<commit_message>
multi colum step table-data (started)
</commit_message>
<xml_diff>
--- a/_doc/FAVV-AFSCA - Technical Fiche - SpecFlow Testing.docx
+++ b/_doc/FAVV-AFSCA - Technical Fiche - SpecFlow Testing.docx
@@ -35594,55 +35594,134 @@
               <w:rPr>
                 <w:rFonts w:ascii="Consolas" w:hAnsi="Consolas" w:cs="Consolas"/>
                 <w:color w:val="000000"/>
-              </w:rPr>
-            </w:pPr>
+                <w:lang w:val="en-US"/>
+              </w:rPr>
+            </w:pPr>
+            <w:r>
+              <w:rPr>
+                <w:rFonts w:ascii="Consolas" w:hAnsi="Consolas" w:cs="Consolas"/>
+                <w:color w:val="0000FF"/>
+                <w:lang w:val="en-US"/>
+              </w:rPr>
+              <w:t>public</w:t>
+            </w:r>
+            <w:r>
+              <w:rPr>
+                <w:rFonts w:ascii="Consolas" w:hAnsi="Consolas" w:cs="Consolas"/>
+                <w:color w:val="000000"/>
+                <w:lang w:val="en-US"/>
+              </w:rPr>
+              <w:t> </w:t>
+            </w:r>
+            <w:r>
+              <w:rPr>
+                <w:rFonts w:ascii="Consolas" w:hAnsi="Consolas" w:cs="Consolas"/>
+                <w:color w:val="0000FF"/>
+                <w:lang w:val="en-US"/>
+              </w:rPr>
+              <w:t>void</w:t>
+            </w:r>
+            <w:r>
+              <w:rPr>
+                <w:rFonts w:ascii="Consolas" w:hAnsi="Consolas" w:cs="Consolas"/>
+                <w:color w:val="000000"/>
+                <w:lang w:val="en-US"/>
+              </w:rPr>
+              <w:t> </w:t>
+            </w:r>
+            <w:proofErr w:type="spellStart"/>
             <w:proofErr w:type="gramStart"/>
             <w:r>
               <w:rPr>
                 <w:rFonts w:ascii="Consolas" w:hAnsi="Consolas" w:cs="Consolas"/>
-                <w:color w:val="0000FF"/>
-              </w:rPr>
-              <w:t>public</w:t>
+                <w:color w:val="74531F"/>
+                <w:lang w:val="en-US"/>
+              </w:rPr>
+              <w:t>WhenExecuteARepairHealthRequest</w:t>
+            </w:r>
+            <w:proofErr w:type="spellEnd"/>
+            <w:r>
+              <w:rPr>
+                <w:rFonts w:ascii="Consolas" w:hAnsi="Consolas" w:cs="Consolas"/>
+                <w:color w:val="000000"/>
+                <w:lang w:val="en-US"/>
+              </w:rPr>
+              <w:t>(</w:t>
             </w:r>
             <w:proofErr w:type="gramEnd"/>
             <w:r>
               <w:rPr>
                 <w:rFonts w:ascii="Consolas" w:hAnsi="Consolas" w:cs="Consolas"/>
                 <w:color w:val="000000"/>
-              </w:rPr>
-              <w:t> </w:t>
+                <w:lang w:val="en-US"/>
+              </w:rPr>
+              <w:t>)</w:t>
+            </w:r>
+          </w:p>
+          <w:p>
+            <w:pPr>
+              <w:pStyle w:val="PrformatHTML"/>
+              <w:shd w:val="clear" w:color="auto" w:fill="FFFFFF"/>
+              <w:rPr>
+                <w:rFonts w:ascii="Consolas" w:hAnsi="Consolas" w:cs="Consolas"/>
+                <w:color w:val="000000"/>
+                <w:lang w:val="en-US"/>
+              </w:rPr>
+            </w:pPr>
+            <w:r>
+              <w:rPr>
+                <w:rFonts w:ascii="Consolas" w:hAnsi="Consolas" w:cs="Consolas"/>
+                <w:color w:val="000000"/>
+                <w:lang w:val="en-US"/>
+              </w:rPr>
+              <w:t>{</w:t>
+            </w:r>
+          </w:p>
+          <w:p>
+            <w:pPr>
+              <w:pStyle w:val="PrformatHTML"/>
+              <w:shd w:val="clear" w:color="auto" w:fill="FFFFFF"/>
+              <w:rPr>
+                <w:rFonts w:ascii="Consolas" w:hAnsi="Consolas" w:cs="Consolas"/>
+                <w:color w:val="000000"/>
+                <w:lang w:val="en-US"/>
+              </w:rPr>
+            </w:pPr>
+            <w:r>
+              <w:rPr>
+                <w:rFonts w:ascii="Consolas" w:hAnsi="Consolas" w:cs="Consolas"/>
+                <w:color w:val="000000"/>
+                <w:lang w:val="en-US"/>
+              </w:rPr>
+              <w:t>    _</w:t>
             </w:r>
             <w:proofErr w:type="spellStart"/>
-            <w:r>
-              <w:rPr>
-                <w:rFonts w:ascii="Consolas" w:hAnsi="Consolas" w:cs="Consolas"/>
-                <w:color w:val="0000FF"/>
-              </w:rPr>
-              <w:t>void</w:t>
+            <w:proofErr w:type="gramStart"/>
+            <w:r>
+              <w:rPr>
+                <w:rFonts w:ascii="Consolas" w:hAnsi="Consolas" w:cs="Consolas"/>
+                <w:color w:val="000000"/>
+                <w:lang w:val="en-US"/>
+              </w:rPr>
+              <w:t>goldorak.</w:t>
+            </w:r>
+            <w:r>
+              <w:rPr>
+                <w:rFonts w:ascii="Consolas" w:hAnsi="Consolas" w:cs="Consolas"/>
+                <w:color w:val="74531F"/>
+                <w:lang w:val="en-US"/>
+              </w:rPr>
+              <w:t>RepairHealth</w:t>
             </w:r>
             <w:proofErr w:type="spellEnd"/>
-            <w:r>
-              <w:rPr>
-                <w:rFonts w:ascii="Consolas" w:hAnsi="Consolas" w:cs="Consolas"/>
-                <w:color w:val="000000"/>
-              </w:rPr>
-              <w:t> </w:t>
-            </w:r>
-            <w:proofErr w:type="spellStart"/>
-            <w:r>
-              <w:rPr>
-                <w:rFonts w:ascii="Consolas" w:hAnsi="Consolas" w:cs="Consolas"/>
-                <w:color w:val="74531F"/>
-              </w:rPr>
-              <w:t>WhenExecuteARepairHealthRequest</w:t>
-            </w:r>
-            <w:proofErr w:type="spellEnd"/>
-            <w:r>
-              <w:rPr>
-                <w:rFonts w:ascii="Consolas" w:hAnsi="Consolas" w:cs="Consolas"/>
-                <w:color w:val="000000"/>
-              </w:rPr>
-              <w:t>()</w:t>
+            <w:proofErr w:type="gramEnd"/>
+            <w:r>
+              <w:rPr>
+                <w:rFonts w:ascii="Consolas" w:hAnsi="Consolas" w:cs="Consolas"/>
+                <w:color w:val="000000"/>
+                <w:lang w:val="en-US"/>
+              </w:rPr>
+              <w:t>();</w:t>
             </w:r>
           </w:p>
           <w:p>
@@ -35652,69 +35731,14 @@
               <w:rPr>
                 <w:rFonts w:ascii="Consolas" w:hAnsi="Consolas" w:cs="Consolas"/>
                 <w:color w:val="000000"/>
-              </w:rPr>
-            </w:pPr>
-            <w:r>
-              <w:rPr>
-                <w:rFonts w:ascii="Consolas" w:hAnsi="Consolas" w:cs="Consolas"/>
-                <w:color w:val="000000"/>
-              </w:rPr>
-              <w:t>{</w:t>
-            </w:r>
-          </w:p>
-          <w:p>
-            <w:pPr>
-              <w:pStyle w:val="PrformatHTML"/>
-              <w:shd w:val="clear" w:color="auto" w:fill="FFFFFF"/>
-              <w:rPr>
-                <w:rFonts w:ascii="Consolas" w:hAnsi="Consolas" w:cs="Consolas"/>
-                <w:color w:val="000000"/>
-              </w:rPr>
-            </w:pPr>
-            <w:r>
-              <w:rPr>
-                <w:rFonts w:ascii="Consolas" w:hAnsi="Consolas" w:cs="Consolas"/>
-                <w:color w:val="000000"/>
-              </w:rPr>
-              <w:t>    _</w:t>
-            </w:r>
-            <w:proofErr w:type="gramStart"/>
-            <w:r>
-              <w:rPr>
-                <w:rFonts w:ascii="Consolas" w:hAnsi="Consolas" w:cs="Consolas"/>
-                <w:color w:val="000000"/>
-              </w:rPr>
-              <w:t>goldorak.</w:t>
-            </w:r>
-            <w:r>
-              <w:rPr>
-                <w:rFonts w:ascii="Consolas" w:hAnsi="Consolas" w:cs="Consolas"/>
-                <w:color w:val="74531F"/>
-              </w:rPr>
-              <w:t>RepairHealth</w:t>
-            </w:r>
-            <w:proofErr w:type="gramEnd"/>
-            <w:r>
-              <w:rPr>
-                <w:rFonts w:ascii="Consolas" w:hAnsi="Consolas" w:cs="Consolas"/>
-                <w:color w:val="000000"/>
-              </w:rPr>
-              <w:t>();</w:t>
-            </w:r>
-          </w:p>
-          <w:p>
-            <w:pPr>
-              <w:pStyle w:val="PrformatHTML"/>
-              <w:shd w:val="clear" w:color="auto" w:fill="FFFFFF"/>
-              <w:rPr>
-                <w:rFonts w:ascii="Consolas" w:hAnsi="Consolas" w:cs="Consolas"/>
-                <w:color w:val="000000"/>
-              </w:rPr>
-            </w:pPr>
-            <w:r>
-              <w:rPr>
-                <w:rFonts w:ascii="Consolas" w:hAnsi="Consolas" w:cs="Consolas"/>
-                <w:color w:val="000000"/>
+                <w:lang w:val="en-US"/>
+              </w:rPr>
+            </w:pPr>
+            <w:r>
+              <w:rPr>
+                <w:rFonts w:ascii="Consolas" w:hAnsi="Consolas" w:cs="Consolas"/>
+                <w:color w:val="000000"/>
+                <w:lang w:val="en-US"/>
               </w:rPr>
               <w:t>}</w:t>
             </w:r>
@@ -37220,6 +37244,7 @@
                 <w:lang w:eastAsia="fr-BE"/>
               </w:rPr>
             </w:pPr>
+            <w:proofErr w:type="spellStart"/>
             <w:proofErr w:type="gramStart"/>
             <w:r>
               <w:rPr>
@@ -37229,6 +37254,7 @@
               </w:rPr>
               <w:t>using</w:t>
             </w:r>
+            <w:proofErr w:type="spellEnd"/>
             <w:proofErr w:type="gramEnd"/>
             <w:r>
               <w:rPr>
@@ -38670,7 +38696,7 @@
                 <w:rFonts w:ascii="Consolas" w:eastAsia="Times New Roman" w:hAnsi="Consolas" w:cs="Consolas"/>
                 <w:color w:val="000000"/>
                 <w:highlight w:val="yellow"/>
-                <w:lang w:eastAsia="fr-BE"/>
+                <w:lang w:val="en-US" w:eastAsia="fr-BE"/>
               </w:rPr>
             </w:pPr>
             <w:r>
@@ -38681,23 +38707,21 @@
               </w:rPr>
               <w:t>    </w:t>
             </w:r>
-            <w:proofErr w:type="gramStart"/>
             <w:r>
               <w:rPr>
                 <w:rFonts w:ascii="Consolas" w:eastAsia="Times New Roman" w:hAnsi="Consolas" w:cs="Consolas"/>
                 <w:color w:val="0000FF"/>
                 <w:highlight w:val="yellow"/>
-                <w:lang w:eastAsia="fr-BE"/>
+                <w:lang w:val="en-US" w:eastAsia="fr-BE"/>
               </w:rPr>
               <w:t>var</w:t>
             </w:r>
-            <w:proofErr w:type="gramEnd"/>
             <w:r>
               <w:rPr>
                 <w:rFonts w:ascii="Consolas" w:eastAsia="Times New Roman" w:hAnsi="Consolas" w:cs="Consolas"/>
                 <w:color w:val="000000"/>
                 <w:highlight w:val="yellow"/>
-                <w:lang w:eastAsia="fr-BE"/>
+                <w:lang w:val="en-US" w:eastAsia="fr-BE"/>
               </w:rPr>
               <w:t> </w:t>
             </w:r>
@@ -38706,7 +38730,7 @@
                 <w:rFonts w:ascii="Consolas" w:eastAsia="Times New Roman" w:hAnsi="Consolas" w:cs="Consolas"/>
                 <w:color w:val="1F377F"/>
                 <w:highlight w:val="yellow"/>
-                <w:lang w:eastAsia="fr-BE"/>
+                <w:lang w:val="en-US" w:eastAsia="fr-BE"/>
               </w:rPr>
               <w:t>attributes</w:t>
             </w:r>
@@ -38715,16 +38739,17 @@
                 <w:rFonts w:ascii="Consolas" w:eastAsia="Times New Roman" w:hAnsi="Consolas" w:cs="Consolas"/>
                 <w:color w:val="000000"/>
                 <w:highlight w:val="yellow"/>
-                <w:lang w:eastAsia="fr-BE"/>
+                <w:lang w:val="en-US" w:eastAsia="fr-BE"/>
               </w:rPr>
               <w:t> = </w:t>
             </w:r>
+            <w:proofErr w:type="gramStart"/>
             <w:r>
               <w:rPr>
                 <w:rFonts w:ascii="Consolas" w:eastAsia="Times New Roman" w:hAnsi="Consolas" w:cs="Consolas"/>
                 <w:color w:val="1F377F"/>
                 <w:highlight w:val="yellow"/>
-                <w:lang w:eastAsia="fr-BE"/>
+                <w:lang w:val="en-US" w:eastAsia="fr-BE"/>
               </w:rPr>
               <w:t>table</w:t>
             </w:r>
@@ -38733,7 +38758,7 @@
                 <w:rFonts w:ascii="Consolas" w:eastAsia="Times New Roman" w:hAnsi="Consolas" w:cs="Consolas"/>
                 <w:color w:val="000000"/>
                 <w:highlight w:val="yellow"/>
-                <w:lang w:eastAsia="fr-BE"/>
+                <w:lang w:val="en-US" w:eastAsia="fr-BE"/>
               </w:rPr>
               <w:t>.</w:t>
             </w:r>
@@ -38742,16 +38767,17 @@
                 <w:rFonts w:ascii="Consolas" w:eastAsia="Times New Roman" w:hAnsi="Consolas" w:cs="Consolas"/>
                 <w:color w:val="74531F"/>
                 <w:highlight w:val="yellow"/>
-                <w:lang w:eastAsia="fr-BE"/>
+                <w:lang w:val="en-US" w:eastAsia="fr-BE"/>
               </w:rPr>
               <w:t>CreateInstance</w:t>
             </w:r>
+            <w:proofErr w:type="gramEnd"/>
             <w:r>
               <w:rPr>
                 <w:rFonts w:ascii="Consolas" w:eastAsia="Times New Roman" w:hAnsi="Consolas" w:cs="Consolas"/>
                 <w:color w:val="000000"/>
                 <w:highlight w:val="yellow"/>
-                <w:lang w:eastAsia="fr-BE"/>
+                <w:lang w:val="en-US" w:eastAsia="fr-BE"/>
               </w:rPr>
               <w:t>&lt;</w:t>
             </w:r>
@@ -38760,7 +38786,7 @@
                 <w:rFonts w:ascii="Consolas" w:eastAsia="Times New Roman" w:hAnsi="Consolas" w:cs="Consolas"/>
                 <w:color w:val="2B91AF"/>
                 <w:highlight w:val="yellow"/>
-                <w:lang w:eastAsia="fr-BE"/>
+                <w:lang w:val="en-US" w:eastAsia="fr-BE"/>
               </w:rPr>
               <w:t>GoldorakAttributes</w:t>
             </w:r>
@@ -38769,7 +38795,7 @@
                 <w:rFonts w:ascii="Consolas" w:eastAsia="Times New Roman" w:hAnsi="Consolas" w:cs="Consolas"/>
                 <w:color w:val="000000"/>
                 <w:highlight w:val="yellow"/>
-                <w:lang w:eastAsia="fr-BE"/>
+                <w:lang w:val="en-US" w:eastAsia="fr-BE"/>
               </w:rPr>
               <w:t>&gt;();</w:t>
             </w:r>
@@ -38808,9 +38834,18 @@
                 <w:rFonts w:ascii="Consolas" w:eastAsia="Times New Roman" w:hAnsi="Consolas" w:cs="Consolas"/>
                 <w:color w:val="000000"/>
                 <w:highlight w:val="yellow"/>
+                <w:lang w:val="en-US" w:eastAsia="fr-BE"/>
+              </w:rPr>
+              <w:t>    </w:t>
+            </w:r>
+            <w:r>
+              <w:rPr>
+                <w:rFonts w:ascii="Consolas" w:eastAsia="Times New Roman" w:hAnsi="Consolas" w:cs="Consolas"/>
+                <w:color w:val="000000"/>
+                <w:highlight w:val="yellow"/>
                 <w:lang w:eastAsia="fr-BE"/>
               </w:rPr>
-              <w:t>    _</w:t>
+              <w:t>_</w:t>
             </w:r>
             <w:proofErr w:type="gramStart"/>
             <w:r>
@@ -39051,12 +39086,11 @@
     </w:p>
     <w:p>
       <w:pPr>
-        <w:rPr>
-          <w:lang w:val="en-US"/>
-        </w:rPr>
+        <w:pStyle w:val="DocumentInformation"/>
       </w:pPr>
-      <w:bookmarkStart w:id="16" w:name="_GoBack"/>
-      <w:bookmarkEnd w:id="16"/>
+      <w:r>
+        <w:t>Dynamic Step Data Table</w:t>
+      </w:r>
     </w:p>
     <w:p>
       <w:pPr>
@@ -39068,9 +39102,1603 @@
     <w:p>
       <w:pPr>
         <w:rPr>
+          <w:sz w:val="24"/>
+          <w:szCs w:val="24"/>
           <w:lang w:val="en-US"/>
         </w:rPr>
       </w:pPr>
+      <w:r>
+        <w:rPr>
+          <w:sz w:val="24"/>
+          <w:szCs w:val="24"/>
+          <w:lang w:val="en-US"/>
+        </w:rPr>
+        <w:t xml:space="preserve">This is an alternative to the former scenario, and here we will not need to add the extra attribute class (in our case: GoldorakAttributes). </w:t>
+      </w:r>
+      <w:proofErr w:type="gramStart"/>
+      <w:r>
+        <w:rPr>
+          <w:sz w:val="24"/>
+          <w:szCs w:val="24"/>
+          <w:lang w:val="en-US"/>
+        </w:rPr>
+        <w:t>So</w:t>
+      </w:r>
+      <w:proofErr w:type="gramEnd"/>
+      <w:r>
+        <w:rPr>
+          <w:sz w:val="24"/>
+          <w:szCs w:val="24"/>
+          <w:lang w:val="en-US"/>
+        </w:rPr>
+        <w:t xml:space="preserve"> we will</w:t>
+      </w:r>
+    </w:p>
+    <w:p>
+      <w:pPr>
+        <w:rPr>
+          <w:sz w:val="24"/>
+          <w:szCs w:val="24"/>
+          <w:lang w:val="en-US"/>
+        </w:rPr>
+      </w:pPr>
+      <w:proofErr w:type="gramStart"/>
+      <w:r>
+        <w:rPr>
+          <w:sz w:val="24"/>
+          <w:szCs w:val="24"/>
+          <w:lang w:val="en-US"/>
+        </w:rPr>
+        <w:t>Again</w:t>
+      </w:r>
+      <w:proofErr w:type="gramEnd"/>
+      <w:r>
+        <w:rPr>
+          <w:sz w:val="24"/>
+          <w:szCs w:val="24"/>
+          <w:lang w:val="en-US"/>
+        </w:rPr>
+        <w:t xml:space="preserve"> rewrite next scenario step:</w:t>
+      </w:r>
+    </w:p>
+    <w:p>
+      <w:pPr>
+        <w:rPr>
+          <w:sz w:val="24"/>
+          <w:szCs w:val="24"/>
+          <w:lang w:val="en-US"/>
+        </w:rPr>
+      </w:pPr>
+      <w:r>
+        <w:rPr>
+          <w:b/>
+          <w:sz w:val="24"/>
+          <w:szCs w:val="24"/>
+          <w:lang w:val="en-US"/>
+        </w:rPr>
+        <w:t>“And I have the following attributes”</w:t>
+      </w:r>
+    </w:p>
+    <w:p>
+      <w:pPr>
+        <w:rPr>
+          <w:sz w:val="24"/>
+          <w:szCs w:val="24"/>
+          <w:lang w:val="en-US"/>
+        </w:rPr>
+      </w:pPr>
+      <w:r>
+        <w:rPr>
+          <w:sz w:val="24"/>
+          <w:szCs w:val="24"/>
+          <w:lang w:val="en-US"/>
+        </w:rPr>
+        <w:t xml:space="preserve">Instead of creating an attribute class, we will take advantage of the </w:t>
+      </w:r>
+      <w:r>
+        <w:rPr>
+          <w:b/>
+          <w:sz w:val="24"/>
+          <w:szCs w:val="24"/>
+          <w:lang w:val="en-US"/>
+        </w:rPr>
+        <w:t>C# dynamic features.</w:t>
+      </w:r>
+      <w:r>
+        <w:rPr>
+          <w:b/>
+          <w:sz w:val="24"/>
+          <w:szCs w:val="24"/>
+          <w:lang w:val="en-US"/>
+        </w:rPr>
+        <w:t xml:space="preserve"> </w:t>
+      </w:r>
+    </w:p>
+    <w:p>
+      <w:pPr>
+        <w:rPr>
+          <w:sz w:val="24"/>
+          <w:szCs w:val="24"/>
+          <w:lang w:val="en-US"/>
+        </w:rPr>
+      </w:pPr>
+      <w:r>
+        <w:rPr>
+          <w:sz w:val="24"/>
+          <w:szCs w:val="24"/>
+          <w:lang w:val="en-US"/>
+        </w:rPr>
+        <w:t xml:space="preserve">To be able to use the C# dynamic features, we first </w:t>
+      </w:r>
+      <w:proofErr w:type="gramStart"/>
+      <w:r>
+        <w:rPr>
+          <w:sz w:val="24"/>
+          <w:szCs w:val="24"/>
+          <w:lang w:val="en-US"/>
+        </w:rPr>
+        <w:t>have to</w:t>
+      </w:r>
+      <w:proofErr w:type="gramEnd"/>
+      <w:r>
+        <w:rPr>
+          <w:sz w:val="24"/>
+          <w:szCs w:val="24"/>
+          <w:lang w:val="en-US"/>
+        </w:rPr>
+        <w:t xml:space="preserve"> add a new NuGet package in our test project:</w:t>
+      </w:r>
+    </w:p>
+    <w:p>
+      <w:pPr>
+        <w:rPr>
+          <w:lang w:val="en-US"/>
+        </w:rPr>
+      </w:pPr>
+      <w:r>
+        <w:rPr>
+          <w:lang w:val="en-US"/>
+        </w:rPr>
+        <w:drawing>
+          <wp:inline distT="0" distB="0" distL="0" distR="0" wp14:anchorId="0506F0B3" wp14:editId="05E0F5CA">
+            <wp:extent cx="5761219" cy="701101"/>
+            <wp:effectExtent l="0" t="0" r="0" b="3810"/>
+            <wp:docPr id="31" name="Image 31"/>
+            <wp:cNvGraphicFramePr>
+              <a:graphicFrameLocks xmlns:a="http://schemas.openxmlformats.org/drawingml/2006/main" noChangeAspect="1"/>
+            </wp:cNvGraphicFramePr>
+            <a:graphic xmlns:a="http://schemas.openxmlformats.org/drawingml/2006/main">
+              <a:graphicData uri="http://schemas.openxmlformats.org/drawingml/2006/picture">
+                <pic:pic xmlns:pic="http://schemas.openxmlformats.org/drawingml/2006/picture">
+                  <pic:nvPicPr>
+                    <pic:cNvPr id="1" name=""/>
+                    <pic:cNvPicPr/>
+                  </pic:nvPicPr>
+                  <pic:blipFill>
+                    <a:blip r:embed="rId89"/>
+                    <a:stretch>
+                      <a:fillRect/>
+                    </a:stretch>
+                  </pic:blipFill>
+                  <pic:spPr>
+                    <a:xfrm>
+                      <a:off x="0" y="0"/>
+                      <a:ext cx="5761219" cy="701101"/>
+                    </a:xfrm>
+                    <a:prstGeom prst="rect">
+                      <a:avLst/>
+                    </a:prstGeom>
+                  </pic:spPr>
+                </pic:pic>
+              </a:graphicData>
+            </a:graphic>
+          </wp:inline>
+        </w:drawing>
+      </w:r>
+    </w:p>
+    <w:tbl>
+      <w:tblPr>
+        <w:tblStyle w:val="Grilledutableau"/>
+        <w:tblW w:w="0" w:type="auto"/>
+        <w:tblLook w:val="04A0" w:firstRow="1" w:lastRow="0" w:firstColumn="1" w:lastColumn="0" w:noHBand="0" w:noVBand="1"/>
+      </w:tblPr>
+      <w:tblGrid>
+        <w:gridCol w:w="15020"/>
+      </w:tblGrid>
+      <w:tr>
+        <w:tc>
+          <w:tcPr>
+            <w:tcW w:w="15020" w:type="dxa"/>
+          </w:tcPr>
+          <w:p>
+            <w:pPr>
+              <w:rPr>
+                <w:lang w:val="en-US"/>
+              </w:rPr>
+            </w:pPr>
+            <w:r>
+              <w:rPr>
+                <w:lang w:val="en-US"/>
+              </w:rPr>
+              <w:t>After installation of the NuGet, we must open our definition step again</w:t>
+            </w:r>
+            <w:r>
+              <w:rPr>
+                <w:lang w:val="en-US"/>
+              </w:rPr>
+              <w:t xml:space="preserve"> and change to:</w:t>
+            </w:r>
+          </w:p>
+        </w:tc>
+      </w:tr>
+      <w:tr>
+        <w:tc>
+          <w:tcPr>
+            <w:tcW w:w="15020" w:type="dxa"/>
+          </w:tcPr>
+          <w:p>
+            <w:pPr>
+              <w:pStyle w:val="PrformatHTML"/>
+              <w:shd w:val="clear" w:color="auto" w:fill="FFFFFF"/>
+              <w:rPr>
+                <w:rFonts w:ascii="Consolas" w:hAnsi="Consolas" w:cs="Consolas"/>
+                <w:color w:val="000000"/>
+                <w:lang w:val="en-US"/>
+              </w:rPr>
+            </w:pPr>
+            <w:r>
+              <w:rPr>
+                <w:rFonts w:ascii="Consolas" w:hAnsi="Consolas" w:cs="Consolas"/>
+                <w:color w:val="000000"/>
+                <w:lang w:val="en-US"/>
+              </w:rPr>
+              <w:t>[</w:t>
+            </w:r>
+            <w:proofErr w:type="gramStart"/>
+            <w:r>
+              <w:rPr>
+                <w:rFonts w:ascii="Consolas" w:hAnsi="Consolas" w:cs="Consolas"/>
+                <w:color w:val="2B91AF"/>
+                <w:lang w:val="en-US"/>
+              </w:rPr>
+              <w:t>Given</w:t>
+            </w:r>
+            <w:r>
+              <w:rPr>
+                <w:rFonts w:ascii="Consolas" w:hAnsi="Consolas" w:cs="Consolas"/>
+                <w:color w:val="000000"/>
+                <w:lang w:val="en-US"/>
+              </w:rPr>
+              <w:t>(</w:t>
+            </w:r>
+            <w:proofErr w:type="gramEnd"/>
+            <w:r>
+              <w:rPr>
+                <w:rFonts w:ascii="Consolas" w:hAnsi="Consolas" w:cs="Consolas"/>
+                <w:color w:val="800000"/>
+                <w:lang w:val="en-US"/>
+              </w:rPr>
+              <w:t>@"I have the following attributes"</w:t>
+            </w:r>
+            <w:r>
+              <w:rPr>
+                <w:rFonts w:ascii="Consolas" w:hAnsi="Consolas" w:cs="Consolas"/>
+                <w:color w:val="000000"/>
+                <w:lang w:val="en-US"/>
+              </w:rPr>
+              <w:t>)]</w:t>
+            </w:r>
+          </w:p>
+          <w:p>
+            <w:pPr>
+              <w:pStyle w:val="PrformatHTML"/>
+              <w:shd w:val="clear" w:color="auto" w:fill="FFFFFF"/>
+              <w:rPr>
+                <w:rFonts w:ascii="Consolas" w:hAnsi="Consolas" w:cs="Consolas"/>
+                <w:color w:val="000000"/>
+                <w:lang w:val="en-US"/>
+              </w:rPr>
+            </w:pPr>
+            <w:r>
+              <w:rPr>
+                <w:rFonts w:ascii="Consolas" w:hAnsi="Consolas" w:cs="Consolas"/>
+                <w:color w:val="000000"/>
+                <w:lang w:val="en-US"/>
+              </w:rPr>
+              <w:t>        </w:t>
+            </w:r>
+            <w:r>
+              <w:rPr>
+                <w:rFonts w:ascii="Consolas" w:hAnsi="Consolas" w:cs="Consolas"/>
+                <w:color w:val="0000FF"/>
+                <w:lang w:val="en-US"/>
+              </w:rPr>
+              <w:t>public</w:t>
+            </w:r>
+            <w:r>
+              <w:rPr>
+                <w:rFonts w:ascii="Consolas" w:hAnsi="Consolas" w:cs="Consolas"/>
+                <w:color w:val="000000"/>
+                <w:lang w:val="en-US"/>
+              </w:rPr>
+              <w:t> </w:t>
+            </w:r>
+            <w:r>
+              <w:rPr>
+                <w:rFonts w:ascii="Consolas" w:hAnsi="Consolas" w:cs="Consolas"/>
+                <w:color w:val="0000FF"/>
+                <w:lang w:val="en-US"/>
+              </w:rPr>
+              <w:t>void</w:t>
+            </w:r>
+            <w:r>
+              <w:rPr>
+                <w:rFonts w:ascii="Consolas" w:hAnsi="Consolas" w:cs="Consolas"/>
+                <w:color w:val="000000"/>
+                <w:lang w:val="en-US"/>
+              </w:rPr>
+              <w:t> </w:t>
+            </w:r>
+            <w:proofErr w:type="gramStart"/>
+            <w:r>
+              <w:rPr>
+                <w:rFonts w:ascii="Consolas" w:hAnsi="Consolas" w:cs="Consolas"/>
+                <w:color w:val="74531F"/>
+                <w:lang w:val="en-US"/>
+              </w:rPr>
+              <w:t>GivenIHaveTheFollowingAttributes</w:t>
+            </w:r>
+            <w:r>
+              <w:rPr>
+                <w:rFonts w:ascii="Consolas" w:hAnsi="Consolas" w:cs="Consolas"/>
+                <w:color w:val="000000"/>
+                <w:lang w:val="en-US"/>
+              </w:rPr>
+              <w:t>(</w:t>
+            </w:r>
+            <w:proofErr w:type="gramEnd"/>
+            <w:r>
+              <w:rPr>
+                <w:rFonts w:ascii="Consolas" w:hAnsi="Consolas" w:cs="Consolas"/>
+                <w:color w:val="2B91AF"/>
+                <w:lang w:val="en-US"/>
+              </w:rPr>
+              <w:t>Table</w:t>
+            </w:r>
+            <w:r>
+              <w:rPr>
+                <w:rFonts w:ascii="Consolas" w:hAnsi="Consolas" w:cs="Consolas"/>
+                <w:color w:val="000000"/>
+                <w:lang w:val="en-US"/>
+              </w:rPr>
+              <w:t> </w:t>
+            </w:r>
+            <w:r>
+              <w:rPr>
+                <w:rFonts w:ascii="Consolas" w:hAnsi="Consolas" w:cs="Consolas"/>
+                <w:color w:val="1F377F"/>
+                <w:lang w:val="en-US"/>
+              </w:rPr>
+              <w:t>table</w:t>
+            </w:r>
+            <w:r>
+              <w:rPr>
+                <w:rFonts w:ascii="Consolas" w:hAnsi="Consolas" w:cs="Consolas"/>
+                <w:color w:val="000000"/>
+                <w:lang w:val="en-US"/>
+              </w:rPr>
+              <w:t>)</w:t>
+            </w:r>
+          </w:p>
+          <w:p>
+            <w:pPr>
+              <w:pStyle w:val="PrformatHTML"/>
+              <w:shd w:val="clear" w:color="auto" w:fill="FFFFFF"/>
+              <w:rPr>
+                <w:rFonts w:ascii="Consolas" w:hAnsi="Consolas" w:cs="Consolas"/>
+                <w:color w:val="000000"/>
+                <w:lang w:val="en-US"/>
+              </w:rPr>
+            </w:pPr>
+            <w:r>
+              <w:rPr>
+                <w:rFonts w:ascii="Consolas" w:hAnsi="Consolas" w:cs="Consolas"/>
+                <w:color w:val="000000"/>
+                <w:lang w:val="en-US"/>
+              </w:rPr>
+              <w:t>        {</w:t>
+            </w:r>
+          </w:p>
+          <w:p>
+            <w:pPr>
+              <w:pStyle w:val="PrformatHTML"/>
+              <w:shd w:val="clear" w:color="auto" w:fill="FFFFFF"/>
+              <w:rPr>
+                <w:rFonts w:ascii="Consolas" w:hAnsi="Consolas" w:cs="Consolas"/>
+                <w:color w:val="000000"/>
+                <w:lang w:val="en-US"/>
+              </w:rPr>
+            </w:pPr>
+            <w:r>
+              <w:rPr>
+                <w:rFonts w:ascii="Consolas" w:hAnsi="Consolas" w:cs="Consolas"/>
+                <w:color w:val="000000"/>
+                <w:lang w:val="en-US"/>
+              </w:rPr>
+              <w:t>            </w:t>
+            </w:r>
+            <w:r>
+              <w:rPr>
+                <w:rFonts w:ascii="Consolas" w:hAnsi="Consolas" w:cs="Consolas"/>
+                <w:color w:val="008000"/>
+                <w:lang w:val="en-US"/>
+              </w:rPr>
+              <w:t>//V1: Weakly typed</w:t>
+            </w:r>
+          </w:p>
+          <w:p>
+            <w:pPr>
+              <w:pStyle w:val="PrformatHTML"/>
+              <w:shd w:val="clear" w:color="auto" w:fill="FFFFFF"/>
+              <w:rPr>
+                <w:rFonts w:ascii="Consolas" w:hAnsi="Consolas" w:cs="Consolas"/>
+                <w:color w:val="000000"/>
+                <w:lang w:val="en-US"/>
+              </w:rPr>
+            </w:pPr>
+            <w:r>
+              <w:rPr>
+                <w:rFonts w:ascii="Consolas" w:hAnsi="Consolas" w:cs="Consolas"/>
+                <w:color w:val="000000"/>
+                <w:lang w:val="en-US"/>
+              </w:rPr>
+              <w:t>            </w:t>
+            </w:r>
+            <w:r>
+              <w:rPr>
+                <w:rFonts w:ascii="Consolas" w:hAnsi="Consolas" w:cs="Consolas"/>
+                <w:color w:val="008000"/>
+                <w:lang w:val="en-US"/>
+              </w:rPr>
+              <w:t>// get value for first row (PositionOfImpact)</w:t>
+            </w:r>
+          </w:p>
+          <w:p>
+            <w:pPr>
+              <w:pStyle w:val="PrformatHTML"/>
+              <w:shd w:val="clear" w:color="auto" w:fill="FFFFFF"/>
+              <w:rPr>
+                <w:rFonts w:ascii="Consolas" w:hAnsi="Consolas" w:cs="Consolas"/>
+                <w:color w:val="000000"/>
+                <w:lang w:val="en-US"/>
+              </w:rPr>
+            </w:pPr>
+            <w:r>
+              <w:rPr>
+                <w:rFonts w:ascii="Consolas" w:hAnsi="Consolas" w:cs="Consolas"/>
+                <w:color w:val="000000"/>
+                <w:lang w:val="en-US"/>
+              </w:rPr>
+              <w:t>            </w:t>
+            </w:r>
+            <w:r>
+              <w:rPr>
+                <w:rFonts w:ascii="Consolas" w:hAnsi="Consolas" w:cs="Consolas"/>
+                <w:color w:val="008000"/>
+                <w:lang w:val="en-US"/>
+              </w:rPr>
+              <w:t>//var positionOfImpact = </w:t>
+            </w:r>
+            <w:proofErr w:type="gramStart"/>
+            <w:r>
+              <w:rPr>
+                <w:rFonts w:ascii="Consolas" w:hAnsi="Consolas" w:cs="Consolas"/>
+                <w:color w:val="008000"/>
+                <w:lang w:val="en-US"/>
+              </w:rPr>
+              <w:t>table.Rows.First</w:t>
+            </w:r>
+            <w:proofErr w:type="gramEnd"/>
+            <w:r>
+              <w:rPr>
+                <w:rFonts w:ascii="Consolas" w:hAnsi="Consolas" w:cs="Consolas"/>
+                <w:color w:val="008000"/>
+                <w:lang w:val="en-US"/>
+              </w:rPr>
+              <w:t>(row =&gt; row["attribute"] == "PositionOfImpact")["value"];</w:t>
+            </w:r>
+          </w:p>
+          <w:p>
+            <w:pPr>
+              <w:pStyle w:val="PrformatHTML"/>
+              <w:shd w:val="clear" w:color="auto" w:fill="FFFFFF"/>
+              <w:rPr>
+                <w:rFonts w:ascii="Consolas" w:hAnsi="Consolas" w:cs="Consolas"/>
+                <w:color w:val="000000"/>
+                <w:lang w:val="en-US"/>
+              </w:rPr>
+            </w:pPr>
+            <w:r>
+              <w:rPr>
+                <w:rFonts w:ascii="Consolas" w:hAnsi="Consolas" w:cs="Consolas"/>
+                <w:color w:val="000000"/>
+                <w:lang w:val="en-US"/>
+              </w:rPr>
+              <w:t xml:space="preserve"> </w:t>
+            </w:r>
+          </w:p>
+          <w:p>
+            <w:pPr>
+              <w:pStyle w:val="PrformatHTML"/>
+              <w:shd w:val="clear" w:color="auto" w:fill="FFFFFF"/>
+              <w:rPr>
+                <w:rFonts w:ascii="Consolas" w:hAnsi="Consolas" w:cs="Consolas"/>
+                <w:color w:val="000000"/>
+                <w:lang w:val="en-US"/>
+              </w:rPr>
+            </w:pPr>
+            <w:r>
+              <w:rPr>
+                <w:rFonts w:ascii="Consolas" w:hAnsi="Consolas" w:cs="Consolas"/>
+                <w:color w:val="000000"/>
+                <w:lang w:val="en-US"/>
+              </w:rPr>
+              <w:t>            </w:t>
+            </w:r>
+            <w:r>
+              <w:rPr>
+                <w:rFonts w:ascii="Consolas" w:hAnsi="Consolas" w:cs="Consolas"/>
+                <w:color w:val="008000"/>
+                <w:lang w:val="en-US"/>
+              </w:rPr>
+              <w:t>// get value for second row (Resistance)</w:t>
+            </w:r>
+          </w:p>
+          <w:p>
+            <w:pPr>
+              <w:pStyle w:val="PrformatHTML"/>
+              <w:shd w:val="clear" w:color="auto" w:fill="FFFFFF"/>
+              <w:rPr>
+                <w:rFonts w:ascii="Consolas" w:hAnsi="Consolas" w:cs="Consolas"/>
+                <w:color w:val="000000"/>
+                <w:lang w:val="en-US"/>
+              </w:rPr>
+            </w:pPr>
+            <w:r>
+              <w:rPr>
+                <w:rFonts w:ascii="Consolas" w:hAnsi="Consolas" w:cs="Consolas"/>
+                <w:color w:val="000000"/>
+                <w:lang w:val="en-US"/>
+              </w:rPr>
+              <w:t>            </w:t>
+            </w:r>
+            <w:r>
+              <w:rPr>
+                <w:rFonts w:ascii="Consolas" w:hAnsi="Consolas" w:cs="Consolas"/>
+                <w:color w:val="008000"/>
+                <w:lang w:val="en-US"/>
+              </w:rPr>
+              <w:t>//var resistance = </w:t>
+            </w:r>
+            <w:proofErr w:type="gramStart"/>
+            <w:r>
+              <w:rPr>
+                <w:rFonts w:ascii="Consolas" w:hAnsi="Consolas" w:cs="Consolas"/>
+                <w:color w:val="008000"/>
+                <w:lang w:val="en-US"/>
+              </w:rPr>
+              <w:t>table.Rows.First</w:t>
+            </w:r>
+            <w:proofErr w:type="gramEnd"/>
+            <w:r>
+              <w:rPr>
+                <w:rFonts w:ascii="Consolas" w:hAnsi="Consolas" w:cs="Consolas"/>
+                <w:color w:val="008000"/>
+                <w:lang w:val="en-US"/>
+              </w:rPr>
+              <w:t>(row =&gt; row["attribute"] == "Resistance")["value"];</w:t>
+            </w:r>
+          </w:p>
+          <w:p>
+            <w:pPr>
+              <w:pStyle w:val="PrformatHTML"/>
+              <w:shd w:val="clear" w:color="auto" w:fill="FFFFFF"/>
+              <w:rPr>
+                <w:rFonts w:ascii="Consolas" w:hAnsi="Consolas" w:cs="Consolas"/>
+                <w:color w:val="000000"/>
+                <w:lang w:val="en-US"/>
+              </w:rPr>
+            </w:pPr>
+            <w:r>
+              <w:rPr>
+                <w:rFonts w:ascii="Consolas" w:hAnsi="Consolas" w:cs="Consolas"/>
+                <w:color w:val="000000"/>
+                <w:lang w:val="en-US"/>
+              </w:rPr>
+              <w:t xml:space="preserve"> </w:t>
+            </w:r>
+          </w:p>
+          <w:p>
+            <w:pPr>
+              <w:pStyle w:val="PrformatHTML"/>
+              <w:shd w:val="clear" w:color="auto" w:fill="FFFFFF"/>
+              <w:rPr>
+                <w:rFonts w:ascii="Consolas" w:hAnsi="Consolas" w:cs="Consolas"/>
+                <w:color w:val="000000"/>
+                <w:lang w:val="en-US"/>
+              </w:rPr>
+            </w:pPr>
+            <w:r>
+              <w:rPr>
+                <w:rFonts w:ascii="Consolas" w:hAnsi="Consolas" w:cs="Consolas"/>
+                <w:color w:val="000000"/>
+                <w:lang w:val="en-US"/>
+              </w:rPr>
+              <w:t>            </w:t>
+            </w:r>
+            <w:r>
+              <w:rPr>
+                <w:rFonts w:ascii="Consolas" w:hAnsi="Consolas" w:cs="Consolas"/>
+                <w:color w:val="008000"/>
+                <w:lang w:val="en-US"/>
+              </w:rPr>
+              <w:t>//try</w:t>
+            </w:r>
+          </w:p>
+          <w:p>
+            <w:pPr>
+              <w:pStyle w:val="PrformatHTML"/>
+              <w:shd w:val="clear" w:color="auto" w:fill="FFFFFF"/>
+              <w:rPr>
+                <w:rFonts w:ascii="Consolas" w:hAnsi="Consolas" w:cs="Consolas"/>
+                <w:color w:val="000000"/>
+                <w:lang w:val="en-US"/>
+              </w:rPr>
+            </w:pPr>
+            <w:r>
+              <w:rPr>
+                <w:rFonts w:ascii="Consolas" w:hAnsi="Consolas" w:cs="Consolas"/>
+                <w:color w:val="000000"/>
+                <w:lang w:val="en-US"/>
+              </w:rPr>
+              <w:t xml:space="preserve"> </w:t>
+            </w:r>
+          </w:p>
+          <w:p>
+            <w:pPr>
+              <w:pStyle w:val="PrformatHTML"/>
+              <w:shd w:val="clear" w:color="auto" w:fill="FFFFFF"/>
+              <w:rPr>
+                <w:rFonts w:ascii="Consolas" w:hAnsi="Consolas" w:cs="Consolas"/>
+                <w:color w:val="000000"/>
+                <w:lang w:val="en-US"/>
+              </w:rPr>
+            </w:pPr>
+            <w:r>
+              <w:rPr>
+                <w:rFonts w:ascii="Consolas" w:hAnsi="Consolas" w:cs="Consolas"/>
+                <w:color w:val="000000"/>
+                <w:lang w:val="en-US"/>
+              </w:rPr>
+              <w:t>            </w:t>
+            </w:r>
+            <w:r>
+              <w:rPr>
+                <w:rFonts w:ascii="Consolas" w:hAnsi="Consolas" w:cs="Consolas"/>
+                <w:color w:val="008000"/>
+                <w:lang w:val="en-US"/>
+              </w:rPr>
+              <w:t>//{</w:t>
+            </w:r>
+          </w:p>
+          <w:p>
+            <w:pPr>
+              <w:pStyle w:val="PrformatHTML"/>
+              <w:shd w:val="clear" w:color="auto" w:fill="FFFFFF"/>
+              <w:rPr>
+                <w:rFonts w:ascii="Consolas" w:hAnsi="Consolas" w:cs="Consolas"/>
+                <w:color w:val="000000"/>
+                <w:lang w:val="en-US"/>
+              </w:rPr>
+            </w:pPr>
+            <w:r>
+              <w:rPr>
+                <w:rFonts w:ascii="Consolas" w:hAnsi="Consolas" w:cs="Consolas"/>
+                <w:color w:val="000000"/>
+                <w:lang w:val="en-US"/>
+              </w:rPr>
+              <w:t>            </w:t>
+            </w:r>
+            <w:r>
+              <w:rPr>
+                <w:rFonts w:ascii="Consolas" w:hAnsi="Consolas" w:cs="Consolas"/>
+                <w:color w:val="008000"/>
+                <w:lang w:val="en-US"/>
+              </w:rPr>
+              <w:t>//    _</w:t>
+            </w:r>
+            <w:proofErr w:type="gramStart"/>
+            <w:r>
+              <w:rPr>
+                <w:rFonts w:ascii="Consolas" w:hAnsi="Consolas" w:cs="Consolas"/>
+                <w:color w:val="008000"/>
+                <w:lang w:val="en-US"/>
+              </w:rPr>
+              <w:t>goldorak.PositionOfImpact</w:t>
+            </w:r>
+            <w:proofErr w:type="gramEnd"/>
+            <w:r>
+              <w:rPr>
+                <w:rFonts w:ascii="Consolas" w:hAnsi="Consolas" w:cs="Consolas"/>
+                <w:color w:val="008000"/>
+                <w:lang w:val="en-US"/>
+              </w:rPr>
+              <w:t> = (PositionOfImpact)Enum.Parse(typeof(PositionOfImpact), positionOfImpact);</w:t>
+            </w:r>
+          </w:p>
+          <w:p>
+            <w:pPr>
+              <w:pStyle w:val="PrformatHTML"/>
+              <w:shd w:val="clear" w:color="auto" w:fill="FFFFFF"/>
+              <w:rPr>
+                <w:rFonts w:ascii="Consolas" w:hAnsi="Consolas" w:cs="Consolas"/>
+                <w:color w:val="000000"/>
+                <w:lang w:val="en-US"/>
+              </w:rPr>
+            </w:pPr>
+            <w:r>
+              <w:rPr>
+                <w:rFonts w:ascii="Consolas" w:hAnsi="Consolas" w:cs="Consolas"/>
+                <w:color w:val="000000"/>
+                <w:lang w:val="en-US"/>
+              </w:rPr>
+              <w:t>            </w:t>
+            </w:r>
+            <w:r>
+              <w:rPr>
+                <w:rFonts w:ascii="Consolas" w:hAnsi="Consolas" w:cs="Consolas"/>
+                <w:color w:val="008000"/>
+                <w:lang w:val="en-US"/>
+              </w:rPr>
+              <w:t>//}</w:t>
+            </w:r>
+          </w:p>
+          <w:p>
+            <w:pPr>
+              <w:pStyle w:val="PrformatHTML"/>
+              <w:shd w:val="clear" w:color="auto" w:fill="FFFFFF"/>
+              <w:rPr>
+                <w:rFonts w:ascii="Consolas" w:hAnsi="Consolas" w:cs="Consolas"/>
+                <w:color w:val="000000"/>
+                <w:lang w:val="en-US"/>
+              </w:rPr>
+            </w:pPr>
+            <w:r>
+              <w:rPr>
+                <w:rFonts w:ascii="Consolas" w:hAnsi="Consolas" w:cs="Consolas"/>
+                <w:color w:val="000000"/>
+                <w:lang w:val="en-US"/>
+              </w:rPr>
+              <w:t>            </w:t>
+            </w:r>
+            <w:r>
+              <w:rPr>
+                <w:rFonts w:ascii="Consolas" w:hAnsi="Consolas" w:cs="Consolas"/>
+                <w:color w:val="008000"/>
+                <w:lang w:val="en-US"/>
+              </w:rPr>
+              <w:t>//catch (Exception ex)</w:t>
+            </w:r>
+          </w:p>
+          <w:p>
+            <w:pPr>
+              <w:pStyle w:val="PrformatHTML"/>
+              <w:shd w:val="clear" w:color="auto" w:fill="FFFFFF"/>
+              <w:rPr>
+                <w:rFonts w:ascii="Consolas" w:hAnsi="Consolas" w:cs="Consolas"/>
+                <w:color w:val="000000"/>
+                <w:lang w:val="en-US"/>
+              </w:rPr>
+            </w:pPr>
+            <w:r>
+              <w:rPr>
+                <w:rFonts w:ascii="Consolas" w:hAnsi="Consolas" w:cs="Consolas"/>
+                <w:color w:val="000000"/>
+                <w:lang w:val="en-US"/>
+              </w:rPr>
+              <w:t>            </w:t>
+            </w:r>
+            <w:r>
+              <w:rPr>
+                <w:rFonts w:ascii="Consolas" w:hAnsi="Consolas" w:cs="Consolas"/>
+                <w:color w:val="008000"/>
+                <w:lang w:val="en-US"/>
+              </w:rPr>
+              <w:t>//{</w:t>
+            </w:r>
+          </w:p>
+          <w:p>
+            <w:pPr>
+              <w:pStyle w:val="PrformatHTML"/>
+              <w:shd w:val="clear" w:color="auto" w:fill="FFFFFF"/>
+              <w:rPr>
+                <w:rFonts w:ascii="Consolas" w:hAnsi="Consolas" w:cs="Consolas"/>
+                <w:color w:val="000000"/>
+                <w:lang w:val="en-US"/>
+              </w:rPr>
+            </w:pPr>
+            <w:r>
+              <w:rPr>
+                <w:rFonts w:ascii="Consolas" w:hAnsi="Consolas" w:cs="Consolas"/>
+                <w:color w:val="000000"/>
+                <w:lang w:val="en-US"/>
+              </w:rPr>
+              <w:t>            </w:t>
+            </w:r>
+            <w:r>
+              <w:rPr>
+                <w:rFonts w:ascii="Consolas" w:hAnsi="Consolas" w:cs="Consolas"/>
+                <w:color w:val="008000"/>
+                <w:lang w:val="en-US"/>
+              </w:rPr>
+              <w:t>//    throw ex;</w:t>
+            </w:r>
+          </w:p>
+          <w:p>
+            <w:pPr>
+              <w:pStyle w:val="PrformatHTML"/>
+              <w:shd w:val="clear" w:color="auto" w:fill="FFFFFF"/>
+              <w:rPr>
+                <w:rFonts w:ascii="Consolas" w:hAnsi="Consolas" w:cs="Consolas"/>
+                <w:color w:val="000000"/>
+                <w:lang w:val="en-US"/>
+              </w:rPr>
+            </w:pPr>
+            <w:r>
+              <w:rPr>
+                <w:rFonts w:ascii="Consolas" w:hAnsi="Consolas" w:cs="Consolas"/>
+                <w:color w:val="000000"/>
+                <w:lang w:val="en-US"/>
+              </w:rPr>
+              <w:t>            </w:t>
+            </w:r>
+            <w:r>
+              <w:rPr>
+                <w:rFonts w:ascii="Consolas" w:hAnsi="Consolas" w:cs="Consolas"/>
+                <w:color w:val="008000"/>
+                <w:lang w:val="en-US"/>
+              </w:rPr>
+              <w:t>//}</w:t>
+            </w:r>
+          </w:p>
+          <w:p>
+            <w:pPr>
+              <w:pStyle w:val="PrformatHTML"/>
+              <w:shd w:val="clear" w:color="auto" w:fill="FFFFFF"/>
+              <w:rPr>
+                <w:rFonts w:ascii="Consolas" w:hAnsi="Consolas" w:cs="Consolas"/>
+                <w:color w:val="000000"/>
+                <w:lang w:val="en-US"/>
+              </w:rPr>
+            </w:pPr>
+            <w:r>
+              <w:rPr>
+                <w:rFonts w:ascii="Consolas" w:hAnsi="Consolas" w:cs="Consolas"/>
+                <w:color w:val="000000"/>
+                <w:lang w:val="en-US"/>
+              </w:rPr>
+              <w:t xml:space="preserve"> </w:t>
+            </w:r>
+          </w:p>
+          <w:p>
+            <w:pPr>
+              <w:pStyle w:val="PrformatHTML"/>
+              <w:shd w:val="clear" w:color="auto" w:fill="FFFFFF"/>
+              <w:rPr>
+                <w:rFonts w:ascii="Consolas" w:hAnsi="Consolas" w:cs="Consolas"/>
+                <w:color w:val="000000"/>
+                <w:lang w:val="en-US"/>
+              </w:rPr>
+            </w:pPr>
+            <w:r>
+              <w:rPr>
+                <w:rFonts w:ascii="Consolas" w:hAnsi="Consolas" w:cs="Consolas"/>
+                <w:color w:val="000000"/>
+                <w:lang w:val="en-US"/>
+              </w:rPr>
+              <w:t>            </w:t>
+            </w:r>
+            <w:r>
+              <w:rPr>
+                <w:rFonts w:ascii="Consolas" w:hAnsi="Consolas" w:cs="Consolas"/>
+                <w:color w:val="008000"/>
+                <w:lang w:val="en-US"/>
+              </w:rPr>
+              <w:t>//V2: Strongly Typed Data table</w:t>
+            </w:r>
+          </w:p>
+          <w:p>
+            <w:pPr>
+              <w:pStyle w:val="PrformatHTML"/>
+              <w:shd w:val="clear" w:color="auto" w:fill="FFFFFF"/>
+              <w:rPr>
+                <w:rFonts w:ascii="Consolas" w:hAnsi="Consolas" w:cs="Consolas"/>
+                <w:color w:val="000000"/>
+                <w:lang w:val="en-US"/>
+              </w:rPr>
+            </w:pPr>
+            <w:r>
+              <w:rPr>
+                <w:rFonts w:ascii="Consolas" w:hAnsi="Consolas" w:cs="Consolas"/>
+                <w:color w:val="000000"/>
+                <w:lang w:val="en-US"/>
+              </w:rPr>
+              <w:t>            </w:t>
+            </w:r>
+            <w:r>
+              <w:rPr>
+                <w:rFonts w:ascii="Consolas" w:hAnsi="Consolas" w:cs="Consolas"/>
+                <w:color w:val="008000"/>
+                <w:lang w:val="en-US"/>
+              </w:rPr>
+              <w:t>//int defaultDamageResistance;</w:t>
+            </w:r>
+          </w:p>
+          <w:p>
+            <w:pPr>
+              <w:pStyle w:val="PrformatHTML"/>
+              <w:shd w:val="clear" w:color="auto" w:fill="FFFFFF"/>
+              <w:rPr>
+                <w:rFonts w:ascii="Consolas" w:hAnsi="Consolas" w:cs="Consolas"/>
+                <w:color w:val="000000"/>
+                <w:lang w:val="en-US"/>
+              </w:rPr>
+            </w:pPr>
+            <w:r>
+              <w:rPr>
+                <w:rFonts w:ascii="Consolas" w:hAnsi="Consolas" w:cs="Consolas"/>
+                <w:color w:val="000000"/>
+                <w:lang w:val="en-US"/>
+              </w:rPr>
+              <w:t>            </w:t>
+            </w:r>
+            <w:r>
+              <w:rPr>
+                <w:rFonts w:ascii="Consolas" w:hAnsi="Consolas" w:cs="Consolas"/>
+                <w:color w:val="008000"/>
+                <w:lang w:val="en-US"/>
+              </w:rPr>
+              <w:t>//if (Int32.TryParse(resistance, out defaultDamageResistance))</w:t>
+            </w:r>
+          </w:p>
+          <w:p>
+            <w:pPr>
+              <w:pStyle w:val="PrformatHTML"/>
+              <w:shd w:val="clear" w:color="auto" w:fill="FFFFFF"/>
+              <w:rPr>
+                <w:rFonts w:ascii="Consolas" w:hAnsi="Consolas" w:cs="Consolas"/>
+                <w:color w:val="000000"/>
+                <w:lang w:val="en-US"/>
+              </w:rPr>
+            </w:pPr>
+            <w:r>
+              <w:rPr>
+                <w:rFonts w:ascii="Consolas" w:hAnsi="Consolas" w:cs="Consolas"/>
+                <w:color w:val="000000"/>
+                <w:lang w:val="en-US"/>
+              </w:rPr>
+              <w:t>            </w:t>
+            </w:r>
+            <w:r>
+              <w:rPr>
+                <w:rFonts w:ascii="Consolas" w:hAnsi="Consolas" w:cs="Consolas"/>
+                <w:color w:val="008000"/>
+                <w:lang w:val="en-US"/>
+              </w:rPr>
+              <w:t>//{</w:t>
+            </w:r>
+          </w:p>
+          <w:p>
+            <w:pPr>
+              <w:pStyle w:val="PrformatHTML"/>
+              <w:shd w:val="clear" w:color="auto" w:fill="FFFFFF"/>
+              <w:rPr>
+                <w:rFonts w:ascii="Consolas" w:hAnsi="Consolas" w:cs="Consolas"/>
+                <w:color w:val="000000"/>
+                <w:lang w:val="en-US"/>
+              </w:rPr>
+            </w:pPr>
+            <w:r>
+              <w:rPr>
+                <w:rFonts w:ascii="Consolas" w:hAnsi="Consolas" w:cs="Consolas"/>
+                <w:color w:val="000000"/>
+                <w:lang w:val="en-US"/>
+              </w:rPr>
+              <w:t>            </w:t>
+            </w:r>
+            <w:r>
+              <w:rPr>
+                <w:rFonts w:ascii="Consolas" w:hAnsi="Consolas" w:cs="Consolas"/>
+                <w:color w:val="008000"/>
+                <w:lang w:val="en-US"/>
+              </w:rPr>
+              <w:t>//    _</w:t>
+            </w:r>
+            <w:proofErr w:type="gramStart"/>
+            <w:r>
+              <w:rPr>
+                <w:rFonts w:ascii="Consolas" w:hAnsi="Consolas" w:cs="Consolas"/>
+                <w:color w:val="008000"/>
+                <w:lang w:val="en-US"/>
+              </w:rPr>
+              <w:t>goldorak.DefaultDamageResistance</w:t>
+            </w:r>
+            <w:proofErr w:type="gramEnd"/>
+            <w:r>
+              <w:rPr>
+                <w:rFonts w:ascii="Consolas" w:hAnsi="Consolas" w:cs="Consolas"/>
+                <w:color w:val="008000"/>
+                <w:lang w:val="en-US"/>
+              </w:rPr>
+              <w:t> = defaultDamageResistance;</w:t>
+            </w:r>
+          </w:p>
+          <w:p>
+            <w:pPr>
+              <w:pStyle w:val="PrformatHTML"/>
+              <w:shd w:val="clear" w:color="auto" w:fill="FFFFFF"/>
+              <w:rPr>
+                <w:rFonts w:ascii="Consolas" w:hAnsi="Consolas" w:cs="Consolas"/>
+                <w:color w:val="000000"/>
+                <w:lang w:val="en-US"/>
+              </w:rPr>
+            </w:pPr>
+            <w:r>
+              <w:rPr>
+                <w:rFonts w:ascii="Consolas" w:hAnsi="Consolas" w:cs="Consolas"/>
+                <w:color w:val="000000"/>
+                <w:lang w:val="en-US"/>
+              </w:rPr>
+              <w:t>            </w:t>
+            </w:r>
+            <w:r>
+              <w:rPr>
+                <w:rFonts w:ascii="Consolas" w:hAnsi="Consolas" w:cs="Consolas"/>
+                <w:color w:val="008000"/>
+                <w:lang w:val="en-US"/>
+              </w:rPr>
+              <w:t>//}</w:t>
+            </w:r>
+          </w:p>
+          <w:p>
+            <w:pPr>
+              <w:pStyle w:val="PrformatHTML"/>
+              <w:shd w:val="clear" w:color="auto" w:fill="FFFFFF"/>
+              <w:rPr>
+                <w:rFonts w:ascii="Consolas" w:hAnsi="Consolas" w:cs="Consolas"/>
+                <w:color w:val="000000"/>
+                <w:lang w:val="en-US"/>
+              </w:rPr>
+            </w:pPr>
+            <w:r>
+              <w:rPr>
+                <w:rFonts w:ascii="Consolas" w:hAnsi="Consolas" w:cs="Consolas"/>
+                <w:color w:val="000000"/>
+                <w:lang w:val="en-US"/>
+              </w:rPr>
+              <w:t>            </w:t>
+            </w:r>
+            <w:r>
+              <w:rPr>
+                <w:rFonts w:ascii="Consolas" w:hAnsi="Consolas" w:cs="Consolas"/>
+                <w:color w:val="008000"/>
+                <w:lang w:val="en-US"/>
+              </w:rPr>
+              <w:t>//else throw new </w:t>
+            </w:r>
+            <w:proofErr w:type="gramStart"/>
+            <w:r>
+              <w:rPr>
+                <w:rFonts w:ascii="Consolas" w:hAnsi="Consolas" w:cs="Consolas"/>
+                <w:color w:val="008000"/>
+                <w:lang w:val="en-US"/>
+              </w:rPr>
+              <w:t>InvalidCastException(</w:t>
+            </w:r>
+            <w:proofErr w:type="gramEnd"/>
+            <w:r>
+              <w:rPr>
+                <w:rFonts w:ascii="Consolas" w:hAnsi="Consolas" w:cs="Consolas"/>
+                <w:color w:val="008000"/>
+                <w:lang w:val="en-US"/>
+              </w:rPr>
+              <w:t>);</w:t>
+            </w:r>
+          </w:p>
+          <w:p>
+            <w:pPr>
+              <w:pStyle w:val="PrformatHTML"/>
+              <w:shd w:val="clear" w:color="auto" w:fill="FFFFFF"/>
+              <w:rPr>
+                <w:rFonts w:ascii="Consolas" w:hAnsi="Consolas" w:cs="Consolas"/>
+                <w:color w:val="000000"/>
+                <w:lang w:val="en-US"/>
+              </w:rPr>
+            </w:pPr>
+            <w:r>
+              <w:rPr>
+                <w:rFonts w:ascii="Consolas" w:hAnsi="Consolas" w:cs="Consolas"/>
+                <w:color w:val="000000"/>
+                <w:lang w:val="en-US"/>
+              </w:rPr>
+              <w:t>            </w:t>
+            </w:r>
+            <w:r>
+              <w:rPr>
+                <w:rFonts w:ascii="Consolas" w:hAnsi="Consolas" w:cs="Consolas"/>
+                <w:color w:val="008000"/>
+                <w:lang w:val="en-US"/>
+              </w:rPr>
+              <w:t>//var attributes = </w:t>
+            </w:r>
+            <w:proofErr w:type="gramStart"/>
+            <w:r>
+              <w:rPr>
+                <w:rFonts w:ascii="Consolas" w:hAnsi="Consolas" w:cs="Consolas"/>
+                <w:color w:val="008000"/>
+                <w:lang w:val="en-US"/>
+              </w:rPr>
+              <w:t>table.CreateInstance</w:t>
+            </w:r>
+            <w:proofErr w:type="gramEnd"/>
+            <w:r>
+              <w:rPr>
+                <w:rFonts w:ascii="Consolas" w:hAnsi="Consolas" w:cs="Consolas"/>
+                <w:color w:val="008000"/>
+                <w:lang w:val="en-US"/>
+              </w:rPr>
+              <w:t>&lt;GoldorakAttributes&gt;();</w:t>
+            </w:r>
+          </w:p>
+          <w:p>
+            <w:pPr>
+              <w:pStyle w:val="PrformatHTML"/>
+              <w:shd w:val="clear" w:color="auto" w:fill="FFFFFF"/>
+              <w:rPr>
+                <w:rFonts w:ascii="Consolas" w:hAnsi="Consolas" w:cs="Consolas"/>
+                <w:color w:val="000000"/>
+                <w:lang w:val="en-US"/>
+              </w:rPr>
+            </w:pPr>
+            <w:r>
+              <w:rPr>
+                <w:rFonts w:ascii="Consolas" w:hAnsi="Consolas" w:cs="Consolas"/>
+                <w:color w:val="000000"/>
+                <w:lang w:val="en-US"/>
+              </w:rPr>
+              <w:t xml:space="preserve"> </w:t>
+            </w:r>
+          </w:p>
+          <w:p>
+            <w:pPr>
+              <w:pStyle w:val="PrformatHTML"/>
+              <w:shd w:val="clear" w:color="auto" w:fill="FFFFFF"/>
+              <w:rPr>
+                <w:rFonts w:ascii="Consolas" w:hAnsi="Consolas" w:cs="Consolas"/>
+                <w:color w:val="000000"/>
+                <w:highlight w:val="yellow"/>
+                <w:lang w:val="en-US"/>
+              </w:rPr>
+            </w:pPr>
+            <w:r>
+              <w:rPr>
+                <w:rFonts w:ascii="Consolas" w:hAnsi="Consolas" w:cs="Consolas"/>
+                <w:color w:val="000000"/>
+                <w:lang w:val="en-US"/>
+              </w:rPr>
+              <w:t>            </w:t>
+            </w:r>
+            <w:r>
+              <w:rPr>
+                <w:rFonts w:ascii="Consolas" w:hAnsi="Consolas" w:cs="Consolas"/>
+                <w:color w:val="008000"/>
+                <w:highlight w:val="yellow"/>
+                <w:lang w:val="en-US"/>
+              </w:rPr>
+              <w:t>//V3: Dynamic attributes</w:t>
+            </w:r>
+          </w:p>
+          <w:p>
+            <w:pPr>
+              <w:pStyle w:val="PrformatHTML"/>
+              <w:shd w:val="clear" w:color="auto" w:fill="FFFFFF"/>
+              <w:rPr>
+                <w:rFonts w:ascii="Consolas" w:hAnsi="Consolas" w:cs="Consolas"/>
+                <w:color w:val="000000"/>
+                <w:highlight w:val="yellow"/>
+                <w:lang w:val="en-US"/>
+              </w:rPr>
+            </w:pPr>
+            <w:r>
+              <w:rPr>
+                <w:rFonts w:ascii="Consolas" w:hAnsi="Consolas" w:cs="Consolas"/>
+                <w:color w:val="000000"/>
+                <w:highlight w:val="yellow"/>
+                <w:lang w:val="en-US"/>
+              </w:rPr>
+              <w:t>            </w:t>
+            </w:r>
+            <w:r>
+              <w:rPr>
+                <w:rFonts w:ascii="Consolas" w:hAnsi="Consolas" w:cs="Consolas"/>
+                <w:color w:val="0000FF"/>
+                <w:highlight w:val="yellow"/>
+                <w:lang w:val="en-US"/>
+              </w:rPr>
+              <w:t>dynamic</w:t>
+            </w:r>
+            <w:r>
+              <w:rPr>
+                <w:rFonts w:ascii="Consolas" w:hAnsi="Consolas" w:cs="Consolas"/>
+                <w:color w:val="000000"/>
+                <w:highlight w:val="yellow"/>
+                <w:lang w:val="en-US"/>
+              </w:rPr>
+              <w:t> </w:t>
+            </w:r>
+            <w:r>
+              <w:rPr>
+                <w:rFonts w:ascii="Consolas" w:hAnsi="Consolas" w:cs="Consolas"/>
+                <w:color w:val="1F377F"/>
+                <w:highlight w:val="yellow"/>
+                <w:lang w:val="en-US"/>
+              </w:rPr>
+              <w:t>attributes</w:t>
+            </w:r>
+            <w:r>
+              <w:rPr>
+                <w:rFonts w:ascii="Consolas" w:hAnsi="Consolas" w:cs="Consolas"/>
+                <w:color w:val="000000"/>
+                <w:highlight w:val="yellow"/>
+                <w:lang w:val="en-US"/>
+              </w:rPr>
+              <w:t> = </w:t>
+            </w:r>
+            <w:proofErr w:type="gramStart"/>
+            <w:r>
+              <w:rPr>
+                <w:rFonts w:ascii="Consolas" w:hAnsi="Consolas" w:cs="Consolas"/>
+                <w:color w:val="1F377F"/>
+                <w:highlight w:val="yellow"/>
+                <w:lang w:val="en-US"/>
+              </w:rPr>
+              <w:t>table</w:t>
+            </w:r>
+            <w:r>
+              <w:rPr>
+                <w:rFonts w:ascii="Consolas" w:hAnsi="Consolas" w:cs="Consolas"/>
+                <w:color w:val="000000"/>
+                <w:highlight w:val="yellow"/>
+                <w:lang w:val="en-US"/>
+              </w:rPr>
+              <w:t>.</w:t>
+            </w:r>
+            <w:r>
+              <w:rPr>
+                <w:rFonts w:ascii="Consolas" w:hAnsi="Consolas" w:cs="Consolas"/>
+                <w:color w:val="74531F"/>
+                <w:highlight w:val="yellow"/>
+                <w:lang w:val="en-US"/>
+              </w:rPr>
+              <w:t>CreateDynamicInstance</w:t>
+            </w:r>
+            <w:proofErr w:type="gramEnd"/>
+            <w:r>
+              <w:rPr>
+                <w:rFonts w:ascii="Consolas" w:hAnsi="Consolas" w:cs="Consolas"/>
+                <w:color w:val="000000"/>
+                <w:highlight w:val="yellow"/>
+                <w:lang w:val="en-US"/>
+              </w:rPr>
+              <w:t>();</w:t>
+            </w:r>
+          </w:p>
+          <w:p>
+            <w:pPr>
+              <w:pStyle w:val="PrformatHTML"/>
+              <w:shd w:val="clear" w:color="auto" w:fill="FFFFFF"/>
+              <w:rPr>
+                <w:rFonts w:ascii="Consolas" w:hAnsi="Consolas" w:cs="Consolas"/>
+                <w:color w:val="000000"/>
+                <w:highlight w:val="yellow"/>
+                <w:lang w:val="en-US"/>
+              </w:rPr>
+            </w:pPr>
+            <w:r>
+              <w:rPr>
+                <w:rFonts w:ascii="Consolas" w:hAnsi="Consolas" w:cs="Consolas"/>
+                <w:color w:val="000000"/>
+                <w:highlight w:val="yellow"/>
+                <w:lang w:val="en-US"/>
+              </w:rPr>
+              <w:t>            _</w:t>
+            </w:r>
+            <w:proofErr w:type="gramStart"/>
+            <w:r>
+              <w:rPr>
+                <w:rFonts w:ascii="Consolas" w:hAnsi="Consolas" w:cs="Consolas"/>
+                <w:color w:val="000000"/>
+                <w:highlight w:val="yellow"/>
+                <w:lang w:val="en-US"/>
+              </w:rPr>
+              <w:t>goldorak.PositionOfImpact</w:t>
+            </w:r>
+            <w:proofErr w:type="gramEnd"/>
+            <w:r>
+              <w:rPr>
+                <w:rFonts w:ascii="Consolas" w:hAnsi="Consolas" w:cs="Consolas"/>
+                <w:color w:val="000000"/>
+                <w:highlight w:val="yellow"/>
+                <w:lang w:val="en-US"/>
+              </w:rPr>
+              <w:t> = (</w:t>
+            </w:r>
+            <w:r>
+              <w:rPr>
+                <w:rFonts w:ascii="Consolas" w:hAnsi="Consolas" w:cs="Consolas"/>
+                <w:color w:val="2B91AF"/>
+                <w:highlight w:val="yellow"/>
+                <w:lang w:val="en-US"/>
+              </w:rPr>
+              <w:t>PositionOfImpact</w:t>
+            </w:r>
+            <w:r>
+              <w:rPr>
+                <w:rFonts w:ascii="Consolas" w:hAnsi="Consolas" w:cs="Consolas"/>
+                <w:color w:val="000000"/>
+                <w:highlight w:val="yellow"/>
+                <w:lang w:val="en-US"/>
+              </w:rPr>
+              <w:t>)</w:t>
+            </w:r>
+            <w:r>
+              <w:rPr>
+                <w:rFonts w:ascii="Consolas" w:hAnsi="Consolas" w:cs="Consolas"/>
+                <w:color w:val="2B91AF"/>
+                <w:highlight w:val="yellow"/>
+                <w:lang w:val="en-US"/>
+              </w:rPr>
+              <w:t>Enum</w:t>
+            </w:r>
+            <w:r>
+              <w:rPr>
+                <w:rFonts w:ascii="Consolas" w:hAnsi="Consolas" w:cs="Consolas"/>
+                <w:color w:val="000000"/>
+                <w:highlight w:val="yellow"/>
+                <w:lang w:val="en-US"/>
+              </w:rPr>
+              <w:t>.</w:t>
+            </w:r>
+            <w:r>
+              <w:rPr>
+                <w:rFonts w:ascii="Consolas" w:hAnsi="Consolas" w:cs="Consolas"/>
+                <w:color w:val="74531F"/>
+                <w:highlight w:val="yellow"/>
+                <w:lang w:val="en-US"/>
+              </w:rPr>
+              <w:t>Parse</w:t>
+            </w:r>
+            <w:r>
+              <w:rPr>
+                <w:rFonts w:ascii="Consolas" w:hAnsi="Consolas" w:cs="Consolas"/>
+                <w:color w:val="000000"/>
+                <w:highlight w:val="yellow"/>
+                <w:lang w:val="en-US"/>
+              </w:rPr>
+              <w:t>(</w:t>
+            </w:r>
+            <w:r>
+              <w:rPr>
+                <w:rFonts w:ascii="Consolas" w:hAnsi="Consolas" w:cs="Consolas"/>
+                <w:color w:val="0000FF"/>
+                <w:highlight w:val="yellow"/>
+                <w:lang w:val="en-US"/>
+              </w:rPr>
+              <w:t>typeof</w:t>
+            </w:r>
+            <w:r>
+              <w:rPr>
+                <w:rFonts w:ascii="Consolas" w:hAnsi="Consolas" w:cs="Consolas"/>
+                <w:color w:val="000000"/>
+                <w:highlight w:val="yellow"/>
+                <w:lang w:val="en-US"/>
+              </w:rPr>
+              <w:t>(</w:t>
+            </w:r>
+            <w:r>
+              <w:rPr>
+                <w:rFonts w:ascii="Consolas" w:hAnsi="Consolas" w:cs="Consolas"/>
+                <w:color w:val="2B91AF"/>
+                <w:highlight w:val="yellow"/>
+                <w:lang w:val="en-US"/>
+              </w:rPr>
+              <w:t>PositionOfImpact</w:t>
+            </w:r>
+            <w:r>
+              <w:rPr>
+                <w:rFonts w:ascii="Consolas" w:hAnsi="Consolas" w:cs="Consolas"/>
+                <w:color w:val="000000"/>
+                <w:highlight w:val="yellow"/>
+                <w:lang w:val="en-US"/>
+              </w:rPr>
+              <w:t>),</w:t>
+            </w:r>
+            <w:r>
+              <w:rPr>
+                <w:rFonts w:ascii="Consolas" w:hAnsi="Consolas" w:cs="Consolas"/>
+                <w:color w:val="1F377F"/>
+                <w:highlight w:val="yellow"/>
+                <w:lang w:val="en-US"/>
+              </w:rPr>
+              <w:t>attributes</w:t>
+            </w:r>
+            <w:r>
+              <w:rPr>
+                <w:rFonts w:ascii="Consolas" w:hAnsi="Consolas" w:cs="Consolas"/>
+                <w:color w:val="000000"/>
+                <w:highlight w:val="yellow"/>
+                <w:lang w:val="en-US"/>
+              </w:rPr>
+              <w:t>.PositionOfImpact);</w:t>
+            </w:r>
+          </w:p>
+          <w:p>
+            <w:pPr>
+              <w:pStyle w:val="PrformatHTML"/>
+              <w:shd w:val="clear" w:color="auto" w:fill="FFFFFF"/>
+              <w:rPr>
+                <w:rFonts w:ascii="Consolas" w:hAnsi="Consolas" w:cs="Consolas"/>
+                <w:color w:val="000000"/>
+              </w:rPr>
+            </w:pPr>
+            <w:r>
+              <w:rPr>
+                <w:rFonts w:ascii="Consolas" w:hAnsi="Consolas" w:cs="Consolas"/>
+                <w:color w:val="000000"/>
+                <w:highlight w:val="yellow"/>
+                <w:lang w:val="en-US"/>
+              </w:rPr>
+              <w:t>            </w:t>
+            </w:r>
+            <w:r>
+              <w:rPr>
+                <w:rFonts w:ascii="Consolas" w:hAnsi="Consolas" w:cs="Consolas"/>
+                <w:color w:val="000000"/>
+                <w:highlight w:val="yellow"/>
+              </w:rPr>
+              <w:t>_</w:t>
+            </w:r>
+            <w:proofErr w:type="gramStart"/>
+            <w:r>
+              <w:rPr>
+                <w:rFonts w:ascii="Consolas" w:hAnsi="Consolas" w:cs="Consolas"/>
+                <w:color w:val="000000"/>
+                <w:highlight w:val="yellow"/>
+              </w:rPr>
+              <w:t>goldorak.DefaultDamageResistance</w:t>
+            </w:r>
+            <w:proofErr w:type="gramEnd"/>
+            <w:r>
+              <w:rPr>
+                <w:rFonts w:ascii="Consolas" w:hAnsi="Consolas" w:cs="Consolas"/>
+                <w:color w:val="000000"/>
+                <w:highlight w:val="yellow"/>
+              </w:rPr>
+              <w:t> = </w:t>
+            </w:r>
+            <w:r>
+              <w:rPr>
+                <w:rFonts w:ascii="Consolas" w:hAnsi="Consolas" w:cs="Consolas"/>
+                <w:color w:val="1F377F"/>
+                <w:highlight w:val="yellow"/>
+              </w:rPr>
+              <w:t>attributes</w:t>
+            </w:r>
+            <w:r>
+              <w:rPr>
+                <w:rFonts w:ascii="Consolas" w:hAnsi="Consolas" w:cs="Consolas"/>
+                <w:color w:val="000000"/>
+                <w:highlight w:val="yellow"/>
+              </w:rPr>
+              <w:t>.Resistance;</w:t>
+            </w:r>
+          </w:p>
+          <w:p>
+            <w:pPr>
+              <w:pStyle w:val="PrformatHTML"/>
+              <w:shd w:val="clear" w:color="auto" w:fill="FFFFFF"/>
+              <w:rPr>
+                <w:rFonts w:ascii="Consolas" w:hAnsi="Consolas" w:cs="Consolas"/>
+                <w:color w:val="000000"/>
+              </w:rPr>
+            </w:pPr>
+            <w:r>
+              <w:rPr>
+                <w:rFonts w:ascii="Consolas" w:hAnsi="Consolas" w:cs="Consolas"/>
+                <w:color w:val="000000"/>
+              </w:rPr>
+              <w:t>            </w:t>
+            </w:r>
+          </w:p>
+          <w:p>
+            <w:pPr>
+              <w:pStyle w:val="PrformatHTML"/>
+              <w:shd w:val="clear" w:color="auto" w:fill="FFFFFF"/>
+              <w:rPr>
+                <w:rFonts w:ascii="Consolas" w:hAnsi="Consolas" w:cs="Consolas"/>
+                <w:color w:val="000000"/>
+              </w:rPr>
+            </w:pPr>
+            <w:r>
+              <w:rPr>
+                <w:rFonts w:ascii="Consolas" w:hAnsi="Consolas" w:cs="Consolas"/>
+                <w:color w:val="000000"/>
+              </w:rPr>
+              <w:t>        }</w:t>
+            </w:r>
+          </w:p>
+          <w:p>
+            <w:pPr>
+              <w:rPr>
+                <w:lang w:val="en-US"/>
+              </w:rPr>
+            </w:pPr>
+          </w:p>
+        </w:tc>
+      </w:tr>
+      <w:tr>
+        <w:tc>
+          <w:tcPr>
+            <w:tcW w:w="15020" w:type="dxa"/>
+          </w:tcPr>
+          <w:p>
+            <w:pPr>
+              <w:rPr>
+                <w:lang w:val="en-US"/>
+              </w:rPr>
+            </w:pPr>
+            <w:r>
+              <w:rPr>
+                <w:lang w:val="en-US"/>
+              </w:rPr>
+              <w:t xml:space="preserve">Advantage of this approach is that we do not need the creation of the attributes class, but we still have to remap our </w:t>
+            </w:r>
+            <w:proofErr w:type="gramStart"/>
+            <w:r>
+              <w:rPr>
+                <w:lang w:val="en-US"/>
+              </w:rPr>
+              <w:t>enum !</w:t>
+            </w:r>
+            <w:proofErr w:type="gramEnd"/>
+          </w:p>
+        </w:tc>
+      </w:tr>
+    </w:tbl>
+    <w:p>
+      <w:pPr>
+        <w:rPr>
+          <w:lang w:val="en-US"/>
+        </w:rPr>
+      </w:pPr>
+    </w:p>
+    <w:p>
+      <w:pPr>
+        <w:pStyle w:val="DocumentInformation"/>
+      </w:pPr>
+      <w:r>
+        <w:t>Multi-column Step Table Data</w:t>
+      </w:r>
     </w:p>
     <w:p>
       <w:pPr>
@@ -39081,42 +40709,215 @@
     </w:p>
     <w:p>
       <w:pPr>
+        <w:jc w:val="both"/>
         <w:rPr>
+          <w:sz w:val="24"/>
+          <w:szCs w:val="24"/>
           <w:lang w:val="en-US"/>
         </w:rPr>
       </w:pPr>
+      <w:r>
+        <w:rPr>
+          <w:sz w:val="24"/>
+          <w:szCs w:val="24"/>
+          <w:lang w:val="en-US"/>
+        </w:rPr>
+        <w:t xml:space="preserve">In addition to pass simple key/value style data to step definitions, we can also pass multi-column data: for </w:t>
+      </w:r>
+      <w:proofErr w:type="gramStart"/>
+      <w:r>
+        <w:rPr>
+          <w:sz w:val="24"/>
+          <w:szCs w:val="24"/>
+          <w:lang w:val="en-US"/>
+        </w:rPr>
+        <w:t>example</w:t>
+      </w:r>
+      <w:proofErr w:type="gramEnd"/>
+      <w:r>
+        <w:rPr>
+          <w:sz w:val="24"/>
+          <w:szCs w:val="24"/>
+          <w:lang w:val="en-US"/>
+        </w:rPr>
+        <w:t xml:space="preserve"> a list of complex items. To </w:t>
+      </w:r>
+      <w:proofErr w:type="gramStart"/>
+      <w:r>
+        <w:rPr>
+          <w:sz w:val="24"/>
+          <w:szCs w:val="24"/>
+          <w:lang w:val="en-US"/>
+        </w:rPr>
+        <w:t>illustrate  this</w:t>
+      </w:r>
+      <w:proofErr w:type="gramEnd"/>
+      <w:r>
+        <w:rPr>
+          <w:sz w:val="24"/>
+          <w:szCs w:val="24"/>
+          <w:lang w:val="en-US"/>
+        </w:rPr>
+        <w:t xml:space="preserve"> I will add a new scenario called</w:t>
+      </w:r>
     </w:p>
     <w:p>
       <w:pPr>
+        <w:jc w:val="both"/>
         <w:rPr>
+          <w:sz w:val="24"/>
+          <w:szCs w:val="24"/>
           <w:lang w:val="en-US"/>
         </w:rPr>
       </w:pPr>
+      <w:r>
+        <w:rPr>
+          <w:b/>
+          <w:sz w:val="24"/>
+          <w:szCs w:val="24"/>
+          <w:lang w:val="en-US"/>
+        </w:rPr>
+        <w:t>“Total Magical Power”</w:t>
+      </w:r>
+      <w:r>
+        <w:rPr>
+          <w:b/>
+          <w:sz w:val="24"/>
+          <w:szCs w:val="24"/>
+          <w:lang w:val="en-US"/>
+        </w:rPr>
+        <w:t xml:space="preserve"> </w:t>
+      </w:r>
+      <w:r>
+        <w:rPr>
+          <w:sz w:val="24"/>
+          <w:szCs w:val="24"/>
+          <w:lang w:val="en-US"/>
+        </w:rPr>
+        <w:t xml:space="preserve">that will test the sum of current magical power items </w:t>
+      </w:r>
+      <w:r>
+        <w:rPr>
+          <w:sz w:val="24"/>
+          <w:szCs w:val="24"/>
+          <w:lang w:val="en-US"/>
+        </w:rPr>
+        <w:t xml:space="preserve">a given </w:t>
+      </w:r>
+      <w:r>
+        <w:rPr>
+          <w:sz w:val="24"/>
+          <w:szCs w:val="24"/>
+          <w:lang w:val="en-US"/>
+        </w:rPr>
+        <w:t>Goldorak</w:t>
+      </w:r>
+      <w:r>
+        <w:rPr>
+          <w:sz w:val="24"/>
+          <w:szCs w:val="24"/>
+          <w:lang w:val="en-US"/>
+        </w:rPr>
+        <w:t xml:space="preserve"> instance</w:t>
+      </w:r>
+      <w:r>
+        <w:rPr>
+          <w:sz w:val="24"/>
+          <w:szCs w:val="24"/>
+          <w:lang w:val="en-US"/>
+        </w:rPr>
+        <w:t xml:space="preserve"> possesses.</w:t>
+      </w:r>
     </w:p>
+    <w:tbl>
+      <w:tblPr>
+        <w:tblStyle w:val="Grilledutableau"/>
+        <w:tblW w:w="0" w:type="auto"/>
+        <w:tblLook w:val="04A0" w:firstRow="1" w:lastRow="0" w:firstColumn="1" w:lastColumn="0" w:noHBand="0" w:noVBand="1"/>
+      </w:tblPr>
+      <w:tblGrid>
+        <w:gridCol w:w="16579"/>
+      </w:tblGrid>
+      <w:tr>
+        <w:tc>
+          <w:tcPr>
+            <w:tcW w:w="16579" w:type="dxa"/>
+          </w:tcPr>
+          <w:p>
+            <w:pPr>
+              <w:jc w:val="both"/>
+              <w:rPr>
+                <w:lang w:val="en-US"/>
+              </w:rPr>
+            </w:pPr>
+            <w:r>
+              <w:rPr>
+                <w:lang w:val="en-US"/>
+              </w:rPr>
+              <w:t xml:space="preserve">In our feature file </w:t>
+            </w:r>
+            <w:proofErr w:type="gramStart"/>
+            <w:r>
+              <w:rPr>
+                <w:lang w:val="en-US"/>
+              </w:rPr>
+              <w:t>scenario</w:t>
+            </w:r>
+            <w:proofErr w:type="gramEnd"/>
+            <w:r>
+              <w:rPr>
+                <w:lang w:val="en-US"/>
+              </w:rPr>
+              <w:t xml:space="preserve"> we will pass a table of magical items to the step definition C# source file.</w:t>
+            </w:r>
+          </w:p>
+        </w:tc>
+      </w:tr>
+      <w:tr>
+        <w:tc>
+          <w:tcPr>
+            <w:tcW w:w="16579" w:type="dxa"/>
+          </w:tcPr>
+          <w:p>
+            <w:pPr>
+              <w:jc w:val="both"/>
+              <w:rPr>
+                <w:lang w:val="en-US"/>
+              </w:rPr>
+            </w:pPr>
+            <w:r>
+              <w:rPr>
+                <w:lang w:val="en-US"/>
+              </w:rPr>
+              <w:t>TODO: Enter scenario …</w:t>
+            </w:r>
+            <w:bookmarkStart w:id="16" w:name="_GoBack"/>
+            <w:bookmarkEnd w:id="16"/>
+          </w:p>
+        </w:tc>
+      </w:tr>
+      <w:tr>
+        <w:tc>
+          <w:tcPr>
+            <w:tcW w:w="16579" w:type="dxa"/>
+          </w:tcPr>
+          <w:p>
+            <w:pPr>
+              <w:jc w:val="both"/>
+              <w:rPr>
+                <w:lang w:val="en-US"/>
+              </w:rPr>
+            </w:pPr>
+          </w:p>
+        </w:tc>
+      </w:tr>
+    </w:tbl>
     <w:p>
       <w:pPr>
+        <w:jc w:val="both"/>
         <w:rPr>
-          <w:lang w:val="en-US"/>
-        </w:rPr>
-      </w:pPr>
-    </w:p>
-    <w:p>
-      <w:pPr>
-        <w:rPr>
-          <w:lang w:val="en-US"/>
-        </w:rPr>
-      </w:pPr>
-    </w:p>
-    <w:p>
-      <w:pPr>
-        <w:rPr>
-          <w:lang w:val="en-US"/>
-        </w:rPr>
-      </w:pPr>
-    </w:p>
-    <w:p>
-      <w:pPr>
-        <w:rPr>
+          <w:sz w:val="24"/>
+          <w:szCs w:val="24"/>
           <w:lang w:val="en-US"/>
         </w:rPr>
       </w:pPr>
@@ -39192,8 +40993,8 @@
       </w:pPr>
     </w:p>
     <w:sectPr>
-      <w:headerReference w:type="default" r:id="rId89"/>
-      <w:footerReference w:type="default" r:id="rId90"/>
+      <w:headerReference w:type="default" r:id="rId90"/>
+      <w:footerReference w:type="default" r:id="rId91"/>
       <w:pgSz w:w="11907" w:h="16839" w:code="9"/>
       <w:pgMar w:top="567" w:right="1077" w:bottom="567" w:left="1077" w:header="720" w:footer="283" w:gutter="0"/>
       <w:pgNumType w:start="0"/>
@@ -43310,7 +45111,7 @@
 </file>
 
 <file path=customXml/itemProps1.xml><?xml version="1.0" encoding="utf-8"?>
-<ds:datastoreItem xmlns:ds="http://schemas.openxmlformats.org/officeDocument/2006/customXml" ds:itemID="{3F77A2A6-A297-43BD-BAE1-AECFC74885E3}">
+<ds:datastoreItem xmlns:ds="http://schemas.openxmlformats.org/officeDocument/2006/customXml" ds:itemID="{BA68397F-618C-41BD-B734-465B19B235F9}">
   <ds:schemaRefs>
     <ds:schemaRef ds:uri="http://schemas.openxmlformats.org/officeDocument/2006/bibliography"/>
   </ds:schemaRefs>

</xml_diff>

<commit_message>
update doc, rename title detailed example
</commit_message>
<xml_diff>
--- a/_doc/FAVV-AFSCA - Technical Fiche - SpecFlow Testing.docx
+++ b/_doc/FAVV-AFSCA - Technical Fiche - SpecFlow Testing.docx
@@ -8259,13 +8259,15 @@
         <w:rPr>
           <w:lang w:val="en-US"/>
         </w:rPr>
-        <w:t xml:space="preserve">More elaborate SpecFlow Example : </w:t>
+        <w:t>SpecF</w:t>
       </w:r>
+      <w:bookmarkStart w:id="16" w:name="_GoBack"/>
+      <w:bookmarkEnd w:id="16"/>
       <w:r>
         <w:rPr>
           <w:lang w:val="en-US"/>
         </w:rPr>
-        <w:t>Goldorak</w:t>
+        <w:t>low in Depth Course</w:t>
       </w:r>
     </w:p>
     <w:p>
@@ -10447,15 +10449,7 @@
         <w:t>C</w:t>
       </w:r>
       <w:r>
-        <w:t xml:space="preserve">reating the first </w:t>
-      </w:r>
-      <w:proofErr w:type="spellStart"/>
-      <w:r>
-        <w:t>SpecFlow</w:t>
-      </w:r>
-      <w:proofErr w:type="spellEnd"/>
-      <w:r>
-        <w:t xml:space="preserve"> Scenario</w:t>
+        <w:t>reating the first SpecFlow Scenario</w:t>
       </w:r>
       <w:r>
         <w:t xml:space="preserve"> :</w:t>
@@ -39425,6 +39419,7 @@
             </w:pPr>
             <w:r>
               <w:rPr>
+                <w:noProof/>
                 <w:lang w:val="en-US"/>
               </w:rPr>
               <w:lastRenderedPageBreak/>
@@ -39497,14 +39492,14 @@
               <w:rPr>
                 <w:rFonts w:ascii="Consolas" w:eastAsia="Times New Roman" w:hAnsi="Consolas" w:cs="Courier New"/>
                 <w:color w:val="000000"/>
-                <w:lang w:val="en-US" w:eastAsia="nl-BE"/>
+                <w:lang w:eastAsia="nl-BE"/>
               </w:rPr>
             </w:pPr>
             <w:r>
               <w:rPr>
                 <w:rFonts w:ascii="Consolas" w:eastAsia="Times New Roman" w:hAnsi="Consolas" w:cs="Courier New"/>
                 <w:color w:val="000000"/>
-                <w:lang w:val="en-US" w:eastAsia="nl-BE"/>
+                <w:lang w:eastAsia="nl-BE"/>
               </w:rPr>
               <w:t>[</w:t>
             </w:r>
@@ -39512,7 +39507,7 @@
               <w:rPr>
                 <w:rFonts w:ascii="Consolas" w:eastAsia="Times New Roman" w:hAnsi="Consolas" w:cs="Courier New"/>
                 <w:color w:val="2B91AF"/>
-                <w:lang w:val="en-US" w:eastAsia="nl-BE"/>
+                <w:lang w:eastAsia="nl-BE"/>
               </w:rPr>
               <w:t>Given</w:t>
             </w:r>
@@ -39520,7 +39515,7 @@
               <w:rPr>
                 <w:rFonts w:ascii="Consolas" w:eastAsia="Times New Roman" w:hAnsi="Consolas" w:cs="Courier New"/>
                 <w:color w:val="000000"/>
-                <w:lang w:val="en-US" w:eastAsia="nl-BE"/>
+                <w:lang w:eastAsia="nl-BE"/>
               </w:rPr>
               <w:t>(</w:t>
             </w:r>
@@ -39528,7 +39523,7 @@
               <w:rPr>
                 <w:rFonts w:ascii="Consolas" w:eastAsia="Times New Roman" w:hAnsi="Consolas" w:cs="Courier New"/>
                 <w:color w:val="800000"/>
-                <w:lang w:val="en-US" w:eastAsia="nl-BE"/>
+                <w:lang w:eastAsia="nl-BE"/>
               </w:rPr>
               <w:t>@"I have the following magical items"</w:t>
             </w:r>
@@ -39536,7 +39531,7 @@
               <w:rPr>
                 <w:rFonts w:ascii="Consolas" w:eastAsia="Times New Roman" w:hAnsi="Consolas" w:cs="Courier New"/>
                 <w:color w:val="000000"/>
-                <w:lang w:val="en-US" w:eastAsia="nl-BE"/>
+                <w:lang w:eastAsia="nl-BE"/>
               </w:rPr>
               <w:t>)]</w:t>
             </w:r>
@@ -40207,8 +40202,6 @@
                 <w:lang w:val="en-US" w:eastAsia="nl-BE"/>
               </w:rPr>
             </w:pPr>
-            <w:bookmarkStart w:id="16" w:name="_GoBack"/>
-            <w:bookmarkEnd w:id="16"/>
           </w:p>
         </w:tc>
       </w:tr>
@@ -42199,6 +42192,7 @@
     <w:lsdException w:name="HTML Sample" w:semiHidden="1" w:unhideWhenUsed="1"/>
     <w:lsdException w:name="HTML Typewriter" w:semiHidden="1" w:unhideWhenUsed="1"/>
     <w:lsdException w:name="HTML Variable" w:semiHidden="1" w:unhideWhenUsed="1"/>
+    <w:lsdException w:name="Normal Table" w:semiHidden="1" w:unhideWhenUsed="1"/>
     <w:lsdException w:name="annotation subject" w:semiHidden="1" w:unhideWhenUsed="1"/>
     <w:lsdException w:name="No List" w:semiHidden="1" w:unhideWhenUsed="1"/>
     <w:lsdException w:name="Outline List 1" w:semiHidden="1" w:unhideWhenUsed="1"/>
@@ -42244,9 +42238,11 @@
     <w:lsdException w:name="Table Subtle 1" w:semiHidden="1" w:unhideWhenUsed="1"/>
     <w:lsdException w:name="Table Subtle 2" w:semiHidden="1" w:unhideWhenUsed="1"/>
     <w:lsdException w:name="Table Web 1" w:semiHidden="1" w:unhideWhenUsed="1"/>
+    <w:lsdException w:name="Table Web 2" w:semiHidden="1" w:unhideWhenUsed="1"/>
     <w:lsdException w:name="Table Web 3" w:semiHidden="1" w:unhideWhenUsed="1"/>
     <w:lsdException w:name="Balloon Text" w:semiHidden="1" w:unhideWhenUsed="1"/>
     <w:lsdException w:name="Table Grid" w:uiPriority="59"/>
+    <w:lsdException w:name="Table Theme" w:semiHidden="1" w:unhideWhenUsed="1"/>
     <w:lsdException w:name="Placeholder Text" w:semiHidden="1"/>
     <w:lsdException w:name="No Spacing" w:uiPriority="1"/>
     <w:lsdException w:name="Light Shading" w:uiPriority="40"/>
@@ -44411,7 +44407,7 @@
 </file>
 
 <file path=customXml/itemProps1.xml><?xml version="1.0" encoding="utf-8"?>
-<ds:datastoreItem xmlns:ds="http://schemas.openxmlformats.org/officeDocument/2006/customXml" ds:itemID="{CEDA90B3-AD71-4605-9B32-18E3EE7CA254}">
+<ds:datastoreItem xmlns:ds="http://schemas.openxmlformats.org/officeDocument/2006/customXml" ds:itemID="{2BFED5B5-0F21-4C6D-A7CA-3EFA4B74EB7E}">
   <ds:schemaRefs>
     <ds:schemaRef ds:uri="http://schemas.openxmlformats.org/officeDocument/2006/bibliography"/>
   </ds:schemaRefs>

</xml_diff>

<commit_message>
auto apply custom transforms
</commit_message>
<xml_diff>
--- a/_doc/FAVV-AFSCA - Technical Fiche - SpecFlow Testing.docx
+++ b/_doc/FAVV-AFSCA - Technical Fiche - SpecFlow Testing.docx
@@ -439,14 +439,12 @@
             <w:r>
               <w:t xml:space="preserve">Document </w:t>
             </w:r>
-            <w:proofErr w:type="spellStart"/>
             <w:r>
               <w:t>owne</w:t>
             </w:r>
             <w:r>
               <w:t>r</w:t>
             </w:r>
-            <w:proofErr w:type="spellEnd"/>
           </w:p>
         </w:tc>
         <w:tc>
@@ -481,13 +479,8 @@
             <w:pPr>
               <w:pStyle w:val="TableText"/>
             </w:pPr>
-            <w:proofErr w:type="spellStart"/>
-            <w:r>
-              <w:t>Creation</w:t>
-            </w:r>
-            <w:proofErr w:type="spellEnd"/>
-            <w:r>
-              <w:t xml:space="preserve"> date</w:t>
+            <w:r>
+              <w:t>Creation date</w:t>
             </w:r>
           </w:p>
         </w:tc>
@@ -722,13 +715,8 @@
               <w:pStyle w:val="TableText"/>
             </w:pPr>
             <w:r>
-              <w:t xml:space="preserve">Initial </w:t>
-            </w:r>
-            <w:proofErr w:type="spellStart"/>
-            <w:r>
-              <w:t>Created</w:t>
-            </w:r>
-            <w:proofErr w:type="spellEnd"/>
+              <w:t>Initial Created</w:t>
+            </w:r>
           </w:p>
         </w:tc>
       </w:tr>
@@ -953,14 +941,12 @@
             <w:vAlign w:val="center"/>
           </w:tcPr>
           <w:p>
-            <w:proofErr w:type="spellStart"/>
             <w:r>
               <w:t>Rol</w:t>
             </w:r>
             <w:r>
               <w:t>e</w:t>
             </w:r>
-            <w:proofErr w:type="spellEnd"/>
           </w:p>
         </w:tc>
         <w:tc>
@@ -969,11 +955,9 @@
             <w:shd w:val="clear" w:color="auto" w:fill="4BACC6"/>
           </w:tcPr>
           <w:p>
-            <w:proofErr w:type="spellStart"/>
             <w:r>
               <w:t>Department</w:t>
             </w:r>
-            <w:proofErr w:type="spellEnd"/>
           </w:p>
         </w:tc>
         <w:tc>
@@ -1215,12 +1199,8 @@
           <w:p>
             <w:r>
               <w:br w:type="page"/>
-            </w:r>
-            <w:proofErr w:type="spellStart"/>
-            <w:r>
               <w:t>Title</w:t>
             </w:r>
-            <w:proofErr w:type="spellEnd"/>
           </w:p>
         </w:tc>
         <w:tc>
@@ -1236,11 +1216,9 @@
             <w:vAlign w:val="center"/>
           </w:tcPr>
           <w:p>
-            <w:proofErr w:type="spellStart"/>
             <w:r>
               <w:t>Authors</w:t>
             </w:r>
-            <w:proofErr w:type="spellEnd"/>
           </w:p>
         </w:tc>
       </w:tr>
@@ -2951,7 +2929,6 @@
         <w:t xml:space="preserve"> </w:t>
       </w:r>
       <w:bookmarkStart w:id="0" w:name="_Toc31725137"/>
-      <w:proofErr w:type="spellStart"/>
       <w:r>
         <w:rPr>
           <w:lang w:val="fr-BE"/>
@@ -2959,7 +2936,6 @@
         <w:t>Preface</w:t>
       </w:r>
       <w:bookmarkEnd w:id="0"/>
-      <w:proofErr w:type="spellEnd"/>
     </w:p>
     <w:p>
       <w:pPr>
@@ -3083,21 +3059,7 @@
         <w:rPr>
           <w:lang w:val="en-US"/>
         </w:rPr>
-        <w:t xml:space="preserve">Another goal of using </w:t>
-      </w:r>
-      <w:proofErr w:type="spellStart"/>
-      <w:r>
-        <w:rPr>
-          <w:lang w:val="en-US"/>
-        </w:rPr>
-        <w:t>Specflow</w:t>
-      </w:r>
-      <w:proofErr w:type="spellEnd"/>
-      <w:r>
-        <w:rPr>
-          <w:lang w:val="en-US"/>
-        </w:rPr>
-        <w:t xml:space="preserve"> in our projects is to </w:t>
+        <w:t xml:space="preserve">Another goal of using Specflow in our projects is to </w:t>
       </w:r>
       <w:r>
         <w:rPr>
@@ -3156,7 +3118,6 @@
         </w:rPr>
         <w:t xml:space="preserve">SpecFlow is based on </w:t>
       </w:r>
-      <w:proofErr w:type="spellStart"/>
       <w:r>
         <w:rPr>
           <w:b/>
@@ -3169,15 +3130,7 @@
           <w:b/>
           <w:lang w:val="en-US"/>
         </w:rPr>
-        <w:t>erkin</w:t>
-      </w:r>
-      <w:proofErr w:type="spellEnd"/>
-      <w:r>
-        <w:rPr>
-          <w:b/>
-          <w:lang w:val="en-US"/>
-        </w:rPr>
-        <w:t xml:space="preserve"> language,</w:t>
+        <w:t>erkin language,</w:t>
       </w:r>
       <w:r>
         <w:rPr>
@@ -3351,23 +3304,13 @@
               </w:rPr>
               <w:t xml:space="preserve">Step1 : </w:t>
             </w:r>
-            <w:proofErr w:type="spellStart"/>
             <w:r>
               <w:rPr>
                 <w:b/>
                 <w:u w:val="single"/>
                 <w:lang w:val="en-US"/>
               </w:rPr>
-              <w:t>SpeFlow</w:t>
-            </w:r>
-            <w:proofErr w:type="spellEnd"/>
-            <w:r>
-              <w:rPr>
-                <w:b/>
-                <w:u w:val="single"/>
-                <w:lang w:val="en-US"/>
-              </w:rPr>
-              <w:t xml:space="preserve"> Feature File</w:t>
+              <w:t>SpeFlow Feature File</w:t>
             </w:r>
           </w:p>
           <w:p>
@@ -3935,30 +3878,9 @@
       </w:pPr>
       <w:bookmarkStart w:id="5" w:name="_Toc31725142"/>
       <w:r>
-        <w:t xml:space="preserve">Domain </w:t>
-      </w:r>
-      <w:proofErr w:type="spellStart"/>
-      <w:r>
-        <w:t>Specific</w:t>
-      </w:r>
-      <w:proofErr w:type="spellEnd"/>
-      <w:r>
-        <w:t xml:space="preserve"> </w:t>
-      </w:r>
-      <w:proofErr w:type="spellStart"/>
-      <w:r>
-        <w:t>language</w:t>
-      </w:r>
-      <w:proofErr w:type="spellEnd"/>
-      <w:r>
-        <w:t xml:space="preserve"> : </w:t>
-      </w:r>
-      <w:proofErr w:type="spellStart"/>
-      <w:r>
-        <w:t>Gherkin</w:t>
+        <w:t>Domain Specific language : Gherkin</w:t>
       </w:r>
       <w:bookmarkEnd w:id="5"/>
-      <w:proofErr w:type="spellEnd"/>
     </w:p>
     <w:p/>
     <w:tbl>
@@ -4078,21 +4000,7 @@
               <w:rPr>
                 <w:lang w:val="en-US"/>
               </w:rPr>
-              <w:t>Gherkin provides different types of steps. So as explained before we have our scenario which contains a number of Steps. Each step will then map to a Gherkin step (</w:t>
-            </w:r>
-            <w:proofErr w:type="spellStart"/>
-            <w:r>
-              <w:rPr>
-                <w:lang w:val="en-US"/>
-              </w:rPr>
-              <w:t>Given;When;Then</w:t>
-            </w:r>
-            <w:proofErr w:type="spellEnd"/>
-            <w:r>
-              <w:rPr>
-                <w:lang w:val="en-US"/>
-              </w:rPr>
-              <w:t>).</w:t>
+              <w:t>Gherkin provides different types of steps. So as explained before we have our scenario which contains a number of Steps. Each step will then map to a Gherkin step (Given;When;Then).</w:t>
             </w:r>
             <w:bookmarkEnd w:id="7"/>
           </w:p>
@@ -4125,14 +4033,9 @@
       </w:pPr>
       <w:bookmarkStart w:id="8" w:name="_Toc31725145"/>
       <w:r>
-        <w:t xml:space="preserve">Installation </w:t>
-      </w:r>
-      <w:proofErr w:type="spellStart"/>
-      <w:r>
-        <w:t>Overview</w:t>
+        <w:t>Installation Overview</w:t>
       </w:r>
       <w:bookmarkEnd w:id="8"/>
-      <w:proofErr w:type="spellEnd"/>
     </w:p>
     <w:p/>
     <w:p>
@@ -4151,21 +4054,7 @@
         <w:rPr>
           <w:lang w:val="en-US"/>
         </w:rPr>
-        <w:t xml:space="preserve">ew regular </w:t>
-      </w:r>
-      <w:proofErr w:type="spellStart"/>
-      <w:r>
-        <w:rPr>
-          <w:lang w:val="en-US"/>
-        </w:rPr>
-        <w:t>xUnit</w:t>
-      </w:r>
-      <w:proofErr w:type="spellEnd"/>
-      <w:r>
-        <w:rPr>
-          <w:lang w:val="en-US"/>
-        </w:rPr>
-        <w:t xml:space="preserve"> test project in Visual Studio:</w:t>
+        <w:t>ew regular xUnit test project in Visual Studio:</w:t>
       </w:r>
     </w:p>
     <w:p>
@@ -4223,7 +4112,6 @@
           <w:lang w:val="en-US"/>
         </w:rPr>
       </w:pPr>
-      <w:proofErr w:type="spellStart"/>
       <w:r>
         <w:rPr>
           <w:u w:val="single"/>
@@ -4236,15 +4124,7 @@
           <w:u w:val="single"/>
           <w:lang w:val="en-US"/>
         </w:rPr>
-        <w:t>There</w:t>
-      </w:r>
-      <w:proofErr w:type="spellEnd"/>
-      <w:r>
-        <w:rPr>
-          <w:u w:val="single"/>
-          <w:lang w:val="en-US"/>
-        </w:rPr>
-        <w:t xml:space="preserve"> are 3 distinct things that we need to install:</w:t>
+        <w:t>There are 3 distinct things that we need to install:</w:t>
       </w:r>
     </w:p>
     <w:p>
@@ -4332,21 +4212,7 @@
               <w:rPr>
                 <w:lang w:val="en-US"/>
               </w:rPr>
-              <w:t xml:space="preserve"> </w:t>
-            </w:r>
-            <w:proofErr w:type="spellStart"/>
-            <w:r>
-              <w:rPr>
-                <w:lang w:val="en-US"/>
-              </w:rPr>
-              <w:t>Specflow</w:t>
-            </w:r>
-            <w:proofErr w:type="spellEnd"/>
-            <w:r>
-              <w:rPr>
-                <w:lang w:val="en-US"/>
-              </w:rPr>
-              <w:t xml:space="preserve"> extension:</w:t>
+              <w:t xml:space="preserve"> Specflow extension:</w:t>
             </w:r>
           </w:p>
         </w:tc>
@@ -4683,14 +4549,12 @@
                 <w:lang w:val="en-US"/>
               </w:rPr>
             </w:pPr>
-            <w:proofErr w:type="spellStart"/>
             <w:r>
               <w:rPr>
                 <w:lang w:val="en-US"/>
               </w:rPr>
               <w:t>Money.cs</w:t>
             </w:r>
-            <w:proofErr w:type="spellEnd"/>
           </w:p>
         </w:tc>
       </w:tr>
@@ -5598,14 +5462,12 @@
                 <w:lang w:val="en-US"/>
               </w:rPr>
             </w:pPr>
-            <w:proofErr w:type="spellStart"/>
             <w:r>
               <w:rPr>
                 <w:lang w:val="en-US"/>
               </w:rPr>
               <w:t>VendingMachine.cs</w:t>
             </w:r>
-            <w:proofErr w:type="spellEnd"/>
           </w:p>
         </w:tc>
       </w:tr>
@@ -5625,35 +5487,7 @@
               <w:rPr>
                 <w:lang w:val="en-US"/>
               </w:rPr>
-              <w:t>In our context, Vendingmachine takes 2 money types, one to represent the money inside the machine (</w:t>
-            </w:r>
-            <w:proofErr w:type="spellStart"/>
-            <w:r>
-              <w:rPr>
-                <w:lang w:val="en-US"/>
-              </w:rPr>
-              <w:t>MoneyInside</w:t>
-            </w:r>
-            <w:proofErr w:type="spellEnd"/>
-            <w:r>
-              <w:rPr>
-                <w:lang w:val="en-US"/>
-              </w:rPr>
-              <w:t>) and on in transaction (</w:t>
-            </w:r>
-            <w:proofErr w:type="spellStart"/>
-            <w:r>
-              <w:rPr>
-                <w:lang w:val="en-US"/>
-              </w:rPr>
-              <w:t>MoneyInTransaction</w:t>
-            </w:r>
-            <w:proofErr w:type="spellEnd"/>
-            <w:r>
-              <w:rPr>
-                <w:lang w:val="en-US"/>
-              </w:rPr>
-              <w:t>). The first represents the sum of all the sales, the latter is the money put in by the last customer. The use-cases of the vending machine are simple, either accept or return money, depending on the case the customer bought a snack or wants his money back …</w:t>
+              <w:t>In our context, Vendingmachine takes 2 money types, one to represent the money inside the machine (MoneyInside) and on in transaction (MoneyInTransaction). The first represents the sum of all the sales, the latter is the money put in by the last customer. The use-cases of the vending machine are simple, either accept or return money, depending on the case the customer bought a snack or wants his money back …</w:t>
             </w:r>
           </w:p>
         </w:tc>
@@ -6045,7 +5879,6 @@
                 <w:lang w:val="en-US"/>
               </w:rPr>
             </w:pPr>
-            <w:proofErr w:type="spellStart"/>
             <w:r>
               <w:rPr>
                 <w:b/>
@@ -6053,7 +5886,6 @@
               </w:rPr>
               <w:t>Specflow</w:t>
             </w:r>
-            <w:proofErr w:type="spellEnd"/>
           </w:p>
         </w:tc>
       </w:tr>
@@ -6290,21 +6122,12 @@
               </w:rPr>
               <w:t xml:space="preserve">. You can see that the </w:t>
             </w:r>
-            <w:proofErr w:type="spellStart"/>
             <w:r>
               <w:rPr>
                 <w:b/>
                 <w:lang w:val="en-US"/>
               </w:rPr>
-              <w:t>Given,And,When,Then</w:t>
-            </w:r>
-            <w:proofErr w:type="spellEnd"/>
-            <w:r>
-              <w:rPr>
-                <w:b/>
-                <w:lang w:val="en-US"/>
-              </w:rPr>
-              <w:t xml:space="preserve"> steps are still in purple-color</w:t>
+              <w:t>Given,And,When,Then steps are still in purple-color</w:t>
             </w:r>
             <w:r>
               <w:rPr>
@@ -6575,21 +6398,7 @@
               <w:rPr>
                 <w:lang w:val="en-US"/>
               </w:rPr>
-              <w:t xml:space="preserve">, this will create a </w:t>
-            </w:r>
-            <w:proofErr w:type="spellStart"/>
-            <w:r>
-              <w:rPr>
-                <w:lang w:val="en-US"/>
-              </w:rPr>
-              <w:t>c#</w:t>
-            </w:r>
-            <w:proofErr w:type="spellEnd"/>
-            <w:r>
-              <w:rPr>
-                <w:lang w:val="en-US"/>
-              </w:rPr>
-              <w:t xml:space="preserve"> file for us, as shown below:</w:t>
+              <w:t>, this will create a c# file for us, as shown below:</w:t>
             </w:r>
           </w:p>
         </w:tc>
@@ -7458,14 +7267,12 @@
                 <w:lang w:val="en-US"/>
               </w:rPr>
             </w:pPr>
-            <w:proofErr w:type="spellStart"/>
             <w:r>
               <w:rPr>
                 <w:lang w:val="en-US"/>
               </w:rPr>
               <w:t>Specflow</w:t>
             </w:r>
-            <w:proofErr w:type="spellEnd"/>
           </w:p>
         </w:tc>
       </w:tr>
@@ -7619,21 +7426,7 @@
               <w:rPr>
                 <w:lang w:val="en-US"/>
               </w:rPr>
-              <w:t xml:space="preserve">SpecFlow tests are typically hosted into Unit type of projects. Typically in Visual Studio we would use </w:t>
-            </w:r>
-            <w:proofErr w:type="spellStart"/>
-            <w:r>
-              <w:rPr>
-                <w:lang w:val="en-US"/>
-              </w:rPr>
-              <w:t>xUnit</w:t>
-            </w:r>
-            <w:proofErr w:type="spellEnd"/>
-            <w:r>
-              <w:rPr>
-                <w:lang w:val="en-US"/>
-              </w:rPr>
-              <w:t xml:space="preserve"> but other testing frameworks are valuable to !</w:t>
+              <w:t>SpecFlow tests are typically hosted into Unit type of projects. Typically in Visual Studio we would use xUnit but other testing frameworks are valuable to !</w:t>
             </w:r>
           </w:p>
           <w:p>
@@ -8111,21 +7904,7 @@
         <w:rPr>
           <w:lang w:val="en-US"/>
         </w:rPr>
-        <w:t xml:space="preserve"> (base: </w:t>
-      </w:r>
-      <w:proofErr w:type="spellStart"/>
-      <w:r>
-        <w:rPr>
-          <w:lang w:val="en-US"/>
-        </w:rPr>
-        <w:t>xUnit</w:t>
-      </w:r>
-      <w:proofErr w:type="spellEnd"/>
-      <w:r>
-        <w:rPr>
-          <w:lang w:val="en-US"/>
-        </w:rPr>
-        <w:t xml:space="preserve"> Testing Project VS)</w:t>
+        <w:t xml:space="preserve"> (base: xUnit Testing Project VS)</w:t>
       </w:r>
     </w:p>
     <w:p>
@@ -8418,21 +8197,12 @@
               </w:rPr>
               <w:t xml:space="preserve">Domain model for the game, so let us give our domain the generic name of </w:t>
             </w:r>
-            <w:proofErr w:type="spellStart"/>
             <w:r>
               <w:rPr>
                 <w:b/>
                 <w:lang w:val="en-US"/>
               </w:rPr>
-              <w:t>GameCore.Domain</w:t>
-            </w:r>
-            <w:proofErr w:type="spellEnd"/>
-            <w:r>
-              <w:rPr>
-                <w:b/>
-                <w:lang w:val="en-US"/>
-              </w:rPr>
-              <w:t>.</w:t>
+              <w:t>GameCore.Domain.</w:t>
             </w:r>
             <w:r>
               <w:rPr>
@@ -8511,21 +8281,7 @@
               <w:rPr>
                 <w:lang w:val="en-US"/>
               </w:rPr>
-              <w:t>on a channel called A2 (</w:t>
-            </w:r>
-            <w:proofErr w:type="spellStart"/>
-            <w:r>
-              <w:rPr>
-                <w:lang w:val="en-US"/>
-              </w:rPr>
-              <w:t>Antenne</w:t>
-            </w:r>
-            <w:proofErr w:type="spellEnd"/>
-            <w:r>
-              <w:rPr>
-                <w:lang w:val="en-US"/>
-              </w:rPr>
-              <w:t xml:space="preserve"> 2). Goldorak has a lot of strengths, more info can be found here:</w:t>
+              <w:t>on a channel called A2 (Antenne 2). Goldorak has a lot of strengths, more info can be found here:</w:t>
             </w:r>
           </w:p>
           <w:p>
@@ -8665,21 +8421,7 @@
               <w:rPr>
                 <w:lang w:val="en-US"/>
               </w:rPr>
-              <w:t xml:space="preserve">Player Character in </w:t>
-            </w:r>
-            <w:proofErr w:type="spellStart"/>
-            <w:r>
-              <w:rPr>
-                <w:lang w:val="en-US"/>
-              </w:rPr>
-              <w:t>a</w:t>
-            </w:r>
-            <w:proofErr w:type="spellEnd"/>
-            <w:r>
-              <w:rPr>
-                <w:lang w:val="en-US"/>
-              </w:rPr>
-              <w:t xml:space="preserve"> adventure game.</w:t>
+              <w:t>Player Character in a adventure game.</w:t>
             </w:r>
           </w:p>
         </w:tc>
@@ -29082,18 +28824,8 @@
                 <w:color w:val="000000"/>
                 <w:lang w:val="en-US"/>
               </w:rPr>
-              <w:t> </w:t>
-            </w:r>
-            <w:proofErr w:type="spellStart"/>
-            <w:r>
-              <w:rPr>
-                <w:rFonts w:ascii="Consolas" w:hAnsi="Consolas" w:cs="Consolas"/>
-                <w:color w:val="000000"/>
-                <w:lang w:val="en-US"/>
-              </w:rPr>
-              <w:t>MagicalPower</w:t>
-            </w:r>
-            <w:proofErr w:type="spellEnd"/>
+              <w:t> MagicalPower</w:t>
+            </w:r>
           </w:p>
           <w:p>
             <w:pPr>
@@ -30028,23 +29760,7 @@
                 <w:rFonts w:ascii="Arial" w:hAnsi="Arial" w:cs="Arial"/>
                 <w:lang w:val="en-US"/>
               </w:rPr>
-              <w:t xml:space="preserve"> Goldorak may be or not be “attached” to his “soucoupe”, this is represented by </w:t>
-            </w:r>
-            <w:proofErr w:type="spellStart"/>
-            <w:r>
-              <w:rPr>
-                <w:rFonts w:ascii="Arial" w:hAnsi="Arial" w:cs="Arial"/>
-                <w:lang w:val="en-US"/>
-              </w:rPr>
-              <w:t>it’s</w:t>
-            </w:r>
-            <w:proofErr w:type="spellEnd"/>
-            <w:r>
-              <w:rPr>
-                <w:rFonts w:ascii="Arial" w:hAnsi="Arial" w:cs="Arial"/>
-                <w:lang w:val="en-US"/>
-              </w:rPr>
-              <w:t xml:space="preserve"> </w:t>
+              <w:t xml:space="preserve"> Goldorak may be or not be “attached” to his “soucoupe”, this is represented by it’s </w:t>
             </w:r>
             <w:r>
               <w:rPr>
@@ -30052,25 +29768,7 @@
                 <w:b/>
                 <w:lang w:val="en-US"/>
               </w:rPr>
-              <w:t>“</w:t>
-            </w:r>
-            <w:proofErr w:type="spellStart"/>
-            <w:r>
-              <w:rPr>
-                <w:rFonts w:ascii="Arial" w:hAnsi="Arial" w:cs="Arial"/>
-                <w:b/>
-                <w:lang w:val="en-US"/>
-              </w:rPr>
-              <w:t>UfoState</w:t>
-            </w:r>
-            <w:proofErr w:type="spellEnd"/>
-            <w:r>
-              <w:rPr>
-                <w:rFonts w:ascii="Arial" w:hAnsi="Arial" w:cs="Arial"/>
-                <w:b/>
-                <w:lang w:val="en-US"/>
-              </w:rPr>
-              <w:t>”</w:t>
+              <w:t>“UfoState”</w:t>
             </w:r>
             <w:r>
               <w:rPr>
@@ -30205,39 +29903,7 @@
                 <w:rFonts w:ascii="Arial" w:hAnsi="Arial" w:cs="Arial"/>
                 <w:lang w:val="en-US"/>
               </w:rPr>
-              <w:t xml:space="preserve">Like all </w:t>
-            </w:r>
-            <w:proofErr w:type="spellStart"/>
-            <w:r>
-              <w:rPr>
-                <w:rFonts w:ascii="Arial" w:hAnsi="Arial" w:cs="Arial"/>
-                <w:lang w:val="en-US"/>
-              </w:rPr>
-              <w:t>Ufo’s</w:t>
-            </w:r>
-            <w:proofErr w:type="spellEnd"/>
-            <w:r>
-              <w:rPr>
-                <w:rFonts w:ascii="Arial" w:hAnsi="Arial" w:cs="Arial"/>
-                <w:lang w:val="en-US"/>
-              </w:rPr>
-              <w:t xml:space="preserve">, our </w:t>
-            </w:r>
-            <w:proofErr w:type="spellStart"/>
-            <w:r>
-              <w:rPr>
-                <w:rFonts w:ascii="Arial" w:hAnsi="Arial" w:cs="Arial"/>
-                <w:lang w:val="en-US"/>
-              </w:rPr>
-              <w:t>Golodrak</w:t>
-            </w:r>
-            <w:proofErr w:type="spellEnd"/>
-            <w:r>
-              <w:rPr>
-                <w:rFonts w:ascii="Arial" w:hAnsi="Arial" w:cs="Arial"/>
-                <w:lang w:val="en-US"/>
-              </w:rPr>
-              <w:t xml:space="preserve"> character has to be maintained, so we keep track of it’s last maintenance date.</w:t>
+              <w:t>Like all Ufo’s, our Golodrak character has to be maintained, so we keep track of it’s last maintenance date.</w:t>
             </w:r>
           </w:p>
         </w:tc>
@@ -30289,7 +29955,6 @@
               </w:rPr>
               <w:t> </w:t>
             </w:r>
-            <w:proofErr w:type="spellStart"/>
             <w:r>
               <w:rPr>
                 <w:rFonts w:ascii="Consolas" w:hAnsi="Consolas" w:cs="Consolas"/>
@@ -30298,7 +29963,6 @@
               </w:rPr>
               <w:t>RepairHealth</w:t>
             </w:r>
-            <w:proofErr w:type="spellEnd"/>
             <w:r>
               <w:rPr>
                 <w:rFonts w:ascii="Consolas" w:hAnsi="Consolas" w:cs="Consolas"/>
@@ -30628,7 +30292,6 @@
               </w:rPr>
               <w:t> </w:t>
             </w:r>
-            <w:proofErr w:type="spellStart"/>
             <w:r>
               <w:rPr>
                 <w:rFonts w:ascii="Consolas" w:hAnsi="Consolas" w:cs="Consolas"/>
@@ -30637,7 +30300,6 @@
               </w:rPr>
               <w:t>ReadHealthScroll</w:t>
             </w:r>
-            <w:proofErr w:type="spellEnd"/>
             <w:r>
               <w:rPr>
                 <w:rFonts w:ascii="Consolas" w:hAnsi="Consolas" w:cs="Consolas"/>
@@ -30957,7 +30619,6 @@
               </w:rPr>
               <w:t> </w:t>
             </w:r>
-            <w:proofErr w:type="spellStart"/>
             <w:r>
               <w:rPr>
                 <w:rFonts w:ascii="Consolas" w:hAnsi="Consolas" w:cs="Consolas"/>
@@ -30966,7 +30627,6 @@
               </w:rPr>
               <w:t>UseMagicalItem</w:t>
             </w:r>
-            <w:proofErr w:type="spellEnd"/>
             <w:r>
               <w:rPr>
                 <w:rFonts w:ascii="Consolas" w:hAnsi="Consolas" w:cs="Consolas"/>
@@ -30991,7 +30651,6 @@
               </w:rPr>
               <w:t> </w:t>
             </w:r>
-            <w:proofErr w:type="spellStart"/>
             <w:r>
               <w:rPr>
                 <w:rFonts w:ascii="Consolas" w:hAnsi="Consolas" w:cs="Consolas"/>
@@ -31000,7 +30659,6 @@
               </w:rPr>
               <w:t>itemName</w:t>
             </w:r>
-            <w:proofErr w:type="spellEnd"/>
             <w:r>
               <w:rPr>
                 <w:rFonts w:ascii="Consolas" w:hAnsi="Consolas" w:cs="Consolas"/>
@@ -32006,23 +31664,7 @@
                 <w:b/>
                 <w:lang w:val="en-US"/>
               </w:rPr>
-              <w:t>Scenario: “</w:t>
-            </w:r>
-            <w:proofErr w:type="spellStart"/>
-            <w:r>
-              <w:rPr>
-                <w:b/>
-                <w:lang w:val="en-US"/>
-              </w:rPr>
-              <w:t>UfoState</w:t>
-            </w:r>
-            <w:proofErr w:type="spellEnd"/>
-            <w:r>
-              <w:rPr>
-                <w:b/>
-                <w:lang w:val="en-US"/>
-              </w:rPr>
-              <w:t xml:space="preserve"> Docked restores all health”</w:t>
+              <w:t>Scenario: “UfoState Docked restores all health”</w:t>
             </w:r>
             <w:r>
               <w:rPr>
@@ -32431,25 +32073,7 @@
                 <w:color w:val="800000"/>
                 <w:lang w:val="en-US"/>
               </w:rPr>
-              <w:t>@"My Goldorak character </w:t>
-            </w:r>
-            <w:proofErr w:type="spellStart"/>
-            <w:r>
-              <w:rPr>
-                <w:rFonts w:ascii="Consolas" w:hAnsi="Consolas" w:cs="Consolas"/>
-                <w:color w:val="800000"/>
-                <w:lang w:val="en-US"/>
-              </w:rPr>
-              <w:t>ufo</w:t>
-            </w:r>
-            <w:proofErr w:type="spellEnd"/>
-            <w:r>
-              <w:rPr>
-                <w:rFonts w:ascii="Consolas" w:hAnsi="Consolas" w:cs="Consolas"/>
-                <w:color w:val="800000"/>
-                <w:lang w:val="en-US"/>
-              </w:rPr>
-              <w:t> state is Docked"</w:t>
+              <w:t>@"My Goldorak character ufo state is Docked"</w:t>
             </w:r>
             <w:r>
               <w:rPr>
@@ -32502,7 +32126,6 @@
               </w:rPr>
               <w:t> </w:t>
             </w:r>
-            <w:proofErr w:type="spellStart"/>
             <w:r>
               <w:rPr>
                 <w:rFonts w:ascii="Consolas" w:hAnsi="Consolas" w:cs="Consolas"/>
@@ -32511,7 +32134,6 @@
               </w:rPr>
               <w:t>GivenMyGoldorakCharacterUfoStateIsDocked</w:t>
             </w:r>
-            <w:proofErr w:type="spellEnd"/>
             <w:r>
               <w:rPr>
                 <w:rFonts w:ascii="Consolas" w:hAnsi="Consolas" w:cs="Consolas"/>
@@ -34660,7 +34282,6 @@
                 <w:lang w:eastAsia="fr-BE"/>
               </w:rPr>
             </w:pPr>
-            <w:proofErr w:type="spellStart"/>
             <w:r>
               <w:rPr>
                 <w:rFonts w:ascii="Consolas" w:eastAsia="Times New Roman" w:hAnsi="Consolas" w:cs="Consolas"/>
@@ -34669,32 +34290,13 @@
               </w:rPr>
               <w:t>using</w:t>
             </w:r>
-            <w:proofErr w:type="spellEnd"/>
             <w:r>
               <w:rPr>
                 <w:rFonts w:ascii="Consolas" w:eastAsia="Times New Roman" w:hAnsi="Consolas" w:cs="Consolas"/>
                 <w:color w:val="000000"/>
                 <w:lang w:eastAsia="fr-BE"/>
               </w:rPr>
-              <w:t> </w:t>
-            </w:r>
-            <w:proofErr w:type="spellStart"/>
-            <w:r>
-              <w:rPr>
-                <w:rFonts w:ascii="Consolas" w:eastAsia="Times New Roman" w:hAnsi="Consolas" w:cs="Consolas"/>
-                <w:color w:val="000000"/>
-                <w:lang w:eastAsia="fr-BE"/>
-              </w:rPr>
-              <w:t>TechTalk.SpecFlow.Assist</w:t>
-            </w:r>
-            <w:proofErr w:type="spellEnd"/>
-            <w:r>
-              <w:rPr>
-                <w:rFonts w:ascii="Consolas" w:eastAsia="Times New Roman" w:hAnsi="Consolas" w:cs="Consolas"/>
-                <w:color w:val="000000"/>
-                <w:lang w:eastAsia="fr-BE"/>
-              </w:rPr>
-              <w:t>;</w:t>
+              <w:t> TechTalk.SpecFlow.Assist;</w:t>
             </w:r>
           </w:p>
           <w:p>
@@ -36607,25 +36209,7 @@
                 <w:color w:val="A31515"/>
                 <w:lang w:val="en-US" w:eastAsia="nl-BE"/>
               </w:rPr>
-              <w:t> </w:t>
-            </w:r>
-            <w:proofErr w:type="spellStart"/>
-            <w:r>
-              <w:rPr>
-                <w:rFonts w:ascii="Consolas" w:eastAsia="Times New Roman" w:hAnsi="Consolas" w:cs="Courier New"/>
-                <w:color w:val="A31515"/>
-                <w:lang w:val="en-US" w:eastAsia="nl-BE"/>
-              </w:rPr>
-              <w:t>FulguroPoint</w:t>
-            </w:r>
-            <w:proofErr w:type="spellEnd"/>
-            <w:r>
-              <w:rPr>
-                <w:rFonts w:ascii="Consolas" w:eastAsia="Times New Roman" w:hAnsi="Consolas" w:cs="Courier New"/>
-                <w:color w:val="A31515"/>
-                <w:lang w:val="en-US" w:eastAsia="nl-BE"/>
-              </w:rPr>
-              <w:t>  </w:t>
+              <w:t> FulguroPoint  </w:t>
             </w:r>
             <w:r>
               <w:rPr>
@@ -36711,25 +36295,7 @@
                 <w:color w:val="A31515"/>
                 <w:lang w:val="en-US" w:eastAsia="nl-BE"/>
               </w:rPr>
-              <w:t> </w:t>
-            </w:r>
-            <w:proofErr w:type="spellStart"/>
-            <w:r>
-              <w:rPr>
-                <w:rFonts w:ascii="Consolas" w:eastAsia="Times New Roman" w:hAnsi="Consolas" w:cs="Courier New"/>
-                <w:color w:val="A31515"/>
-                <w:lang w:val="en-US" w:eastAsia="nl-BE"/>
-              </w:rPr>
-              <w:t>AsteroHache</w:t>
-            </w:r>
-            <w:proofErr w:type="spellEnd"/>
-            <w:r>
-              <w:rPr>
-                <w:rFonts w:ascii="Consolas" w:eastAsia="Times New Roman" w:hAnsi="Consolas" w:cs="Courier New"/>
-                <w:color w:val="A31515"/>
-                <w:lang w:val="en-US" w:eastAsia="nl-BE"/>
-              </w:rPr>
-              <w:t>   </w:t>
+              <w:t> AsteroHache   </w:t>
             </w:r>
             <w:r>
               <w:rPr>
@@ -36815,25 +36381,7 @@
                 <w:color w:val="A31515"/>
                 <w:lang w:val="en-US" w:eastAsia="nl-BE"/>
               </w:rPr>
-              <w:t> </w:t>
-            </w:r>
-            <w:proofErr w:type="spellStart"/>
-            <w:r>
-              <w:rPr>
-                <w:rFonts w:ascii="Consolas" w:eastAsia="Times New Roman" w:hAnsi="Consolas" w:cs="Courier New"/>
-                <w:color w:val="A31515"/>
-                <w:lang w:val="en-US" w:eastAsia="nl-BE"/>
-              </w:rPr>
-              <w:t>RetroLaser</w:t>
-            </w:r>
-            <w:proofErr w:type="spellEnd"/>
-            <w:r>
-              <w:rPr>
-                <w:rFonts w:ascii="Consolas" w:eastAsia="Times New Roman" w:hAnsi="Consolas" w:cs="Courier New"/>
-                <w:color w:val="A31515"/>
-                <w:lang w:val="en-US" w:eastAsia="nl-BE"/>
-              </w:rPr>
-              <w:t>    </w:t>
+              <w:t> RetroLaser    </w:t>
             </w:r>
             <w:r>
               <w:rPr>
@@ -36919,25 +36467,7 @@
                 <w:color w:val="A31515"/>
                 <w:lang w:val="en-US" w:eastAsia="nl-BE"/>
               </w:rPr>
-              <w:t> </w:t>
-            </w:r>
-            <w:proofErr w:type="spellStart"/>
-            <w:r>
-              <w:rPr>
-                <w:rFonts w:ascii="Consolas" w:eastAsia="Times New Roman" w:hAnsi="Consolas" w:cs="Courier New"/>
-                <w:color w:val="A31515"/>
-                <w:lang w:val="en-US" w:eastAsia="nl-BE"/>
-              </w:rPr>
-              <w:t>Pulvonium</w:t>
-            </w:r>
-            <w:proofErr w:type="spellEnd"/>
-            <w:r>
-              <w:rPr>
-                <w:rFonts w:ascii="Consolas" w:eastAsia="Times New Roman" w:hAnsi="Consolas" w:cs="Courier New"/>
-                <w:color w:val="A31515"/>
-                <w:lang w:val="en-US" w:eastAsia="nl-BE"/>
-              </w:rPr>
-              <w:t>     </w:t>
+              <w:t> Pulvonium     </w:t>
             </w:r>
             <w:r>
               <w:rPr>
@@ -37023,25 +36553,7 @@
                 <w:color w:val="A31515"/>
                 <w:lang w:val="en-US" w:eastAsia="nl-BE"/>
               </w:rPr>
-              <w:t> </w:t>
-            </w:r>
-            <w:proofErr w:type="spellStart"/>
-            <w:r>
-              <w:rPr>
-                <w:rFonts w:ascii="Consolas" w:eastAsia="Times New Roman" w:hAnsi="Consolas" w:cs="Courier New"/>
-                <w:color w:val="A31515"/>
-                <w:lang w:val="en-US" w:eastAsia="nl-BE"/>
-              </w:rPr>
-              <w:t>CornoFulgure</w:t>
-            </w:r>
-            <w:proofErr w:type="spellEnd"/>
-            <w:r>
-              <w:rPr>
-                <w:rFonts w:ascii="Consolas" w:eastAsia="Times New Roman" w:hAnsi="Consolas" w:cs="Courier New"/>
-                <w:color w:val="A31515"/>
-                <w:lang w:val="en-US" w:eastAsia="nl-BE"/>
-              </w:rPr>
-              <w:t>  </w:t>
+              <w:t> CornoFulgure  </w:t>
             </w:r>
             <w:r>
               <w:rPr>
@@ -37127,25 +36639,7 @@
                 <w:color w:val="A31515"/>
                 <w:lang w:val="en-US" w:eastAsia="nl-BE"/>
               </w:rPr>
-              <w:t> </w:t>
-            </w:r>
-            <w:proofErr w:type="spellStart"/>
-            <w:r>
-              <w:rPr>
-                <w:rFonts w:ascii="Consolas" w:eastAsia="Times New Roman" w:hAnsi="Consolas" w:cs="Courier New"/>
-                <w:color w:val="A31515"/>
-                <w:lang w:val="en-US" w:eastAsia="nl-BE"/>
-              </w:rPr>
-              <w:t>PlaniTron</w:t>
-            </w:r>
-            <w:proofErr w:type="spellEnd"/>
-            <w:r>
-              <w:rPr>
-                <w:rFonts w:ascii="Consolas" w:eastAsia="Times New Roman" w:hAnsi="Consolas" w:cs="Courier New"/>
-                <w:color w:val="A31515"/>
-                <w:lang w:val="en-US" w:eastAsia="nl-BE"/>
-              </w:rPr>
-              <w:t>     </w:t>
+              <w:t> PlaniTron     </w:t>
             </w:r>
             <w:r>
               <w:rPr>
@@ -37231,25 +36725,7 @@
                 <w:color w:val="A31515"/>
                 <w:lang w:val="en-US" w:eastAsia="nl-BE"/>
               </w:rPr>
-              <w:t> </w:t>
-            </w:r>
-            <w:proofErr w:type="spellStart"/>
-            <w:r>
-              <w:rPr>
-                <w:rFonts w:ascii="Consolas" w:eastAsia="Times New Roman" w:hAnsi="Consolas" w:cs="Courier New"/>
-                <w:color w:val="A31515"/>
-                <w:lang w:val="en-US" w:eastAsia="nl-BE"/>
-              </w:rPr>
-              <w:t>ClavicoGyre</w:t>
-            </w:r>
-            <w:proofErr w:type="spellEnd"/>
-            <w:r>
-              <w:rPr>
-                <w:rFonts w:ascii="Consolas" w:eastAsia="Times New Roman" w:hAnsi="Consolas" w:cs="Courier New"/>
-                <w:color w:val="A31515"/>
-                <w:lang w:val="en-US" w:eastAsia="nl-BE"/>
-              </w:rPr>
-              <w:t>   </w:t>
+              <w:t> ClavicoGyre   </w:t>
             </w:r>
             <w:r>
               <w:rPr>
@@ -37335,25 +36811,7 @@
                 <w:color w:val="A31515"/>
                 <w:lang w:val="en-US" w:eastAsia="nl-BE"/>
               </w:rPr>
-              <w:t> </w:t>
-            </w:r>
-            <w:proofErr w:type="spellStart"/>
-            <w:r>
-              <w:rPr>
-                <w:rFonts w:ascii="Consolas" w:eastAsia="Times New Roman" w:hAnsi="Consolas" w:cs="Courier New"/>
-                <w:color w:val="A31515"/>
-                <w:lang w:val="en-US" w:eastAsia="nl-BE"/>
-              </w:rPr>
-              <w:t>MegaVolts</w:t>
-            </w:r>
-            <w:proofErr w:type="spellEnd"/>
-            <w:r>
-              <w:rPr>
-                <w:rFonts w:ascii="Consolas" w:eastAsia="Times New Roman" w:hAnsi="Consolas" w:cs="Courier New"/>
-                <w:color w:val="A31515"/>
-                <w:lang w:val="en-US" w:eastAsia="nl-BE"/>
-              </w:rPr>
-              <w:t>     </w:t>
+              <w:t> MegaVolts     </w:t>
             </w:r>
             <w:r>
               <w:rPr>
@@ -37439,25 +36897,7 @@
                 <w:color w:val="A31515"/>
                 <w:lang w:val="en-US" w:eastAsia="nl-BE"/>
               </w:rPr>
-              <w:t> </w:t>
-            </w:r>
-            <w:proofErr w:type="spellStart"/>
-            <w:r>
-              <w:rPr>
-                <w:rFonts w:ascii="Consolas" w:eastAsia="Times New Roman" w:hAnsi="Consolas" w:cs="Courier New"/>
-                <w:color w:val="A31515"/>
-                <w:lang w:val="en-US" w:eastAsia="nl-BE"/>
-              </w:rPr>
-              <w:t>MissilesGamma</w:t>
-            </w:r>
-            <w:proofErr w:type="spellEnd"/>
-            <w:r>
-              <w:rPr>
-                <w:rFonts w:ascii="Consolas" w:eastAsia="Times New Roman" w:hAnsi="Consolas" w:cs="Courier New"/>
-                <w:color w:val="A31515"/>
-                <w:lang w:val="en-US" w:eastAsia="nl-BE"/>
-              </w:rPr>
-              <w:t> </w:t>
+              <w:t> MissilesGamma </w:t>
             </w:r>
             <w:r>
               <w:rPr>
@@ -37579,21 +37019,7 @@
               <w:rPr>
                 <w:lang w:val="en-US"/>
               </w:rPr>
-              <w:t xml:space="preserve">Next we still have to generate some missing step </w:t>
-            </w:r>
-            <w:proofErr w:type="spellStart"/>
-            <w:r>
-              <w:rPr>
-                <w:lang w:val="en-US"/>
-              </w:rPr>
-              <w:t>defitions</w:t>
-            </w:r>
-            <w:proofErr w:type="spellEnd"/>
-            <w:r>
-              <w:rPr>
-                <w:lang w:val="en-US"/>
-              </w:rPr>
-              <w:t>:</w:t>
+              <w:t>Next we still have to generate some missing step defitions:</w:t>
             </w:r>
           </w:p>
           <w:p>
@@ -39471,7 +38897,6 @@
               </w:rPr>
               <w:t>Power = </w:t>
             </w:r>
-            <w:proofErr w:type="spellStart"/>
             <w:r>
               <w:rPr>
                 <w:rFonts w:ascii="Consolas" w:eastAsia="Times New Roman" w:hAnsi="Consolas" w:cs="Courier New"/>
@@ -39496,7 +38921,6 @@
               </w:rPr>
               <w:t>Parse</w:t>
             </w:r>
-            <w:proofErr w:type="spellEnd"/>
             <w:r>
               <w:rPr>
                 <w:rFonts w:ascii="Consolas" w:eastAsia="Times New Roman" w:hAnsi="Consolas" w:cs="Courier New"/>
@@ -41051,25 +40475,7 @@
                 <w:color w:val="A31515"/>
                 <w:lang w:val="en-US" w:eastAsia="nl-BE"/>
               </w:rPr>
-              <w:t> </w:t>
-            </w:r>
-            <w:proofErr w:type="spellStart"/>
-            <w:r>
-              <w:rPr>
-                <w:rFonts w:ascii="Consolas" w:eastAsia="Times New Roman" w:hAnsi="Consolas" w:cs="Courier New"/>
-                <w:color w:val="A31515"/>
-                <w:lang w:val="en-US" w:eastAsia="nl-BE"/>
-              </w:rPr>
-              <w:t>FulguroPoint</w:t>
-            </w:r>
-            <w:proofErr w:type="spellEnd"/>
-            <w:r>
-              <w:rPr>
-                <w:rFonts w:ascii="Consolas" w:eastAsia="Times New Roman" w:hAnsi="Consolas" w:cs="Courier New"/>
-                <w:color w:val="A31515"/>
-                <w:lang w:val="en-US" w:eastAsia="nl-BE"/>
-              </w:rPr>
-              <w:t>  </w:t>
+              <w:t> FulguroPoint  </w:t>
             </w:r>
             <w:r>
               <w:rPr>
@@ -41155,25 +40561,7 @@
                 <w:color w:val="A31515"/>
                 <w:lang w:val="en-US" w:eastAsia="nl-BE"/>
               </w:rPr>
-              <w:t> </w:t>
-            </w:r>
-            <w:proofErr w:type="spellStart"/>
-            <w:r>
-              <w:rPr>
-                <w:rFonts w:ascii="Consolas" w:eastAsia="Times New Roman" w:hAnsi="Consolas" w:cs="Courier New"/>
-                <w:color w:val="A31515"/>
-                <w:lang w:val="en-US" w:eastAsia="nl-BE"/>
-              </w:rPr>
-              <w:t>AsteroHache</w:t>
-            </w:r>
-            <w:proofErr w:type="spellEnd"/>
-            <w:r>
-              <w:rPr>
-                <w:rFonts w:ascii="Consolas" w:eastAsia="Times New Roman" w:hAnsi="Consolas" w:cs="Courier New"/>
-                <w:color w:val="A31515"/>
-                <w:lang w:val="en-US" w:eastAsia="nl-BE"/>
-              </w:rPr>
-              <w:t>   </w:t>
+              <w:t> AsteroHache   </w:t>
             </w:r>
             <w:r>
               <w:rPr>
@@ -41259,25 +40647,7 @@
                 <w:color w:val="A31515"/>
                 <w:lang w:val="en-US" w:eastAsia="nl-BE"/>
               </w:rPr>
-              <w:t> </w:t>
-            </w:r>
-            <w:proofErr w:type="spellStart"/>
-            <w:r>
-              <w:rPr>
-                <w:rFonts w:ascii="Consolas" w:eastAsia="Times New Roman" w:hAnsi="Consolas" w:cs="Courier New"/>
-                <w:color w:val="A31515"/>
-                <w:lang w:val="en-US" w:eastAsia="nl-BE"/>
-              </w:rPr>
-              <w:t>RetroLaser</w:t>
-            </w:r>
-            <w:proofErr w:type="spellEnd"/>
-            <w:r>
-              <w:rPr>
-                <w:rFonts w:ascii="Consolas" w:eastAsia="Times New Roman" w:hAnsi="Consolas" w:cs="Courier New"/>
-                <w:color w:val="A31515"/>
-                <w:lang w:val="en-US" w:eastAsia="nl-BE"/>
-              </w:rPr>
-              <w:t>    </w:t>
+              <w:t> RetroLaser    </w:t>
             </w:r>
             <w:r>
               <w:rPr>
@@ -41363,25 +40733,7 @@
                 <w:color w:val="A31515"/>
                 <w:lang w:val="en-US" w:eastAsia="nl-BE"/>
               </w:rPr>
-              <w:t> </w:t>
-            </w:r>
-            <w:proofErr w:type="spellStart"/>
-            <w:r>
-              <w:rPr>
-                <w:rFonts w:ascii="Consolas" w:eastAsia="Times New Roman" w:hAnsi="Consolas" w:cs="Courier New"/>
-                <w:color w:val="A31515"/>
-                <w:lang w:val="en-US" w:eastAsia="nl-BE"/>
-              </w:rPr>
-              <w:t>Pulvonium</w:t>
-            </w:r>
-            <w:proofErr w:type="spellEnd"/>
-            <w:r>
-              <w:rPr>
-                <w:rFonts w:ascii="Consolas" w:eastAsia="Times New Roman" w:hAnsi="Consolas" w:cs="Courier New"/>
-                <w:color w:val="A31515"/>
-                <w:lang w:val="en-US" w:eastAsia="nl-BE"/>
-              </w:rPr>
-              <w:t>     </w:t>
+              <w:t> Pulvonium     </w:t>
             </w:r>
             <w:r>
               <w:rPr>
@@ -41467,25 +40819,7 @@
                 <w:color w:val="A31515"/>
                 <w:lang w:val="en-US" w:eastAsia="nl-BE"/>
               </w:rPr>
-              <w:t> </w:t>
-            </w:r>
-            <w:proofErr w:type="spellStart"/>
-            <w:r>
-              <w:rPr>
-                <w:rFonts w:ascii="Consolas" w:eastAsia="Times New Roman" w:hAnsi="Consolas" w:cs="Courier New"/>
-                <w:color w:val="A31515"/>
-                <w:lang w:val="en-US" w:eastAsia="nl-BE"/>
-              </w:rPr>
-              <w:t>CornoFulgure</w:t>
-            </w:r>
-            <w:proofErr w:type="spellEnd"/>
-            <w:r>
-              <w:rPr>
-                <w:rFonts w:ascii="Consolas" w:eastAsia="Times New Roman" w:hAnsi="Consolas" w:cs="Courier New"/>
-                <w:color w:val="A31515"/>
-                <w:lang w:val="en-US" w:eastAsia="nl-BE"/>
-              </w:rPr>
-              <w:t>  </w:t>
+              <w:t> CornoFulgure  </w:t>
             </w:r>
             <w:r>
               <w:rPr>
@@ -41571,25 +40905,7 @@
                 <w:color w:val="A31515"/>
                 <w:lang w:val="en-US" w:eastAsia="nl-BE"/>
               </w:rPr>
-              <w:t> </w:t>
-            </w:r>
-            <w:proofErr w:type="spellStart"/>
-            <w:r>
-              <w:rPr>
-                <w:rFonts w:ascii="Consolas" w:eastAsia="Times New Roman" w:hAnsi="Consolas" w:cs="Courier New"/>
-                <w:color w:val="A31515"/>
-                <w:lang w:val="en-US" w:eastAsia="nl-BE"/>
-              </w:rPr>
-              <w:t>PlaniTron</w:t>
-            </w:r>
-            <w:proofErr w:type="spellEnd"/>
-            <w:r>
-              <w:rPr>
-                <w:rFonts w:ascii="Consolas" w:eastAsia="Times New Roman" w:hAnsi="Consolas" w:cs="Courier New"/>
-                <w:color w:val="A31515"/>
-                <w:lang w:val="en-US" w:eastAsia="nl-BE"/>
-              </w:rPr>
-              <w:t>     </w:t>
+              <w:t> PlaniTron     </w:t>
             </w:r>
             <w:r>
               <w:rPr>
@@ -41675,25 +40991,7 @@
                 <w:color w:val="A31515"/>
                 <w:lang w:val="en-US" w:eastAsia="nl-BE"/>
               </w:rPr>
-              <w:t> </w:t>
-            </w:r>
-            <w:proofErr w:type="spellStart"/>
-            <w:r>
-              <w:rPr>
-                <w:rFonts w:ascii="Consolas" w:eastAsia="Times New Roman" w:hAnsi="Consolas" w:cs="Courier New"/>
-                <w:color w:val="A31515"/>
-                <w:lang w:val="en-US" w:eastAsia="nl-BE"/>
-              </w:rPr>
-              <w:t>ClavicoGyre</w:t>
-            </w:r>
-            <w:proofErr w:type="spellEnd"/>
-            <w:r>
-              <w:rPr>
-                <w:rFonts w:ascii="Consolas" w:eastAsia="Times New Roman" w:hAnsi="Consolas" w:cs="Courier New"/>
-                <w:color w:val="A31515"/>
-                <w:lang w:val="en-US" w:eastAsia="nl-BE"/>
-              </w:rPr>
-              <w:t>   </w:t>
+              <w:t> ClavicoGyre   </w:t>
             </w:r>
             <w:r>
               <w:rPr>
@@ -41779,25 +41077,7 @@
                 <w:color w:val="A31515"/>
                 <w:lang w:val="en-US" w:eastAsia="nl-BE"/>
               </w:rPr>
-              <w:t> </w:t>
-            </w:r>
-            <w:proofErr w:type="spellStart"/>
-            <w:r>
-              <w:rPr>
-                <w:rFonts w:ascii="Consolas" w:eastAsia="Times New Roman" w:hAnsi="Consolas" w:cs="Courier New"/>
-                <w:color w:val="A31515"/>
-                <w:lang w:val="en-US" w:eastAsia="nl-BE"/>
-              </w:rPr>
-              <w:t>MegaVolts</w:t>
-            </w:r>
-            <w:proofErr w:type="spellEnd"/>
-            <w:r>
-              <w:rPr>
-                <w:rFonts w:ascii="Consolas" w:eastAsia="Times New Roman" w:hAnsi="Consolas" w:cs="Courier New"/>
-                <w:color w:val="A31515"/>
-                <w:lang w:val="en-US" w:eastAsia="nl-BE"/>
-              </w:rPr>
-              <w:t>     </w:t>
+              <w:t> MegaVolts     </w:t>
             </w:r>
             <w:r>
               <w:rPr>
@@ -41883,25 +41163,7 @@
                 <w:color w:val="A31515"/>
                 <w:lang w:val="en-US" w:eastAsia="nl-BE"/>
               </w:rPr>
-              <w:t> </w:t>
-            </w:r>
-            <w:proofErr w:type="spellStart"/>
-            <w:r>
-              <w:rPr>
-                <w:rFonts w:ascii="Consolas" w:eastAsia="Times New Roman" w:hAnsi="Consolas" w:cs="Courier New"/>
-                <w:color w:val="A31515"/>
-                <w:lang w:val="en-US" w:eastAsia="nl-BE"/>
-              </w:rPr>
-              <w:t>MissilesGamma</w:t>
-            </w:r>
-            <w:proofErr w:type="spellEnd"/>
-            <w:r>
-              <w:rPr>
-                <w:rFonts w:ascii="Consolas" w:eastAsia="Times New Roman" w:hAnsi="Consolas" w:cs="Courier New"/>
-                <w:color w:val="A31515"/>
-                <w:lang w:val="en-US" w:eastAsia="nl-BE"/>
-              </w:rPr>
-              <w:t> </w:t>
+              <w:t> MissilesGamma </w:t>
             </w:r>
             <w:r>
               <w:rPr>
@@ -43440,7 +42702,13 @@
         <w:t>Custom Data Conversions</w:t>
       </w:r>
     </w:p>
-    <w:p/>
+    <w:p>
+      <w:pPr>
+        <w:rPr>
+          <w:lang w:val="en-US"/>
+        </w:rPr>
+      </w:pPr>
+    </w:p>
     <w:p>
       <w:pPr>
         <w:rPr>
@@ -43542,21 +42810,7 @@
         <w:rPr>
           <w:lang w:val="en-US"/>
         </w:rPr>
-        <w:t xml:space="preserve">, requesting a restore health will have </w:t>
-      </w:r>
-      <w:proofErr w:type="spellStart"/>
-      <w:r>
-        <w:rPr>
-          <w:lang w:val="en-US"/>
-        </w:rPr>
-        <w:t>not</w:t>
-      </w:r>
-      <w:proofErr w:type="spellEnd"/>
-      <w:r>
-        <w:rPr>
-          <w:lang w:val="en-US"/>
-        </w:rPr>
-        <w:t xml:space="preserve"> effect.</w:t>
+        <w:t>, requesting a restore health will have not effect.</w:t>
       </w:r>
       <w:r>
         <w:rPr>
@@ -43889,6 +43143,7 @@
             </w:pPr>
             <w:r>
               <w:rPr>
+                <w:noProof/>
                 <w:lang w:val="en-US"/>
               </w:rPr>
               <w:drawing>
@@ -44695,14 +43950,14 @@
               <w:rPr>
                 <w:rFonts w:ascii="Consolas" w:eastAsia="Times New Roman" w:hAnsi="Consolas" w:cs="Courier New"/>
                 <w:color w:val="000000"/>
-                <w:lang w:val="en-US" w:eastAsia="nl-BE"/>
-              </w:rPr>
-            </w:pPr>
-            <w:r>
-              <w:rPr>
-                <w:rFonts w:ascii="Consolas" w:eastAsia="Times New Roman" w:hAnsi="Consolas" w:cs="Courier New"/>
-                <w:color w:val="000000"/>
-                <w:lang w:val="en-US" w:eastAsia="nl-BE"/>
+                <w:lang w:eastAsia="nl-BE"/>
+              </w:rPr>
+            </w:pPr>
+            <w:r>
+              <w:rPr>
+                <w:rFonts w:ascii="Consolas" w:eastAsia="Times New Roman" w:hAnsi="Consolas" w:cs="Courier New"/>
+                <w:color w:val="000000"/>
+                <w:lang w:eastAsia="nl-BE"/>
               </w:rPr>
               <w:t>[</w:t>
             </w:r>
@@ -44710,7 +43965,7 @@
               <w:rPr>
                 <w:rFonts w:ascii="Consolas" w:eastAsia="Times New Roman" w:hAnsi="Consolas" w:cs="Courier New"/>
                 <w:color w:val="2B91AF"/>
-                <w:lang w:val="en-US" w:eastAsia="nl-BE"/>
+                <w:lang w:eastAsia="nl-BE"/>
               </w:rPr>
               <w:t>Then</w:t>
             </w:r>
@@ -44718,7 +43973,7 @@
               <w:rPr>
                 <w:rFonts w:ascii="Consolas" w:eastAsia="Times New Roman" w:hAnsi="Consolas" w:cs="Courier New"/>
                 <w:color w:val="000000"/>
-                <w:lang w:val="en-US" w:eastAsia="nl-BE"/>
+                <w:lang w:eastAsia="nl-BE"/>
               </w:rPr>
               <w:t>(</w:t>
             </w:r>
@@ -44726,7 +43981,7 @@
               <w:rPr>
                 <w:rFonts w:ascii="Consolas" w:eastAsia="Times New Roman" w:hAnsi="Consolas" w:cs="Courier New"/>
                 <w:color w:val="800000"/>
-                <w:lang w:val="en-US" w:eastAsia="nl-BE"/>
+                <w:lang w:eastAsia="nl-BE"/>
               </w:rPr>
               <w:t>@"My total magical power should be (.*)"</w:t>
             </w:r>
@@ -44734,7 +43989,7 @@
               <w:rPr>
                 <w:rFonts w:ascii="Consolas" w:eastAsia="Times New Roman" w:hAnsi="Consolas" w:cs="Courier New"/>
                 <w:color w:val="000000"/>
-                <w:lang w:val="en-US" w:eastAsia="nl-BE"/>
+                <w:lang w:eastAsia="nl-BE"/>
               </w:rPr>
               <w:t>)]</w:t>
             </w:r>
@@ -46730,6 +45985,7 @@
             <w:r>
               <w:rPr>
                 <w:rFonts w:eastAsia="Times New Roman"/>
+                <w:noProof/>
                 <w:lang w:val="en-US" w:eastAsia="nl-BE"/>
               </w:rPr>
               <w:drawing>
@@ -46846,6 +46102,7 @@
             <w:r>
               <w:rPr>
                 <w:rFonts w:eastAsia="Times New Roman"/>
+                <w:noProof/>
                 <w:lang w:val="en-US" w:eastAsia="nl-BE"/>
               </w:rPr>
               <w:drawing>
@@ -46897,6 +46154,3195 @@
     </w:p>
     <w:p>
       <w:pPr>
+        <w:pStyle w:val="DocumentInformation"/>
+      </w:pPr>
+      <w:r>
+        <w:t>Automatically Applying Custom Transforms</w:t>
+      </w:r>
+    </w:p>
+    <w:p/>
+    <w:p>
+      <w:pPr>
+        <w:rPr>
+          <w:lang w:val="en-US"/>
+        </w:rPr>
+      </w:pPr>
+      <w:r>
+        <w:rPr>
+          <w:lang w:val="en-US"/>
+        </w:rPr>
+        <w:t>Let’s next have a l</w:t>
+      </w:r>
+      <w:r>
+        <w:rPr>
+          <w:lang w:val="en-US"/>
+        </w:rPr>
+        <w:t>ook how we can automatically apply transforms when we have a certain type of data. To illustrate this I will create a new scenario:</w:t>
+      </w:r>
+    </w:p>
+    <w:p>
+      <w:pPr>
+        <w:rPr>
+          <w:b/>
+          <w:bCs/>
+          <w:lang w:val="en-US"/>
+        </w:rPr>
+      </w:pPr>
+      <w:r>
+        <w:rPr>
+          <w:b/>
+          <w:bCs/>
+          <w:lang w:val="en-US"/>
+        </w:rPr>
+        <w:t>“</w:t>
+      </w:r>
+      <w:r>
+        <w:rPr>
+          <w:b/>
+          <w:bCs/>
+          <w:lang w:val="en-US"/>
+        </w:rPr>
+        <w:t>Teammates</w:t>
+      </w:r>
+      <w:r>
+        <w:rPr>
+          <w:b/>
+          <w:bCs/>
+          <w:lang w:val="en-US"/>
+        </w:rPr>
+        <w:t xml:space="preserve"> are worth </w:t>
+      </w:r>
+      <w:r>
+        <w:rPr>
+          <w:b/>
+          <w:bCs/>
+          <w:lang w:val="en-US"/>
+        </w:rPr>
+        <w:t>value</w:t>
+      </w:r>
+      <w:r>
+        <w:rPr>
+          <w:b/>
+          <w:bCs/>
+          <w:lang w:val="en-US"/>
+        </w:rPr>
+        <w:t>”.</w:t>
+      </w:r>
+    </w:p>
+    <w:p>
+      <w:pPr>
+        <w:rPr>
+          <w:lang w:val="en-US"/>
+        </w:rPr>
+      </w:pPr>
+      <w:r>
+        <w:rPr>
+          <w:lang w:val="en-US"/>
+        </w:rPr>
+        <w:t xml:space="preserve">This means, that, if we have a number of </w:t>
+      </w:r>
+      <w:r>
+        <w:rPr>
+          <w:b/>
+          <w:bCs/>
+          <w:lang w:val="en-US"/>
+        </w:rPr>
+        <w:t>team mates</w:t>
+      </w:r>
+      <w:r>
+        <w:rPr>
+          <w:lang w:val="en-US"/>
+        </w:rPr>
+        <w:t>, then the total value of these team mates is correct. So let’s start with the implementation of this scenario:</w:t>
+      </w:r>
+    </w:p>
+    <w:tbl>
+      <w:tblPr>
+        <w:tblStyle w:val="TableGrid"/>
+        <w:tblW w:w="0" w:type="auto"/>
+        <w:tblLook w:val="04A0" w:firstRow="1" w:lastRow="0" w:firstColumn="1" w:lastColumn="0" w:noHBand="0" w:noVBand="1"/>
+      </w:tblPr>
+      <w:tblGrid>
+        <w:gridCol w:w="9743"/>
+      </w:tblGrid>
+      <w:tr>
+        <w:tc>
+          <w:tcPr>
+            <w:tcW w:w="9743" w:type="dxa"/>
+          </w:tcPr>
+          <w:p>
+            <w:pPr>
+              <w:rPr>
+                <w:lang w:val="en-US"/>
+              </w:rPr>
+            </w:pPr>
+            <w:r>
+              <w:rPr>
+                <w:lang w:val="en-US"/>
+              </w:rPr>
+              <w:t>We start by adding our scenario in our feature file:</w:t>
+            </w:r>
+          </w:p>
+        </w:tc>
+      </w:tr>
+      <w:tr>
+        <w:tc>
+          <w:tcPr>
+            <w:tcW w:w="9743" w:type="dxa"/>
+          </w:tcPr>
+          <w:p>
+            <w:pPr>
+              <w:shd w:val="clear" w:color="auto" w:fill="FFFFFF"/>
+              <w:tabs>
+                <w:tab w:val="left" w:pos="916"/>
+                <w:tab w:val="left" w:pos="1832"/>
+                <w:tab w:val="left" w:pos="2748"/>
+                <w:tab w:val="left" w:pos="3664"/>
+                <w:tab w:val="left" w:pos="4580"/>
+                <w:tab w:val="left" w:pos="5496"/>
+                <w:tab w:val="left" w:pos="6412"/>
+                <w:tab w:val="left" w:pos="7328"/>
+                <w:tab w:val="left" w:pos="8244"/>
+                <w:tab w:val="left" w:pos="9160"/>
+                <w:tab w:val="left" w:pos="10076"/>
+                <w:tab w:val="left" w:pos="10992"/>
+                <w:tab w:val="left" w:pos="11908"/>
+                <w:tab w:val="left" w:pos="12824"/>
+                <w:tab w:val="left" w:pos="13740"/>
+                <w:tab w:val="left" w:pos="14656"/>
+              </w:tabs>
+              <w:spacing w:after="0" w:line="240" w:lineRule="auto"/>
+              <w:rPr>
+                <w:rFonts w:ascii="Consolas" w:eastAsia="Times New Roman" w:hAnsi="Consolas" w:cs="Courier New"/>
+                <w:color w:val="000000"/>
+                <w:lang w:val="en-US" w:eastAsia="nl-BE"/>
+              </w:rPr>
+            </w:pPr>
+            <w:r>
+              <w:rPr>
+                <w:rFonts w:ascii="Consolas" w:eastAsia="Times New Roman" w:hAnsi="Consolas" w:cs="Courier New"/>
+                <w:color w:val="0000FF"/>
+                <w:lang w:val="en-US" w:eastAsia="nl-BE"/>
+              </w:rPr>
+              <w:t>Scenario</w:t>
+            </w:r>
+            <w:r>
+              <w:rPr>
+                <w:rFonts w:ascii="Consolas" w:eastAsia="Times New Roman" w:hAnsi="Consolas" w:cs="Courier New"/>
+                <w:color w:val="000000"/>
+                <w:lang w:val="en-US" w:eastAsia="nl-BE"/>
+              </w:rPr>
+              <w:t>: Teammates are worth value</w:t>
+            </w:r>
+          </w:p>
+          <w:p>
+            <w:pPr>
+              <w:shd w:val="clear" w:color="auto" w:fill="FFFFFF"/>
+              <w:tabs>
+                <w:tab w:val="left" w:pos="916"/>
+                <w:tab w:val="left" w:pos="1832"/>
+                <w:tab w:val="left" w:pos="2748"/>
+                <w:tab w:val="left" w:pos="3664"/>
+                <w:tab w:val="left" w:pos="4580"/>
+                <w:tab w:val="left" w:pos="5496"/>
+                <w:tab w:val="left" w:pos="6412"/>
+                <w:tab w:val="left" w:pos="7328"/>
+                <w:tab w:val="left" w:pos="8244"/>
+                <w:tab w:val="left" w:pos="9160"/>
+                <w:tab w:val="left" w:pos="10076"/>
+                <w:tab w:val="left" w:pos="10992"/>
+                <w:tab w:val="left" w:pos="11908"/>
+                <w:tab w:val="left" w:pos="12824"/>
+                <w:tab w:val="left" w:pos="13740"/>
+                <w:tab w:val="left" w:pos="14656"/>
+              </w:tabs>
+              <w:spacing w:after="0" w:line="240" w:lineRule="auto"/>
+              <w:rPr>
+                <w:rFonts w:ascii="Consolas" w:eastAsia="Times New Roman" w:hAnsi="Consolas" w:cs="Courier New"/>
+                <w:color w:val="000000"/>
+                <w:lang w:val="en-US" w:eastAsia="nl-BE"/>
+              </w:rPr>
+            </w:pPr>
+            <w:r>
+              <w:rPr>
+                <w:rFonts w:ascii="Consolas" w:eastAsia="Times New Roman" w:hAnsi="Consolas" w:cs="Courier New"/>
+                <w:color w:val="000000"/>
+                <w:lang w:val="en-US" w:eastAsia="nl-BE"/>
+              </w:rPr>
+              <w:tab/>
+            </w:r>
+            <w:r>
+              <w:rPr>
+                <w:rFonts w:ascii="Consolas" w:eastAsia="Times New Roman" w:hAnsi="Consolas" w:cs="Courier New"/>
+                <w:color w:val="0000FF"/>
+                <w:lang w:val="en-US" w:eastAsia="nl-BE"/>
+              </w:rPr>
+              <w:t>Given </w:t>
+            </w:r>
+            <w:r>
+              <w:rPr>
+                <w:rFonts w:ascii="Consolas" w:eastAsia="Times New Roman" w:hAnsi="Consolas" w:cs="Courier New"/>
+                <w:color w:val="000000"/>
+                <w:lang w:val="en-US" w:eastAsia="nl-BE"/>
+              </w:rPr>
+              <w:t>I'm a new Goldorak</w:t>
+            </w:r>
+          </w:p>
+          <w:p>
+            <w:pPr>
+              <w:shd w:val="clear" w:color="auto" w:fill="FFFFFF"/>
+              <w:tabs>
+                <w:tab w:val="left" w:pos="916"/>
+                <w:tab w:val="left" w:pos="1832"/>
+                <w:tab w:val="left" w:pos="2748"/>
+                <w:tab w:val="left" w:pos="3664"/>
+                <w:tab w:val="left" w:pos="4580"/>
+                <w:tab w:val="left" w:pos="5496"/>
+                <w:tab w:val="left" w:pos="6412"/>
+                <w:tab w:val="left" w:pos="7328"/>
+                <w:tab w:val="left" w:pos="8244"/>
+                <w:tab w:val="left" w:pos="9160"/>
+                <w:tab w:val="left" w:pos="10076"/>
+                <w:tab w:val="left" w:pos="10992"/>
+                <w:tab w:val="left" w:pos="11908"/>
+                <w:tab w:val="left" w:pos="12824"/>
+                <w:tab w:val="left" w:pos="13740"/>
+                <w:tab w:val="left" w:pos="14656"/>
+              </w:tabs>
+              <w:spacing w:after="0" w:line="240" w:lineRule="auto"/>
+              <w:rPr>
+                <w:rFonts w:ascii="Consolas" w:eastAsia="Times New Roman" w:hAnsi="Consolas" w:cs="Courier New"/>
+                <w:color w:val="693699"/>
+                <w:lang w:val="en-US" w:eastAsia="nl-BE"/>
+              </w:rPr>
+            </w:pPr>
+            <w:r>
+              <w:rPr>
+                <w:rFonts w:ascii="Consolas" w:eastAsia="Times New Roman" w:hAnsi="Consolas" w:cs="Courier New"/>
+                <w:color w:val="000000"/>
+                <w:lang w:val="en-US" w:eastAsia="nl-BE"/>
+              </w:rPr>
+              <w:tab/>
+            </w:r>
+            <w:r>
+              <w:rPr>
+                <w:rFonts w:ascii="Consolas" w:eastAsia="Times New Roman" w:hAnsi="Consolas" w:cs="Courier New"/>
+                <w:color w:val="0000FF"/>
+                <w:lang w:val="en-US" w:eastAsia="nl-BE"/>
+              </w:rPr>
+              <w:t>Given </w:t>
+            </w:r>
+            <w:r>
+              <w:rPr>
+                <w:rFonts w:ascii="Consolas" w:eastAsia="Times New Roman" w:hAnsi="Consolas" w:cs="Courier New"/>
+                <w:color w:val="693699"/>
+                <w:lang w:val="en-US" w:eastAsia="nl-BE"/>
+              </w:rPr>
+              <w:t>I have the following team mates</w:t>
+            </w:r>
+          </w:p>
+          <w:p>
+            <w:pPr>
+              <w:shd w:val="clear" w:color="auto" w:fill="FFFFFF"/>
+              <w:tabs>
+                <w:tab w:val="left" w:pos="916"/>
+                <w:tab w:val="left" w:pos="1832"/>
+                <w:tab w:val="left" w:pos="2748"/>
+                <w:tab w:val="left" w:pos="3664"/>
+                <w:tab w:val="left" w:pos="4580"/>
+                <w:tab w:val="left" w:pos="5496"/>
+                <w:tab w:val="left" w:pos="6412"/>
+                <w:tab w:val="left" w:pos="7328"/>
+                <w:tab w:val="left" w:pos="8244"/>
+                <w:tab w:val="left" w:pos="9160"/>
+                <w:tab w:val="left" w:pos="10076"/>
+                <w:tab w:val="left" w:pos="10992"/>
+                <w:tab w:val="left" w:pos="11908"/>
+                <w:tab w:val="left" w:pos="12824"/>
+                <w:tab w:val="left" w:pos="13740"/>
+                <w:tab w:val="left" w:pos="14656"/>
+              </w:tabs>
+              <w:spacing w:after="0" w:line="240" w:lineRule="auto"/>
+              <w:rPr>
+                <w:rFonts w:ascii="Consolas" w:eastAsia="Times New Roman" w:hAnsi="Consolas" w:cs="Courier New"/>
+                <w:color w:val="000000"/>
+                <w:lang w:val="en-US" w:eastAsia="nl-BE"/>
+              </w:rPr>
+            </w:pPr>
+            <w:r>
+              <w:rPr>
+                <w:rFonts w:ascii="Consolas" w:eastAsia="Times New Roman" w:hAnsi="Consolas" w:cs="Courier New"/>
+                <w:color w:val="000000"/>
+                <w:lang w:val="en-US" w:eastAsia="nl-BE"/>
+              </w:rPr>
+              <w:tab/>
+              <w:t>|</w:t>
+            </w:r>
+            <w:r>
+              <w:rPr>
+                <w:rFonts w:ascii="Consolas" w:eastAsia="Times New Roman" w:hAnsi="Consolas" w:cs="Courier New"/>
+                <w:i/>
+                <w:iCs/>
+                <w:color w:val="000000"/>
+                <w:lang w:val="en-US" w:eastAsia="nl-BE"/>
+              </w:rPr>
+              <w:t> name      </w:t>
+            </w:r>
+            <w:r>
+              <w:rPr>
+                <w:rFonts w:ascii="Consolas" w:eastAsia="Times New Roman" w:hAnsi="Consolas" w:cs="Courier New"/>
+                <w:color w:val="000000"/>
+                <w:lang w:val="en-US" w:eastAsia="nl-BE"/>
+              </w:rPr>
+              <w:t>|</w:t>
+            </w:r>
+            <w:r>
+              <w:rPr>
+                <w:rFonts w:ascii="Consolas" w:eastAsia="Times New Roman" w:hAnsi="Consolas" w:cs="Courier New"/>
+                <w:i/>
+                <w:iCs/>
+                <w:color w:val="000000"/>
+                <w:lang w:val="en-US" w:eastAsia="nl-BE"/>
+              </w:rPr>
+              <w:t> value </w:t>
+            </w:r>
+            <w:r>
+              <w:rPr>
+                <w:rFonts w:ascii="Consolas" w:eastAsia="Times New Roman" w:hAnsi="Consolas" w:cs="Courier New"/>
+                <w:color w:val="000000"/>
+                <w:lang w:val="en-US" w:eastAsia="nl-BE"/>
+              </w:rPr>
+              <w:t>|</w:t>
+            </w:r>
+          </w:p>
+          <w:p>
+            <w:pPr>
+              <w:shd w:val="clear" w:color="auto" w:fill="FFFFFF"/>
+              <w:tabs>
+                <w:tab w:val="left" w:pos="916"/>
+                <w:tab w:val="left" w:pos="1832"/>
+                <w:tab w:val="left" w:pos="2748"/>
+                <w:tab w:val="left" w:pos="3664"/>
+                <w:tab w:val="left" w:pos="4580"/>
+                <w:tab w:val="left" w:pos="5496"/>
+                <w:tab w:val="left" w:pos="6412"/>
+                <w:tab w:val="left" w:pos="7328"/>
+                <w:tab w:val="left" w:pos="8244"/>
+                <w:tab w:val="left" w:pos="9160"/>
+                <w:tab w:val="left" w:pos="10076"/>
+                <w:tab w:val="left" w:pos="10992"/>
+                <w:tab w:val="left" w:pos="11908"/>
+                <w:tab w:val="left" w:pos="12824"/>
+                <w:tab w:val="left" w:pos="13740"/>
+                <w:tab w:val="left" w:pos="14656"/>
+              </w:tabs>
+              <w:spacing w:after="0" w:line="240" w:lineRule="auto"/>
+              <w:rPr>
+                <w:rFonts w:ascii="Consolas" w:eastAsia="Times New Roman" w:hAnsi="Consolas" w:cs="Courier New"/>
+                <w:color w:val="000000"/>
+                <w:lang w:val="en-US" w:eastAsia="nl-BE"/>
+              </w:rPr>
+            </w:pPr>
+            <w:r>
+              <w:rPr>
+                <w:rFonts w:ascii="Consolas" w:eastAsia="Times New Roman" w:hAnsi="Consolas" w:cs="Courier New"/>
+                <w:color w:val="000000"/>
+                <w:lang w:val="en-US" w:eastAsia="nl-BE"/>
+              </w:rPr>
+              <w:lastRenderedPageBreak/>
+              <w:tab/>
+              <w:t>|</w:t>
+            </w:r>
+            <w:r>
+              <w:rPr>
+                <w:rFonts w:ascii="Consolas" w:eastAsia="Times New Roman" w:hAnsi="Consolas" w:cs="Courier New"/>
+                <w:color w:val="A31515"/>
+                <w:lang w:val="en-US" w:eastAsia="nl-BE"/>
+              </w:rPr>
+              <w:t> ovterre   </w:t>
+            </w:r>
+            <w:r>
+              <w:rPr>
+                <w:rFonts w:ascii="Consolas" w:eastAsia="Times New Roman" w:hAnsi="Consolas" w:cs="Courier New"/>
+                <w:color w:val="000000"/>
+                <w:lang w:val="en-US" w:eastAsia="nl-BE"/>
+              </w:rPr>
+              <w:t>|</w:t>
+            </w:r>
+            <w:r>
+              <w:rPr>
+                <w:rFonts w:ascii="Consolas" w:eastAsia="Times New Roman" w:hAnsi="Consolas" w:cs="Courier New"/>
+                <w:color w:val="A31515"/>
+                <w:lang w:val="en-US" w:eastAsia="nl-BE"/>
+              </w:rPr>
+              <w:t> 10    </w:t>
+            </w:r>
+            <w:r>
+              <w:rPr>
+                <w:rFonts w:ascii="Consolas" w:eastAsia="Times New Roman" w:hAnsi="Consolas" w:cs="Courier New"/>
+                <w:color w:val="000000"/>
+                <w:lang w:val="en-US" w:eastAsia="nl-BE"/>
+              </w:rPr>
+              <w:t>|</w:t>
+            </w:r>
+          </w:p>
+          <w:p>
+            <w:pPr>
+              <w:shd w:val="clear" w:color="auto" w:fill="FFFFFF"/>
+              <w:tabs>
+                <w:tab w:val="left" w:pos="916"/>
+                <w:tab w:val="left" w:pos="1832"/>
+                <w:tab w:val="left" w:pos="2748"/>
+                <w:tab w:val="left" w:pos="3664"/>
+                <w:tab w:val="left" w:pos="4580"/>
+                <w:tab w:val="left" w:pos="5496"/>
+                <w:tab w:val="left" w:pos="6412"/>
+                <w:tab w:val="left" w:pos="7328"/>
+                <w:tab w:val="left" w:pos="8244"/>
+                <w:tab w:val="left" w:pos="9160"/>
+                <w:tab w:val="left" w:pos="10076"/>
+                <w:tab w:val="left" w:pos="10992"/>
+                <w:tab w:val="left" w:pos="11908"/>
+                <w:tab w:val="left" w:pos="12824"/>
+                <w:tab w:val="left" w:pos="13740"/>
+                <w:tab w:val="left" w:pos="14656"/>
+              </w:tabs>
+              <w:spacing w:after="0" w:line="240" w:lineRule="auto"/>
+              <w:rPr>
+                <w:rFonts w:ascii="Consolas" w:eastAsia="Times New Roman" w:hAnsi="Consolas" w:cs="Courier New"/>
+                <w:color w:val="000000"/>
+                <w:lang w:val="en-US" w:eastAsia="nl-BE"/>
+              </w:rPr>
+            </w:pPr>
+            <w:r>
+              <w:rPr>
+                <w:rFonts w:ascii="Consolas" w:eastAsia="Times New Roman" w:hAnsi="Consolas" w:cs="Courier New"/>
+                <w:color w:val="000000"/>
+                <w:lang w:val="en-US" w:eastAsia="nl-BE"/>
+              </w:rPr>
+              <w:tab/>
+              <w:t>|</w:t>
+            </w:r>
+            <w:r>
+              <w:rPr>
+                <w:rFonts w:ascii="Consolas" w:eastAsia="Times New Roman" w:hAnsi="Consolas" w:cs="Courier New"/>
+                <w:color w:val="A31515"/>
+                <w:lang w:val="en-US" w:eastAsia="nl-BE"/>
+              </w:rPr>
+              <w:t> venusiac  </w:t>
+            </w:r>
+            <w:r>
+              <w:rPr>
+                <w:rFonts w:ascii="Consolas" w:eastAsia="Times New Roman" w:hAnsi="Consolas" w:cs="Courier New"/>
+                <w:color w:val="000000"/>
+                <w:lang w:val="en-US" w:eastAsia="nl-BE"/>
+              </w:rPr>
+              <w:t>|</w:t>
+            </w:r>
+            <w:r>
+              <w:rPr>
+                <w:rFonts w:ascii="Consolas" w:eastAsia="Times New Roman" w:hAnsi="Consolas" w:cs="Courier New"/>
+                <w:color w:val="A31515"/>
+                <w:lang w:val="en-US" w:eastAsia="nl-BE"/>
+              </w:rPr>
+              <w:t> 20    </w:t>
+            </w:r>
+            <w:r>
+              <w:rPr>
+                <w:rFonts w:ascii="Consolas" w:eastAsia="Times New Roman" w:hAnsi="Consolas" w:cs="Courier New"/>
+                <w:color w:val="000000"/>
+                <w:lang w:val="en-US" w:eastAsia="nl-BE"/>
+              </w:rPr>
+              <w:t>|</w:t>
+            </w:r>
+          </w:p>
+          <w:p>
+            <w:pPr>
+              <w:shd w:val="clear" w:color="auto" w:fill="FFFFFF"/>
+              <w:tabs>
+                <w:tab w:val="left" w:pos="916"/>
+                <w:tab w:val="left" w:pos="1832"/>
+                <w:tab w:val="left" w:pos="2748"/>
+                <w:tab w:val="left" w:pos="3664"/>
+                <w:tab w:val="left" w:pos="4580"/>
+                <w:tab w:val="left" w:pos="5496"/>
+                <w:tab w:val="left" w:pos="6412"/>
+                <w:tab w:val="left" w:pos="7328"/>
+                <w:tab w:val="left" w:pos="8244"/>
+                <w:tab w:val="left" w:pos="9160"/>
+                <w:tab w:val="left" w:pos="10076"/>
+                <w:tab w:val="left" w:pos="10992"/>
+                <w:tab w:val="left" w:pos="11908"/>
+                <w:tab w:val="left" w:pos="12824"/>
+                <w:tab w:val="left" w:pos="13740"/>
+                <w:tab w:val="left" w:pos="14656"/>
+              </w:tabs>
+              <w:spacing w:after="0" w:line="240" w:lineRule="auto"/>
+              <w:rPr>
+                <w:rFonts w:ascii="Consolas" w:eastAsia="Times New Roman" w:hAnsi="Consolas" w:cs="Courier New"/>
+                <w:color w:val="000000"/>
+                <w:lang w:val="en-US" w:eastAsia="nl-BE"/>
+              </w:rPr>
+            </w:pPr>
+            <w:r>
+              <w:rPr>
+                <w:rFonts w:ascii="Consolas" w:eastAsia="Times New Roman" w:hAnsi="Consolas" w:cs="Courier New"/>
+                <w:color w:val="000000"/>
+                <w:lang w:val="en-US" w:eastAsia="nl-BE"/>
+              </w:rPr>
+              <w:tab/>
+              <w:t>|</w:t>
+            </w:r>
+            <w:r>
+              <w:rPr>
+                <w:rFonts w:ascii="Consolas" w:eastAsia="Times New Roman" w:hAnsi="Consolas" w:cs="Courier New"/>
+                <w:color w:val="A31515"/>
+                <w:lang w:val="en-US" w:eastAsia="nl-BE"/>
+              </w:rPr>
+              <w:t> phosoirac </w:t>
+            </w:r>
+            <w:r>
+              <w:rPr>
+                <w:rFonts w:ascii="Consolas" w:eastAsia="Times New Roman" w:hAnsi="Consolas" w:cs="Courier New"/>
+                <w:color w:val="000000"/>
+                <w:lang w:val="en-US" w:eastAsia="nl-BE"/>
+              </w:rPr>
+              <w:t>|</w:t>
+            </w:r>
+            <w:r>
+              <w:rPr>
+                <w:rFonts w:ascii="Consolas" w:eastAsia="Times New Roman" w:hAnsi="Consolas" w:cs="Courier New"/>
+                <w:color w:val="A31515"/>
+                <w:lang w:val="en-US" w:eastAsia="nl-BE"/>
+              </w:rPr>
+              <w:t> 30    </w:t>
+            </w:r>
+            <w:r>
+              <w:rPr>
+                <w:rFonts w:ascii="Consolas" w:eastAsia="Times New Roman" w:hAnsi="Consolas" w:cs="Courier New"/>
+                <w:color w:val="000000"/>
+                <w:lang w:val="en-US" w:eastAsia="nl-BE"/>
+              </w:rPr>
+              <w:t>|</w:t>
+            </w:r>
+          </w:p>
+          <w:p>
+            <w:pPr>
+              <w:shd w:val="clear" w:color="auto" w:fill="FFFFFF"/>
+              <w:tabs>
+                <w:tab w:val="left" w:pos="916"/>
+                <w:tab w:val="left" w:pos="1832"/>
+                <w:tab w:val="left" w:pos="2748"/>
+                <w:tab w:val="left" w:pos="3664"/>
+                <w:tab w:val="left" w:pos="4580"/>
+                <w:tab w:val="left" w:pos="5496"/>
+                <w:tab w:val="left" w:pos="6412"/>
+                <w:tab w:val="left" w:pos="7328"/>
+                <w:tab w:val="left" w:pos="8244"/>
+                <w:tab w:val="left" w:pos="9160"/>
+                <w:tab w:val="left" w:pos="10076"/>
+                <w:tab w:val="left" w:pos="10992"/>
+                <w:tab w:val="left" w:pos="11908"/>
+                <w:tab w:val="left" w:pos="12824"/>
+                <w:tab w:val="left" w:pos="13740"/>
+                <w:tab w:val="left" w:pos="14656"/>
+              </w:tabs>
+              <w:spacing w:after="0" w:line="240" w:lineRule="auto"/>
+              <w:rPr>
+                <w:rFonts w:ascii="Consolas" w:eastAsia="Times New Roman" w:hAnsi="Consolas" w:cs="Courier New"/>
+                <w:color w:val="000000"/>
+                <w:lang w:val="en-US" w:eastAsia="nl-BE"/>
+              </w:rPr>
+            </w:pPr>
+            <w:r>
+              <w:rPr>
+                <w:rFonts w:ascii="Consolas" w:eastAsia="Times New Roman" w:hAnsi="Consolas" w:cs="Courier New"/>
+                <w:color w:val="000000"/>
+                <w:lang w:val="en-US" w:eastAsia="nl-BE"/>
+              </w:rPr>
+              <w:tab/>
+              <w:t>|</w:t>
+            </w:r>
+            <w:r>
+              <w:rPr>
+                <w:rFonts w:ascii="Consolas" w:eastAsia="Times New Roman" w:hAnsi="Consolas" w:cs="Courier New"/>
+                <w:color w:val="A31515"/>
+                <w:lang w:val="en-US" w:eastAsia="nl-BE"/>
+              </w:rPr>
+              <w:t> aquarak   </w:t>
+            </w:r>
+            <w:r>
+              <w:rPr>
+                <w:rFonts w:ascii="Consolas" w:eastAsia="Times New Roman" w:hAnsi="Consolas" w:cs="Courier New"/>
+                <w:color w:val="000000"/>
+                <w:lang w:val="en-US" w:eastAsia="nl-BE"/>
+              </w:rPr>
+              <w:t>|</w:t>
+            </w:r>
+            <w:r>
+              <w:rPr>
+                <w:rFonts w:ascii="Consolas" w:eastAsia="Times New Roman" w:hAnsi="Consolas" w:cs="Courier New"/>
+                <w:color w:val="A31515"/>
+                <w:lang w:val="en-US" w:eastAsia="nl-BE"/>
+              </w:rPr>
+              <w:t> 40    </w:t>
+            </w:r>
+            <w:r>
+              <w:rPr>
+                <w:rFonts w:ascii="Consolas" w:eastAsia="Times New Roman" w:hAnsi="Consolas" w:cs="Courier New"/>
+                <w:color w:val="000000"/>
+                <w:lang w:val="en-US" w:eastAsia="nl-BE"/>
+              </w:rPr>
+              <w:t>|</w:t>
+            </w:r>
+          </w:p>
+          <w:p>
+            <w:pPr>
+              <w:shd w:val="clear" w:color="auto" w:fill="FFFFFF"/>
+              <w:tabs>
+                <w:tab w:val="left" w:pos="916"/>
+                <w:tab w:val="left" w:pos="1832"/>
+                <w:tab w:val="left" w:pos="2748"/>
+                <w:tab w:val="left" w:pos="3664"/>
+                <w:tab w:val="left" w:pos="4580"/>
+                <w:tab w:val="left" w:pos="5496"/>
+                <w:tab w:val="left" w:pos="6412"/>
+                <w:tab w:val="left" w:pos="7328"/>
+                <w:tab w:val="left" w:pos="8244"/>
+                <w:tab w:val="left" w:pos="9160"/>
+                <w:tab w:val="left" w:pos="10076"/>
+                <w:tab w:val="left" w:pos="10992"/>
+                <w:tab w:val="left" w:pos="11908"/>
+                <w:tab w:val="left" w:pos="12824"/>
+                <w:tab w:val="left" w:pos="13740"/>
+                <w:tab w:val="left" w:pos="14656"/>
+              </w:tabs>
+              <w:spacing w:after="0" w:line="240" w:lineRule="auto"/>
+              <w:rPr>
+                <w:rFonts w:ascii="Consolas" w:eastAsia="Times New Roman" w:hAnsi="Consolas" w:cs="Courier New"/>
+                <w:color w:val="000000"/>
+                <w:lang w:val="en-US" w:eastAsia="nl-BE"/>
+              </w:rPr>
+            </w:pPr>
+            <w:r>
+              <w:rPr>
+                <w:rFonts w:ascii="Consolas" w:eastAsia="Times New Roman" w:hAnsi="Consolas" w:cs="Courier New"/>
+                <w:color w:val="000000"/>
+                <w:lang w:val="en-US" w:eastAsia="nl-BE"/>
+              </w:rPr>
+              <w:tab/>
+            </w:r>
+            <w:r>
+              <w:rPr>
+                <w:rFonts w:ascii="Consolas" w:eastAsia="Times New Roman" w:hAnsi="Consolas" w:cs="Courier New"/>
+                <w:color w:val="0000FF"/>
+                <w:lang w:val="en-US" w:eastAsia="nl-BE"/>
+              </w:rPr>
+              <w:t>Then </w:t>
+            </w:r>
+            <w:r>
+              <w:rPr>
+                <w:rFonts w:ascii="Consolas" w:eastAsia="Times New Roman" w:hAnsi="Consolas" w:cs="Courier New"/>
+                <w:color w:val="693699"/>
+                <w:lang w:val="en-US" w:eastAsia="nl-BE"/>
+              </w:rPr>
+              <w:t>my team mates should be worth 100</w:t>
+            </w:r>
+          </w:p>
+          <w:p>
+            <w:pPr>
+              <w:rPr>
+                <w:lang w:val="en-US"/>
+              </w:rPr>
+            </w:pPr>
+          </w:p>
+        </w:tc>
+      </w:tr>
+      <w:tr>
+        <w:tc>
+          <w:tcPr>
+            <w:tcW w:w="9743" w:type="dxa"/>
+          </w:tcPr>
+          <w:p>
+            <w:pPr>
+              <w:jc w:val="both"/>
+              <w:rPr>
+                <w:lang w:val="en-US"/>
+              </w:rPr>
+            </w:pPr>
+            <w:r>
+              <w:rPr>
+                <w:lang w:val="en-US"/>
+              </w:rPr>
+              <w:lastRenderedPageBreak/>
+              <w:t>So the test is quit simple, we create a new instance of our Goldorak, add some team mates to them and then test the sum of the value of the team mates. As always, let first create the missing step definitions:</w:t>
+            </w:r>
+          </w:p>
+        </w:tc>
+      </w:tr>
+      <w:tr>
+        <w:tc>
+          <w:tcPr>
+            <w:tcW w:w="9743" w:type="dxa"/>
+          </w:tcPr>
+          <w:p>
+            <w:pPr>
+              <w:rPr>
+                <w:lang w:val="en-US"/>
+              </w:rPr>
+            </w:pPr>
+            <w:r>
+              <w:rPr>
+                <w:lang w:val="en-US"/>
+              </w:rPr>
+              <w:drawing>
+                <wp:inline distT="0" distB="0" distL="0" distR="0" wp14:anchorId="079E78C1" wp14:editId="6E7AFA45">
+                  <wp:extent cx="5128704" cy="662997"/>
+                  <wp:effectExtent l="0" t="0" r="0" b="3810"/>
+                  <wp:docPr id="87" name="Picture 87"/>
+                  <wp:cNvGraphicFramePr>
+                    <a:graphicFrameLocks xmlns:a="http://schemas.openxmlformats.org/drawingml/2006/main" noChangeAspect="1"/>
+                  </wp:cNvGraphicFramePr>
+                  <a:graphic xmlns:a="http://schemas.openxmlformats.org/drawingml/2006/main">
+                    <a:graphicData uri="http://schemas.openxmlformats.org/drawingml/2006/picture">
+                      <pic:pic xmlns:pic="http://schemas.openxmlformats.org/drawingml/2006/picture">
+                        <pic:nvPicPr>
+                          <pic:cNvPr id="1" name=""/>
+                          <pic:cNvPicPr/>
+                        </pic:nvPicPr>
+                        <pic:blipFill>
+                          <a:blip r:embed="rId96"/>
+                          <a:stretch>
+                            <a:fillRect/>
+                          </a:stretch>
+                        </pic:blipFill>
+                        <pic:spPr>
+                          <a:xfrm>
+                            <a:off x="0" y="0"/>
+                            <a:ext cx="5128704" cy="662997"/>
+                          </a:xfrm>
+                          <a:prstGeom prst="rect">
+                            <a:avLst/>
+                          </a:prstGeom>
+                        </pic:spPr>
+                      </pic:pic>
+                    </a:graphicData>
+                  </a:graphic>
+                </wp:inline>
+              </w:drawing>
+            </w:r>
+          </w:p>
+        </w:tc>
+      </w:tr>
+      <w:tr>
+        <w:tc>
+          <w:tcPr>
+            <w:tcW w:w="9743" w:type="dxa"/>
+          </w:tcPr>
+          <w:p>
+            <w:pPr>
+              <w:rPr>
+                <w:lang w:val="en-US"/>
+              </w:rPr>
+            </w:pPr>
+            <w:r>
+              <w:rPr>
+                <w:lang w:val="en-US"/>
+              </w:rPr>
+              <w:t>And add them to the step definitions file:</w:t>
+            </w:r>
+          </w:p>
+        </w:tc>
+      </w:tr>
+      <w:tr>
+        <w:tc>
+          <w:tcPr>
+            <w:tcW w:w="9743" w:type="dxa"/>
+          </w:tcPr>
+          <w:p>
+            <w:pPr>
+              <w:shd w:val="clear" w:color="auto" w:fill="FFFFFF"/>
+              <w:tabs>
+                <w:tab w:val="left" w:pos="916"/>
+                <w:tab w:val="left" w:pos="1832"/>
+                <w:tab w:val="left" w:pos="2748"/>
+                <w:tab w:val="left" w:pos="3664"/>
+                <w:tab w:val="left" w:pos="4580"/>
+                <w:tab w:val="left" w:pos="5496"/>
+                <w:tab w:val="left" w:pos="6412"/>
+                <w:tab w:val="left" w:pos="7328"/>
+                <w:tab w:val="left" w:pos="8244"/>
+                <w:tab w:val="left" w:pos="9160"/>
+                <w:tab w:val="left" w:pos="10076"/>
+                <w:tab w:val="left" w:pos="10992"/>
+                <w:tab w:val="left" w:pos="11908"/>
+                <w:tab w:val="left" w:pos="12824"/>
+                <w:tab w:val="left" w:pos="13740"/>
+                <w:tab w:val="left" w:pos="14656"/>
+              </w:tabs>
+              <w:spacing w:after="0" w:line="240" w:lineRule="auto"/>
+              <w:rPr>
+                <w:rFonts w:ascii="Consolas" w:eastAsia="Times New Roman" w:hAnsi="Consolas" w:cs="Courier New"/>
+                <w:color w:val="000000"/>
+                <w:lang w:val="en-US" w:eastAsia="nl-BE"/>
+              </w:rPr>
+            </w:pPr>
+            <w:r>
+              <w:rPr>
+                <w:rFonts w:ascii="Consolas" w:eastAsia="Times New Roman" w:hAnsi="Consolas" w:cs="Courier New"/>
+                <w:color w:val="000000"/>
+                <w:lang w:val="en-US" w:eastAsia="nl-BE"/>
+              </w:rPr>
+              <w:t>[</w:t>
+            </w:r>
+            <w:r>
+              <w:rPr>
+                <w:rFonts w:ascii="Consolas" w:eastAsia="Times New Roman" w:hAnsi="Consolas" w:cs="Courier New"/>
+                <w:color w:val="2B91AF"/>
+                <w:lang w:val="en-US" w:eastAsia="nl-BE"/>
+              </w:rPr>
+              <w:t>Given</w:t>
+            </w:r>
+            <w:r>
+              <w:rPr>
+                <w:rFonts w:ascii="Consolas" w:eastAsia="Times New Roman" w:hAnsi="Consolas" w:cs="Courier New"/>
+                <w:color w:val="000000"/>
+                <w:lang w:val="en-US" w:eastAsia="nl-BE"/>
+              </w:rPr>
+              <w:t>(</w:t>
+            </w:r>
+            <w:r>
+              <w:rPr>
+                <w:rFonts w:ascii="Consolas" w:eastAsia="Times New Roman" w:hAnsi="Consolas" w:cs="Courier New"/>
+                <w:color w:val="800000"/>
+                <w:lang w:val="en-US" w:eastAsia="nl-BE"/>
+              </w:rPr>
+              <w:t>@"I have the following team mates"</w:t>
+            </w:r>
+            <w:r>
+              <w:rPr>
+                <w:rFonts w:ascii="Consolas" w:eastAsia="Times New Roman" w:hAnsi="Consolas" w:cs="Courier New"/>
+                <w:color w:val="000000"/>
+                <w:lang w:val="en-US" w:eastAsia="nl-BE"/>
+              </w:rPr>
+              <w:t>)]</w:t>
+            </w:r>
+          </w:p>
+          <w:p>
+            <w:pPr>
+              <w:shd w:val="clear" w:color="auto" w:fill="FFFFFF"/>
+              <w:tabs>
+                <w:tab w:val="left" w:pos="916"/>
+                <w:tab w:val="left" w:pos="1832"/>
+                <w:tab w:val="left" w:pos="2748"/>
+                <w:tab w:val="left" w:pos="3664"/>
+                <w:tab w:val="left" w:pos="4580"/>
+                <w:tab w:val="left" w:pos="5496"/>
+                <w:tab w:val="left" w:pos="6412"/>
+                <w:tab w:val="left" w:pos="7328"/>
+                <w:tab w:val="left" w:pos="8244"/>
+                <w:tab w:val="left" w:pos="9160"/>
+                <w:tab w:val="left" w:pos="10076"/>
+                <w:tab w:val="left" w:pos="10992"/>
+                <w:tab w:val="left" w:pos="11908"/>
+                <w:tab w:val="left" w:pos="12824"/>
+                <w:tab w:val="left" w:pos="13740"/>
+                <w:tab w:val="left" w:pos="14656"/>
+              </w:tabs>
+              <w:spacing w:after="0" w:line="240" w:lineRule="auto"/>
+              <w:rPr>
+                <w:rFonts w:ascii="Consolas" w:eastAsia="Times New Roman" w:hAnsi="Consolas" w:cs="Courier New"/>
+                <w:color w:val="000000"/>
+                <w:lang w:val="en-US" w:eastAsia="nl-BE"/>
+              </w:rPr>
+            </w:pPr>
+            <w:r>
+              <w:rPr>
+                <w:rFonts w:ascii="Consolas" w:eastAsia="Times New Roman" w:hAnsi="Consolas" w:cs="Courier New"/>
+                <w:color w:val="0000FF"/>
+                <w:lang w:val="en-US" w:eastAsia="nl-BE"/>
+              </w:rPr>
+              <w:t>public</w:t>
+            </w:r>
+            <w:r>
+              <w:rPr>
+                <w:rFonts w:ascii="Consolas" w:eastAsia="Times New Roman" w:hAnsi="Consolas" w:cs="Courier New"/>
+                <w:color w:val="000000"/>
+                <w:lang w:val="en-US" w:eastAsia="nl-BE"/>
+              </w:rPr>
+              <w:t> </w:t>
+            </w:r>
+            <w:r>
+              <w:rPr>
+                <w:rFonts w:ascii="Consolas" w:eastAsia="Times New Roman" w:hAnsi="Consolas" w:cs="Courier New"/>
+                <w:color w:val="0000FF"/>
+                <w:lang w:val="en-US" w:eastAsia="nl-BE"/>
+              </w:rPr>
+              <w:t>void</w:t>
+            </w:r>
+            <w:r>
+              <w:rPr>
+                <w:rFonts w:ascii="Consolas" w:eastAsia="Times New Roman" w:hAnsi="Consolas" w:cs="Courier New"/>
+                <w:color w:val="000000"/>
+                <w:lang w:val="en-US" w:eastAsia="nl-BE"/>
+              </w:rPr>
+              <w:t> </w:t>
+            </w:r>
+            <w:r>
+              <w:rPr>
+                <w:rFonts w:ascii="Consolas" w:eastAsia="Times New Roman" w:hAnsi="Consolas" w:cs="Courier New"/>
+                <w:color w:val="74531F"/>
+                <w:lang w:val="en-US" w:eastAsia="nl-BE"/>
+              </w:rPr>
+              <w:t>GivenIHaveTheFollowingTeamMates</w:t>
+            </w:r>
+            <w:r>
+              <w:rPr>
+                <w:rFonts w:ascii="Consolas" w:eastAsia="Times New Roman" w:hAnsi="Consolas" w:cs="Courier New"/>
+                <w:color w:val="000000"/>
+                <w:lang w:val="en-US" w:eastAsia="nl-BE"/>
+              </w:rPr>
+              <w:t>(</w:t>
+            </w:r>
+            <w:r>
+              <w:rPr>
+                <w:rFonts w:ascii="Consolas" w:eastAsia="Times New Roman" w:hAnsi="Consolas" w:cs="Courier New"/>
+                <w:color w:val="2B91AF"/>
+                <w:lang w:val="en-US" w:eastAsia="nl-BE"/>
+              </w:rPr>
+              <w:t>Table</w:t>
+            </w:r>
+            <w:r>
+              <w:rPr>
+                <w:rFonts w:ascii="Consolas" w:eastAsia="Times New Roman" w:hAnsi="Consolas" w:cs="Courier New"/>
+                <w:color w:val="000000"/>
+                <w:lang w:val="en-US" w:eastAsia="nl-BE"/>
+              </w:rPr>
+              <w:t> </w:t>
+            </w:r>
+            <w:r>
+              <w:rPr>
+                <w:rFonts w:ascii="Consolas" w:eastAsia="Times New Roman" w:hAnsi="Consolas" w:cs="Courier New"/>
+                <w:color w:val="1F377F"/>
+                <w:lang w:val="en-US" w:eastAsia="nl-BE"/>
+              </w:rPr>
+              <w:t>table</w:t>
+            </w:r>
+            <w:r>
+              <w:rPr>
+                <w:rFonts w:ascii="Consolas" w:eastAsia="Times New Roman" w:hAnsi="Consolas" w:cs="Courier New"/>
+                <w:color w:val="000000"/>
+                <w:lang w:val="en-US" w:eastAsia="nl-BE"/>
+              </w:rPr>
+              <w:t>)</w:t>
+            </w:r>
+          </w:p>
+          <w:p>
+            <w:pPr>
+              <w:shd w:val="clear" w:color="auto" w:fill="FFFFFF"/>
+              <w:tabs>
+                <w:tab w:val="left" w:pos="916"/>
+                <w:tab w:val="left" w:pos="1832"/>
+                <w:tab w:val="left" w:pos="2748"/>
+                <w:tab w:val="left" w:pos="3664"/>
+                <w:tab w:val="left" w:pos="4580"/>
+                <w:tab w:val="left" w:pos="5496"/>
+                <w:tab w:val="left" w:pos="6412"/>
+                <w:tab w:val="left" w:pos="7328"/>
+                <w:tab w:val="left" w:pos="8244"/>
+                <w:tab w:val="left" w:pos="9160"/>
+                <w:tab w:val="left" w:pos="10076"/>
+                <w:tab w:val="left" w:pos="10992"/>
+                <w:tab w:val="left" w:pos="11908"/>
+                <w:tab w:val="left" w:pos="12824"/>
+                <w:tab w:val="left" w:pos="13740"/>
+                <w:tab w:val="left" w:pos="14656"/>
+              </w:tabs>
+              <w:spacing w:after="0" w:line="240" w:lineRule="auto"/>
+              <w:rPr>
+                <w:rFonts w:ascii="Consolas" w:eastAsia="Times New Roman" w:hAnsi="Consolas" w:cs="Courier New"/>
+                <w:color w:val="000000"/>
+                <w:lang w:val="nl-BE" w:eastAsia="nl-BE"/>
+              </w:rPr>
+            </w:pPr>
+            <w:r>
+              <w:rPr>
+                <w:rFonts w:ascii="Consolas" w:eastAsia="Times New Roman" w:hAnsi="Consolas" w:cs="Courier New"/>
+                <w:color w:val="000000"/>
+                <w:lang w:val="nl-BE" w:eastAsia="nl-BE"/>
+              </w:rPr>
+              <w:t>{</w:t>
+            </w:r>
+          </w:p>
+          <w:p>
+            <w:pPr>
+              <w:shd w:val="clear" w:color="auto" w:fill="FFFFFF"/>
+              <w:tabs>
+                <w:tab w:val="left" w:pos="916"/>
+                <w:tab w:val="left" w:pos="1832"/>
+                <w:tab w:val="left" w:pos="2748"/>
+                <w:tab w:val="left" w:pos="3664"/>
+                <w:tab w:val="left" w:pos="4580"/>
+                <w:tab w:val="left" w:pos="5496"/>
+                <w:tab w:val="left" w:pos="6412"/>
+                <w:tab w:val="left" w:pos="7328"/>
+                <w:tab w:val="left" w:pos="8244"/>
+                <w:tab w:val="left" w:pos="9160"/>
+                <w:tab w:val="left" w:pos="10076"/>
+                <w:tab w:val="left" w:pos="10992"/>
+                <w:tab w:val="left" w:pos="11908"/>
+                <w:tab w:val="left" w:pos="12824"/>
+                <w:tab w:val="left" w:pos="13740"/>
+                <w:tab w:val="left" w:pos="14656"/>
+              </w:tabs>
+              <w:spacing w:after="0" w:line="240" w:lineRule="auto"/>
+              <w:rPr>
+                <w:rFonts w:ascii="Consolas" w:eastAsia="Times New Roman" w:hAnsi="Consolas" w:cs="Courier New"/>
+                <w:color w:val="000000"/>
+                <w:lang w:val="nl-BE" w:eastAsia="nl-BE"/>
+              </w:rPr>
+            </w:pPr>
+            <w:r>
+              <w:rPr>
+                <w:rFonts w:ascii="Consolas" w:eastAsia="Times New Roman" w:hAnsi="Consolas" w:cs="Courier New"/>
+                <w:color w:val="000000"/>
+                <w:lang w:val="nl-BE" w:eastAsia="nl-BE"/>
+              </w:rPr>
+              <w:t>    </w:t>
+            </w:r>
+            <w:r>
+              <w:rPr>
+                <w:rFonts w:ascii="Consolas" w:eastAsia="Times New Roman" w:hAnsi="Consolas" w:cs="Courier New"/>
+                <w:color w:val="2B91AF"/>
+                <w:lang w:val="nl-BE" w:eastAsia="nl-BE"/>
+              </w:rPr>
+              <w:t>ScenarioContext</w:t>
+            </w:r>
+            <w:r>
+              <w:rPr>
+                <w:rFonts w:ascii="Consolas" w:eastAsia="Times New Roman" w:hAnsi="Consolas" w:cs="Courier New"/>
+                <w:color w:val="000000"/>
+                <w:lang w:val="nl-BE" w:eastAsia="nl-BE"/>
+              </w:rPr>
+              <w:t>.Current.</w:t>
+            </w:r>
+            <w:r>
+              <w:rPr>
+                <w:rFonts w:ascii="Consolas" w:eastAsia="Times New Roman" w:hAnsi="Consolas" w:cs="Courier New"/>
+                <w:color w:val="74531F"/>
+                <w:lang w:val="nl-BE" w:eastAsia="nl-BE"/>
+              </w:rPr>
+              <w:t>Pending</w:t>
+            </w:r>
+            <w:r>
+              <w:rPr>
+                <w:rFonts w:ascii="Consolas" w:eastAsia="Times New Roman" w:hAnsi="Consolas" w:cs="Courier New"/>
+                <w:color w:val="000000"/>
+                <w:lang w:val="nl-BE" w:eastAsia="nl-BE"/>
+              </w:rPr>
+              <w:t>();</w:t>
+            </w:r>
+          </w:p>
+          <w:p>
+            <w:pPr>
+              <w:shd w:val="clear" w:color="auto" w:fill="FFFFFF"/>
+              <w:tabs>
+                <w:tab w:val="left" w:pos="916"/>
+                <w:tab w:val="left" w:pos="1832"/>
+                <w:tab w:val="left" w:pos="2748"/>
+                <w:tab w:val="left" w:pos="3664"/>
+                <w:tab w:val="left" w:pos="4580"/>
+                <w:tab w:val="left" w:pos="5496"/>
+                <w:tab w:val="left" w:pos="6412"/>
+                <w:tab w:val="left" w:pos="7328"/>
+                <w:tab w:val="left" w:pos="8244"/>
+                <w:tab w:val="left" w:pos="9160"/>
+                <w:tab w:val="left" w:pos="10076"/>
+                <w:tab w:val="left" w:pos="10992"/>
+                <w:tab w:val="left" w:pos="11908"/>
+                <w:tab w:val="left" w:pos="12824"/>
+                <w:tab w:val="left" w:pos="13740"/>
+                <w:tab w:val="left" w:pos="14656"/>
+              </w:tabs>
+              <w:spacing w:after="0" w:line="240" w:lineRule="auto"/>
+              <w:rPr>
+                <w:rFonts w:ascii="Consolas" w:eastAsia="Times New Roman" w:hAnsi="Consolas" w:cs="Courier New"/>
+                <w:color w:val="000000"/>
+                <w:lang w:val="nl-BE" w:eastAsia="nl-BE"/>
+              </w:rPr>
+            </w:pPr>
+            <w:r>
+              <w:rPr>
+                <w:rFonts w:ascii="Consolas" w:eastAsia="Times New Roman" w:hAnsi="Consolas" w:cs="Courier New"/>
+                <w:color w:val="000000"/>
+                <w:lang w:val="nl-BE" w:eastAsia="nl-BE"/>
+              </w:rPr>
+              <w:t>}</w:t>
+            </w:r>
+          </w:p>
+          <w:p>
+            <w:pPr>
+              <w:shd w:val="clear" w:color="auto" w:fill="FFFFFF"/>
+              <w:tabs>
+                <w:tab w:val="left" w:pos="916"/>
+                <w:tab w:val="left" w:pos="1832"/>
+                <w:tab w:val="left" w:pos="2748"/>
+                <w:tab w:val="left" w:pos="3664"/>
+                <w:tab w:val="left" w:pos="4580"/>
+                <w:tab w:val="left" w:pos="5496"/>
+                <w:tab w:val="left" w:pos="6412"/>
+                <w:tab w:val="left" w:pos="7328"/>
+                <w:tab w:val="left" w:pos="8244"/>
+                <w:tab w:val="left" w:pos="9160"/>
+                <w:tab w:val="left" w:pos="10076"/>
+                <w:tab w:val="left" w:pos="10992"/>
+                <w:tab w:val="left" w:pos="11908"/>
+                <w:tab w:val="left" w:pos="12824"/>
+                <w:tab w:val="left" w:pos="13740"/>
+                <w:tab w:val="left" w:pos="14656"/>
+              </w:tabs>
+              <w:spacing w:after="0" w:line="240" w:lineRule="auto"/>
+              <w:rPr>
+                <w:rFonts w:ascii="Consolas" w:eastAsia="Times New Roman" w:hAnsi="Consolas" w:cs="Courier New"/>
+                <w:color w:val="000000"/>
+                <w:lang w:val="nl-BE" w:eastAsia="nl-BE"/>
+              </w:rPr>
+            </w:pPr>
+            <w:r>
+              <w:rPr>
+                <w:rFonts w:ascii="Consolas" w:eastAsia="Times New Roman" w:hAnsi="Consolas" w:cs="Courier New"/>
+                <w:color w:val="000000"/>
+                <w:lang w:val="nl-BE" w:eastAsia="nl-BE"/>
+              </w:rPr>
+              <w:t xml:space="preserve"> </w:t>
+            </w:r>
+          </w:p>
+          <w:p>
+            <w:pPr>
+              <w:shd w:val="clear" w:color="auto" w:fill="FFFFFF"/>
+              <w:tabs>
+                <w:tab w:val="left" w:pos="916"/>
+                <w:tab w:val="left" w:pos="1832"/>
+                <w:tab w:val="left" w:pos="2748"/>
+                <w:tab w:val="left" w:pos="3664"/>
+                <w:tab w:val="left" w:pos="4580"/>
+                <w:tab w:val="left" w:pos="5496"/>
+                <w:tab w:val="left" w:pos="6412"/>
+                <w:tab w:val="left" w:pos="7328"/>
+                <w:tab w:val="left" w:pos="8244"/>
+                <w:tab w:val="left" w:pos="9160"/>
+                <w:tab w:val="left" w:pos="10076"/>
+                <w:tab w:val="left" w:pos="10992"/>
+                <w:tab w:val="left" w:pos="11908"/>
+                <w:tab w:val="left" w:pos="12824"/>
+                <w:tab w:val="left" w:pos="13740"/>
+                <w:tab w:val="left" w:pos="14656"/>
+              </w:tabs>
+              <w:spacing w:after="0" w:line="240" w:lineRule="auto"/>
+              <w:rPr>
+                <w:rFonts w:ascii="Consolas" w:eastAsia="Times New Roman" w:hAnsi="Consolas" w:cs="Courier New"/>
+                <w:color w:val="000000"/>
+                <w:lang w:val="nl-BE" w:eastAsia="nl-BE"/>
+              </w:rPr>
+            </w:pPr>
+            <w:r>
+              <w:rPr>
+                <w:rFonts w:ascii="Consolas" w:eastAsia="Times New Roman" w:hAnsi="Consolas" w:cs="Courier New"/>
+                <w:color w:val="000000"/>
+                <w:lang w:val="nl-BE" w:eastAsia="nl-BE"/>
+              </w:rPr>
+              <w:t>[</w:t>
+            </w:r>
+            <w:r>
+              <w:rPr>
+                <w:rFonts w:ascii="Consolas" w:eastAsia="Times New Roman" w:hAnsi="Consolas" w:cs="Courier New"/>
+                <w:color w:val="2B91AF"/>
+                <w:lang w:val="nl-BE" w:eastAsia="nl-BE"/>
+              </w:rPr>
+              <w:t>Then</w:t>
+            </w:r>
+            <w:r>
+              <w:rPr>
+                <w:rFonts w:ascii="Consolas" w:eastAsia="Times New Roman" w:hAnsi="Consolas" w:cs="Courier New"/>
+                <w:color w:val="000000"/>
+                <w:lang w:val="nl-BE" w:eastAsia="nl-BE"/>
+              </w:rPr>
+              <w:t>(</w:t>
+            </w:r>
+            <w:r>
+              <w:rPr>
+                <w:rFonts w:ascii="Consolas" w:eastAsia="Times New Roman" w:hAnsi="Consolas" w:cs="Courier New"/>
+                <w:color w:val="800000"/>
+                <w:lang w:val="nl-BE" w:eastAsia="nl-BE"/>
+              </w:rPr>
+              <w:t>@"my team mates should be worth (.*)"</w:t>
+            </w:r>
+            <w:r>
+              <w:rPr>
+                <w:rFonts w:ascii="Consolas" w:eastAsia="Times New Roman" w:hAnsi="Consolas" w:cs="Courier New"/>
+                <w:color w:val="000000"/>
+                <w:lang w:val="nl-BE" w:eastAsia="nl-BE"/>
+              </w:rPr>
+              <w:t>)]</w:t>
+            </w:r>
+          </w:p>
+          <w:p>
+            <w:pPr>
+              <w:shd w:val="clear" w:color="auto" w:fill="FFFFFF"/>
+              <w:tabs>
+                <w:tab w:val="left" w:pos="916"/>
+                <w:tab w:val="left" w:pos="1832"/>
+                <w:tab w:val="left" w:pos="2748"/>
+                <w:tab w:val="left" w:pos="3664"/>
+                <w:tab w:val="left" w:pos="4580"/>
+                <w:tab w:val="left" w:pos="5496"/>
+                <w:tab w:val="left" w:pos="6412"/>
+                <w:tab w:val="left" w:pos="7328"/>
+                <w:tab w:val="left" w:pos="8244"/>
+                <w:tab w:val="left" w:pos="9160"/>
+                <w:tab w:val="left" w:pos="10076"/>
+                <w:tab w:val="left" w:pos="10992"/>
+                <w:tab w:val="left" w:pos="11908"/>
+                <w:tab w:val="left" w:pos="12824"/>
+                <w:tab w:val="left" w:pos="13740"/>
+                <w:tab w:val="left" w:pos="14656"/>
+              </w:tabs>
+              <w:spacing w:after="0" w:line="240" w:lineRule="auto"/>
+              <w:rPr>
+                <w:rFonts w:ascii="Consolas" w:eastAsia="Times New Roman" w:hAnsi="Consolas" w:cs="Courier New"/>
+                <w:color w:val="000000"/>
+                <w:lang w:val="en-US" w:eastAsia="nl-BE"/>
+              </w:rPr>
+            </w:pPr>
+            <w:r>
+              <w:rPr>
+                <w:rFonts w:ascii="Consolas" w:eastAsia="Times New Roman" w:hAnsi="Consolas" w:cs="Courier New"/>
+                <w:color w:val="0000FF"/>
+                <w:lang w:val="en-US" w:eastAsia="nl-BE"/>
+              </w:rPr>
+              <w:t>public</w:t>
+            </w:r>
+            <w:r>
+              <w:rPr>
+                <w:rFonts w:ascii="Consolas" w:eastAsia="Times New Roman" w:hAnsi="Consolas" w:cs="Courier New"/>
+                <w:color w:val="000000"/>
+                <w:lang w:val="en-US" w:eastAsia="nl-BE"/>
+              </w:rPr>
+              <w:t> </w:t>
+            </w:r>
+            <w:r>
+              <w:rPr>
+                <w:rFonts w:ascii="Consolas" w:eastAsia="Times New Roman" w:hAnsi="Consolas" w:cs="Courier New"/>
+                <w:color w:val="0000FF"/>
+                <w:lang w:val="en-US" w:eastAsia="nl-BE"/>
+              </w:rPr>
+              <w:t>void</w:t>
+            </w:r>
+            <w:r>
+              <w:rPr>
+                <w:rFonts w:ascii="Consolas" w:eastAsia="Times New Roman" w:hAnsi="Consolas" w:cs="Courier New"/>
+                <w:color w:val="000000"/>
+                <w:lang w:val="en-US" w:eastAsia="nl-BE"/>
+              </w:rPr>
+              <w:t> </w:t>
+            </w:r>
+            <w:r>
+              <w:rPr>
+                <w:rFonts w:ascii="Consolas" w:eastAsia="Times New Roman" w:hAnsi="Consolas" w:cs="Courier New"/>
+                <w:color w:val="74531F"/>
+                <w:lang w:val="en-US" w:eastAsia="nl-BE"/>
+              </w:rPr>
+              <w:t>ThenMyTeamMatesShouldBeWorth</w:t>
+            </w:r>
+            <w:r>
+              <w:rPr>
+                <w:rFonts w:ascii="Consolas" w:eastAsia="Times New Roman" w:hAnsi="Consolas" w:cs="Courier New"/>
+                <w:color w:val="000000"/>
+                <w:lang w:val="en-US" w:eastAsia="nl-BE"/>
+              </w:rPr>
+              <w:t>(</w:t>
+            </w:r>
+            <w:r>
+              <w:rPr>
+                <w:rFonts w:ascii="Consolas" w:eastAsia="Times New Roman" w:hAnsi="Consolas" w:cs="Courier New"/>
+                <w:color w:val="0000FF"/>
+                <w:lang w:val="en-US" w:eastAsia="nl-BE"/>
+              </w:rPr>
+              <w:t>int</w:t>
+            </w:r>
+            <w:r>
+              <w:rPr>
+                <w:rFonts w:ascii="Consolas" w:eastAsia="Times New Roman" w:hAnsi="Consolas" w:cs="Courier New"/>
+                <w:color w:val="000000"/>
+                <w:lang w:val="en-US" w:eastAsia="nl-BE"/>
+              </w:rPr>
+              <w:t> </w:t>
+            </w:r>
+            <w:r>
+              <w:rPr>
+                <w:rFonts w:ascii="Consolas" w:eastAsia="Times New Roman" w:hAnsi="Consolas" w:cs="Courier New"/>
+                <w:color w:val="1F377F"/>
+                <w:lang w:val="en-US" w:eastAsia="nl-BE"/>
+              </w:rPr>
+              <w:t>p0</w:t>
+            </w:r>
+            <w:r>
+              <w:rPr>
+                <w:rFonts w:ascii="Consolas" w:eastAsia="Times New Roman" w:hAnsi="Consolas" w:cs="Courier New"/>
+                <w:color w:val="000000"/>
+                <w:lang w:val="en-US" w:eastAsia="nl-BE"/>
+              </w:rPr>
+              <w:t>)</w:t>
+            </w:r>
+          </w:p>
+          <w:p>
+            <w:pPr>
+              <w:shd w:val="clear" w:color="auto" w:fill="FFFFFF"/>
+              <w:tabs>
+                <w:tab w:val="left" w:pos="916"/>
+                <w:tab w:val="left" w:pos="1832"/>
+                <w:tab w:val="left" w:pos="2748"/>
+                <w:tab w:val="left" w:pos="3664"/>
+                <w:tab w:val="left" w:pos="4580"/>
+                <w:tab w:val="left" w:pos="5496"/>
+                <w:tab w:val="left" w:pos="6412"/>
+                <w:tab w:val="left" w:pos="7328"/>
+                <w:tab w:val="left" w:pos="8244"/>
+                <w:tab w:val="left" w:pos="9160"/>
+                <w:tab w:val="left" w:pos="10076"/>
+                <w:tab w:val="left" w:pos="10992"/>
+                <w:tab w:val="left" w:pos="11908"/>
+                <w:tab w:val="left" w:pos="12824"/>
+                <w:tab w:val="left" w:pos="13740"/>
+                <w:tab w:val="left" w:pos="14656"/>
+              </w:tabs>
+              <w:spacing w:after="0" w:line="240" w:lineRule="auto"/>
+              <w:rPr>
+                <w:rFonts w:ascii="Consolas" w:eastAsia="Times New Roman" w:hAnsi="Consolas" w:cs="Courier New"/>
+                <w:color w:val="000000"/>
+                <w:lang w:val="nl-BE" w:eastAsia="nl-BE"/>
+              </w:rPr>
+            </w:pPr>
+            <w:r>
+              <w:rPr>
+                <w:rFonts w:ascii="Consolas" w:eastAsia="Times New Roman" w:hAnsi="Consolas" w:cs="Courier New"/>
+                <w:color w:val="000000"/>
+                <w:lang w:val="nl-BE" w:eastAsia="nl-BE"/>
+              </w:rPr>
+              <w:t>{</w:t>
+            </w:r>
+          </w:p>
+          <w:p>
+            <w:pPr>
+              <w:shd w:val="clear" w:color="auto" w:fill="FFFFFF"/>
+              <w:tabs>
+                <w:tab w:val="left" w:pos="916"/>
+                <w:tab w:val="left" w:pos="1832"/>
+                <w:tab w:val="left" w:pos="2748"/>
+                <w:tab w:val="left" w:pos="3664"/>
+                <w:tab w:val="left" w:pos="4580"/>
+                <w:tab w:val="left" w:pos="5496"/>
+                <w:tab w:val="left" w:pos="6412"/>
+                <w:tab w:val="left" w:pos="7328"/>
+                <w:tab w:val="left" w:pos="8244"/>
+                <w:tab w:val="left" w:pos="9160"/>
+                <w:tab w:val="left" w:pos="10076"/>
+                <w:tab w:val="left" w:pos="10992"/>
+                <w:tab w:val="left" w:pos="11908"/>
+                <w:tab w:val="left" w:pos="12824"/>
+                <w:tab w:val="left" w:pos="13740"/>
+                <w:tab w:val="left" w:pos="14656"/>
+              </w:tabs>
+              <w:spacing w:after="0" w:line="240" w:lineRule="auto"/>
+              <w:rPr>
+                <w:rFonts w:ascii="Consolas" w:eastAsia="Times New Roman" w:hAnsi="Consolas" w:cs="Courier New"/>
+                <w:color w:val="000000"/>
+                <w:lang w:val="nl-BE" w:eastAsia="nl-BE"/>
+              </w:rPr>
+            </w:pPr>
+            <w:r>
+              <w:rPr>
+                <w:rFonts w:ascii="Consolas" w:eastAsia="Times New Roman" w:hAnsi="Consolas" w:cs="Courier New"/>
+                <w:color w:val="000000"/>
+                <w:lang w:val="nl-BE" w:eastAsia="nl-BE"/>
+              </w:rPr>
+              <w:t>    </w:t>
+            </w:r>
+            <w:r>
+              <w:rPr>
+                <w:rFonts w:ascii="Consolas" w:eastAsia="Times New Roman" w:hAnsi="Consolas" w:cs="Courier New"/>
+                <w:color w:val="2B91AF"/>
+                <w:lang w:val="nl-BE" w:eastAsia="nl-BE"/>
+              </w:rPr>
+              <w:t>ScenarioContext</w:t>
+            </w:r>
+            <w:r>
+              <w:rPr>
+                <w:rFonts w:ascii="Consolas" w:eastAsia="Times New Roman" w:hAnsi="Consolas" w:cs="Courier New"/>
+                <w:color w:val="000000"/>
+                <w:lang w:val="nl-BE" w:eastAsia="nl-BE"/>
+              </w:rPr>
+              <w:t>.Current.</w:t>
+            </w:r>
+            <w:r>
+              <w:rPr>
+                <w:rFonts w:ascii="Consolas" w:eastAsia="Times New Roman" w:hAnsi="Consolas" w:cs="Courier New"/>
+                <w:color w:val="74531F"/>
+                <w:lang w:val="nl-BE" w:eastAsia="nl-BE"/>
+              </w:rPr>
+              <w:t>Pending</w:t>
+            </w:r>
+            <w:r>
+              <w:rPr>
+                <w:rFonts w:ascii="Consolas" w:eastAsia="Times New Roman" w:hAnsi="Consolas" w:cs="Courier New"/>
+                <w:color w:val="000000"/>
+                <w:lang w:val="nl-BE" w:eastAsia="nl-BE"/>
+              </w:rPr>
+              <w:t>();</w:t>
+            </w:r>
+          </w:p>
+          <w:p>
+            <w:pPr>
+              <w:shd w:val="clear" w:color="auto" w:fill="FFFFFF"/>
+              <w:tabs>
+                <w:tab w:val="left" w:pos="916"/>
+                <w:tab w:val="left" w:pos="1832"/>
+                <w:tab w:val="left" w:pos="2748"/>
+                <w:tab w:val="left" w:pos="3664"/>
+                <w:tab w:val="left" w:pos="4580"/>
+                <w:tab w:val="left" w:pos="5496"/>
+                <w:tab w:val="left" w:pos="6412"/>
+                <w:tab w:val="left" w:pos="7328"/>
+                <w:tab w:val="left" w:pos="8244"/>
+                <w:tab w:val="left" w:pos="9160"/>
+                <w:tab w:val="left" w:pos="10076"/>
+                <w:tab w:val="left" w:pos="10992"/>
+                <w:tab w:val="left" w:pos="11908"/>
+                <w:tab w:val="left" w:pos="12824"/>
+                <w:tab w:val="left" w:pos="13740"/>
+                <w:tab w:val="left" w:pos="14656"/>
+              </w:tabs>
+              <w:spacing w:after="0" w:line="240" w:lineRule="auto"/>
+              <w:rPr>
+                <w:lang w:val="en-US"/>
+              </w:rPr>
+            </w:pPr>
+            <w:r>
+              <w:rPr>
+                <w:rFonts w:ascii="Consolas" w:eastAsia="Times New Roman" w:hAnsi="Consolas" w:cs="Courier New"/>
+                <w:color w:val="000000"/>
+                <w:lang w:val="nl-BE" w:eastAsia="nl-BE"/>
+              </w:rPr>
+              <w:t>}</w:t>
+            </w:r>
+          </w:p>
+        </w:tc>
+      </w:tr>
+      <w:tr>
+        <w:tc>
+          <w:tcPr>
+            <w:tcW w:w="9743" w:type="dxa"/>
+          </w:tcPr>
+          <w:p>
+            <w:pPr>
+              <w:shd w:val="clear" w:color="auto" w:fill="FFFFFF"/>
+              <w:tabs>
+                <w:tab w:val="left" w:pos="916"/>
+                <w:tab w:val="left" w:pos="1832"/>
+                <w:tab w:val="left" w:pos="2748"/>
+                <w:tab w:val="left" w:pos="3664"/>
+                <w:tab w:val="left" w:pos="4580"/>
+                <w:tab w:val="left" w:pos="5496"/>
+                <w:tab w:val="left" w:pos="6412"/>
+                <w:tab w:val="left" w:pos="7328"/>
+                <w:tab w:val="left" w:pos="8244"/>
+                <w:tab w:val="left" w:pos="9160"/>
+                <w:tab w:val="left" w:pos="10076"/>
+                <w:tab w:val="left" w:pos="10992"/>
+                <w:tab w:val="left" w:pos="11908"/>
+                <w:tab w:val="left" w:pos="12824"/>
+                <w:tab w:val="left" w:pos="13740"/>
+                <w:tab w:val="left" w:pos="14656"/>
+              </w:tabs>
+              <w:spacing w:after="0" w:line="240" w:lineRule="auto"/>
+              <w:rPr>
+                <w:rFonts w:eastAsia="Times New Roman"/>
+                <w:color w:val="000000"/>
+                <w:lang w:val="en-US" w:eastAsia="nl-BE"/>
+              </w:rPr>
+            </w:pPr>
+            <w:r>
+              <w:rPr>
+                <w:rFonts w:eastAsia="Times New Roman"/>
+                <w:color w:val="000000"/>
+                <w:lang w:val="en-US" w:eastAsia="nl-BE"/>
+              </w:rPr>
+              <w:t>Next let’s first implement the “then” step, which check the total amount of team mate</w:t>
+            </w:r>
+            <w:r>
+              <w:rPr>
+                <w:rFonts w:eastAsia="Times New Roman"/>
+                <w:color w:val="000000"/>
+                <w:lang w:val="en-US" w:eastAsia="nl-BE"/>
+              </w:rPr>
+              <w:t>s</w:t>
+            </w:r>
+            <w:r>
+              <w:rPr>
+                <w:rFonts w:eastAsia="Times New Roman"/>
+                <w:color w:val="000000"/>
+                <w:lang w:val="en-US" w:eastAsia="nl-BE"/>
+              </w:rPr>
+              <w:t xml:space="preserve"> value:</w:t>
+            </w:r>
+          </w:p>
+        </w:tc>
+      </w:tr>
+      <w:tr>
+        <w:tc>
+          <w:tcPr>
+            <w:tcW w:w="9743" w:type="dxa"/>
+          </w:tcPr>
+          <w:p>
+            <w:pPr>
+              <w:shd w:val="clear" w:color="auto" w:fill="FFFFFF"/>
+              <w:tabs>
+                <w:tab w:val="left" w:pos="916"/>
+                <w:tab w:val="left" w:pos="1832"/>
+                <w:tab w:val="left" w:pos="2748"/>
+                <w:tab w:val="left" w:pos="3664"/>
+                <w:tab w:val="left" w:pos="4580"/>
+                <w:tab w:val="left" w:pos="5496"/>
+                <w:tab w:val="left" w:pos="6412"/>
+                <w:tab w:val="left" w:pos="7328"/>
+                <w:tab w:val="left" w:pos="8244"/>
+                <w:tab w:val="left" w:pos="9160"/>
+                <w:tab w:val="left" w:pos="10076"/>
+                <w:tab w:val="left" w:pos="10992"/>
+                <w:tab w:val="left" w:pos="11908"/>
+                <w:tab w:val="left" w:pos="12824"/>
+                <w:tab w:val="left" w:pos="13740"/>
+                <w:tab w:val="left" w:pos="14656"/>
+              </w:tabs>
+              <w:spacing w:after="0" w:line="240" w:lineRule="auto"/>
+              <w:rPr>
+                <w:rFonts w:ascii="Consolas" w:eastAsia="Times New Roman" w:hAnsi="Consolas" w:cs="Courier New"/>
+                <w:color w:val="000000"/>
+                <w:lang w:val="en-US" w:eastAsia="nl-BE"/>
+              </w:rPr>
+            </w:pPr>
+            <w:r>
+              <w:rPr>
+                <w:rFonts w:ascii="Consolas" w:eastAsia="Times New Roman" w:hAnsi="Consolas" w:cs="Courier New"/>
+                <w:color w:val="000000"/>
+                <w:lang w:val="en-US" w:eastAsia="nl-BE"/>
+              </w:rPr>
+              <w:t>[</w:t>
+            </w:r>
+            <w:r>
+              <w:rPr>
+                <w:rFonts w:ascii="Consolas" w:eastAsia="Times New Roman" w:hAnsi="Consolas" w:cs="Courier New"/>
+                <w:color w:val="2B91AF"/>
+                <w:lang w:val="en-US" w:eastAsia="nl-BE"/>
+              </w:rPr>
+              <w:t>Then</w:t>
+            </w:r>
+            <w:r>
+              <w:rPr>
+                <w:rFonts w:ascii="Consolas" w:eastAsia="Times New Roman" w:hAnsi="Consolas" w:cs="Courier New"/>
+                <w:color w:val="000000"/>
+                <w:lang w:val="en-US" w:eastAsia="nl-BE"/>
+              </w:rPr>
+              <w:t>(</w:t>
+            </w:r>
+            <w:r>
+              <w:rPr>
+                <w:rFonts w:ascii="Consolas" w:eastAsia="Times New Roman" w:hAnsi="Consolas" w:cs="Courier New"/>
+                <w:color w:val="800000"/>
+                <w:lang w:val="en-US" w:eastAsia="nl-BE"/>
+              </w:rPr>
+              <w:t>@"my team mates should be worth (.*)"</w:t>
+            </w:r>
+            <w:r>
+              <w:rPr>
+                <w:rFonts w:ascii="Consolas" w:eastAsia="Times New Roman" w:hAnsi="Consolas" w:cs="Courier New"/>
+                <w:color w:val="000000"/>
+                <w:lang w:val="en-US" w:eastAsia="nl-BE"/>
+              </w:rPr>
+              <w:t>)]</w:t>
+            </w:r>
+          </w:p>
+          <w:p>
+            <w:pPr>
+              <w:shd w:val="clear" w:color="auto" w:fill="FFFFFF"/>
+              <w:tabs>
+                <w:tab w:val="left" w:pos="916"/>
+                <w:tab w:val="left" w:pos="1832"/>
+                <w:tab w:val="left" w:pos="2748"/>
+                <w:tab w:val="left" w:pos="3664"/>
+                <w:tab w:val="left" w:pos="4580"/>
+                <w:tab w:val="left" w:pos="5496"/>
+                <w:tab w:val="left" w:pos="6412"/>
+                <w:tab w:val="left" w:pos="7328"/>
+                <w:tab w:val="left" w:pos="8244"/>
+                <w:tab w:val="left" w:pos="9160"/>
+                <w:tab w:val="left" w:pos="10076"/>
+                <w:tab w:val="left" w:pos="10992"/>
+                <w:tab w:val="left" w:pos="11908"/>
+                <w:tab w:val="left" w:pos="12824"/>
+                <w:tab w:val="left" w:pos="13740"/>
+                <w:tab w:val="left" w:pos="14656"/>
+              </w:tabs>
+              <w:spacing w:after="0" w:line="240" w:lineRule="auto"/>
+              <w:rPr>
+                <w:rFonts w:ascii="Consolas" w:eastAsia="Times New Roman" w:hAnsi="Consolas" w:cs="Courier New"/>
+                <w:color w:val="000000"/>
+                <w:lang w:val="en-US" w:eastAsia="nl-BE"/>
+              </w:rPr>
+            </w:pPr>
+            <w:r>
+              <w:rPr>
+                <w:rFonts w:ascii="Consolas" w:eastAsia="Times New Roman" w:hAnsi="Consolas" w:cs="Courier New"/>
+                <w:color w:val="0000FF"/>
+                <w:lang w:val="en-US" w:eastAsia="nl-BE"/>
+              </w:rPr>
+              <w:t>public</w:t>
+            </w:r>
+            <w:r>
+              <w:rPr>
+                <w:rFonts w:ascii="Consolas" w:eastAsia="Times New Roman" w:hAnsi="Consolas" w:cs="Courier New"/>
+                <w:color w:val="000000"/>
+                <w:lang w:val="en-US" w:eastAsia="nl-BE"/>
+              </w:rPr>
+              <w:t> </w:t>
+            </w:r>
+            <w:r>
+              <w:rPr>
+                <w:rFonts w:ascii="Consolas" w:eastAsia="Times New Roman" w:hAnsi="Consolas" w:cs="Courier New"/>
+                <w:color w:val="0000FF"/>
+                <w:lang w:val="en-US" w:eastAsia="nl-BE"/>
+              </w:rPr>
+              <w:t>void</w:t>
+            </w:r>
+            <w:r>
+              <w:rPr>
+                <w:rFonts w:ascii="Consolas" w:eastAsia="Times New Roman" w:hAnsi="Consolas" w:cs="Courier New"/>
+                <w:color w:val="000000"/>
+                <w:lang w:val="en-US" w:eastAsia="nl-BE"/>
+              </w:rPr>
+              <w:t> </w:t>
+            </w:r>
+            <w:r>
+              <w:rPr>
+                <w:rFonts w:ascii="Consolas" w:eastAsia="Times New Roman" w:hAnsi="Consolas" w:cs="Courier New"/>
+                <w:color w:val="74531F"/>
+                <w:lang w:val="en-US" w:eastAsia="nl-BE"/>
+              </w:rPr>
+              <w:t>ThenMyTeamMatesShouldBeWorth</w:t>
+            </w:r>
+            <w:r>
+              <w:rPr>
+                <w:rFonts w:ascii="Consolas" w:eastAsia="Times New Roman" w:hAnsi="Consolas" w:cs="Courier New"/>
+                <w:color w:val="000000"/>
+                <w:lang w:val="en-US" w:eastAsia="nl-BE"/>
+              </w:rPr>
+              <w:t>(</w:t>
+            </w:r>
+            <w:r>
+              <w:rPr>
+                <w:rFonts w:ascii="Consolas" w:eastAsia="Times New Roman" w:hAnsi="Consolas" w:cs="Courier New"/>
+                <w:color w:val="0000FF"/>
+                <w:lang w:val="en-US" w:eastAsia="nl-BE"/>
+              </w:rPr>
+              <w:t>int</w:t>
+            </w:r>
+            <w:r>
+              <w:rPr>
+                <w:rFonts w:ascii="Consolas" w:eastAsia="Times New Roman" w:hAnsi="Consolas" w:cs="Courier New"/>
+                <w:color w:val="000000"/>
+                <w:lang w:val="en-US" w:eastAsia="nl-BE"/>
+              </w:rPr>
+              <w:t> </w:t>
+            </w:r>
+            <w:r>
+              <w:rPr>
+                <w:rFonts w:ascii="Consolas" w:eastAsia="Times New Roman" w:hAnsi="Consolas" w:cs="Courier New"/>
+                <w:color w:val="1F377F"/>
+                <w:lang w:val="en-US" w:eastAsia="nl-BE"/>
+              </w:rPr>
+              <w:t>value</w:t>
+            </w:r>
+            <w:r>
+              <w:rPr>
+                <w:rFonts w:ascii="Consolas" w:eastAsia="Times New Roman" w:hAnsi="Consolas" w:cs="Courier New"/>
+                <w:color w:val="000000"/>
+                <w:lang w:val="en-US" w:eastAsia="nl-BE"/>
+              </w:rPr>
+              <w:t>)</w:t>
+            </w:r>
+          </w:p>
+          <w:p>
+            <w:pPr>
+              <w:shd w:val="clear" w:color="auto" w:fill="FFFFFF"/>
+              <w:tabs>
+                <w:tab w:val="left" w:pos="916"/>
+                <w:tab w:val="left" w:pos="1832"/>
+                <w:tab w:val="left" w:pos="2748"/>
+                <w:tab w:val="left" w:pos="3664"/>
+                <w:tab w:val="left" w:pos="4580"/>
+                <w:tab w:val="left" w:pos="5496"/>
+                <w:tab w:val="left" w:pos="6412"/>
+                <w:tab w:val="left" w:pos="7328"/>
+                <w:tab w:val="left" w:pos="8244"/>
+                <w:tab w:val="left" w:pos="9160"/>
+                <w:tab w:val="left" w:pos="10076"/>
+                <w:tab w:val="left" w:pos="10992"/>
+                <w:tab w:val="left" w:pos="11908"/>
+                <w:tab w:val="left" w:pos="12824"/>
+                <w:tab w:val="left" w:pos="13740"/>
+                <w:tab w:val="left" w:pos="14656"/>
+              </w:tabs>
+              <w:spacing w:after="0" w:line="240" w:lineRule="auto"/>
+              <w:rPr>
+                <w:rFonts w:ascii="Consolas" w:eastAsia="Times New Roman" w:hAnsi="Consolas" w:cs="Courier New"/>
+                <w:color w:val="000000"/>
+                <w:lang w:val="en-US" w:eastAsia="nl-BE"/>
+              </w:rPr>
+            </w:pPr>
+            <w:r>
+              <w:rPr>
+                <w:rFonts w:ascii="Consolas" w:eastAsia="Times New Roman" w:hAnsi="Consolas" w:cs="Courier New"/>
+                <w:color w:val="000000"/>
+                <w:lang w:val="en-US" w:eastAsia="nl-BE"/>
+              </w:rPr>
+              <w:t>{</w:t>
+            </w:r>
+          </w:p>
+          <w:p>
+            <w:pPr>
+              <w:pStyle w:val="HTMLPreformatted"/>
+              <w:shd w:val="clear" w:color="auto" w:fill="FFFFFF"/>
+              <w:rPr>
+                <w:rFonts w:ascii="Consolas" w:hAnsi="Consolas"/>
+                <w:color w:val="000000"/>
+                <w:lang w:val="en-US" w:eastAsia="nl-BE"/>
+              </w:rPr>
+            </w:pPr>
+            <w:r>
+              <w:rPr>
+                <w:rFonts w:ascii="Consolas" w:hAnsi="Consolas"/>
+                <w:color w:val="000000"/>
+                <w:lang w:val="en-US" w:eastAsia="nl-BE"/>
+              </w:rPr>
+              <w:t>    _goldorak.TeamMatesValue.</w:t>
+            </w:r>
+            <w:r>
+              <w:rPr>
+                <w:rFonts w:ascii="Consolas" w:hAnsi="Consolas"/>
+                <w:color w:val="74531F"/>
+                <w:lang w:val="en-US" w:eastAsia="nl-BE"/>
+              </w:rPr>
+              <w:t>Should</w:t>
+            </w:r>
+            <w:r>
+              <w:rPr>
+                <w:rFonts w:ascii="Consolas" w:hAnsi="Consolas"/>
+                <w:color w:val="000000"/>
+                <w:lang w:val="en-US" w:eastAsia="nl-BE"/>
+              </w:rPr>
+              <w:t>().</w:t>
+            </w:r>
+            <w:r>
+              <w:rPr>
+                <w:rFonts w:ascii="Consolas" w:hAnsi="Consolas"/>
+                <w:color w:val="74531F"/>
+                <w:lang w:val="en-US" w:eastAsia="nl-BE"/>
+              </w:rPr>
+              <w:t>Be</w:t>
+            </w:r>
+            <w:r>
+              <w:rPr>
+                <w:rFonts w:ascii="Consolas" w:hAnsi="Consolas"/>
+                <w:color w:val="000000"/>
+                <w:lang w:val="en-US" w:eastAsia="nl-BE"/>
+              </w:rPr>
+              <w:t>(</w:t>
+            </w:r>
+            <w:r>
+              <w:rPr>
+                <w:rFonts w:ascii="Consolas" w:hAnsi="Consolas"/>
+                <w:color w:val="1F377F"/>
+                <w:lang w:val="en-US" w:eastAsia="nl-BE"/>
+              </w:rPr>
+              <w:t>value</w:t>
+            </w:r>
+            <w:r>
+              <w:rPr>
+                <w:rFonts w:ascii="Consolas" w:hAnsi="Consolas"/>
+                <w:color w:val="000000"/>
+                <w:lang w:val="en-US" w:eastAsia="nl-BE"/>
+              </w:rPr>
+              <w:t>);</w:t>
+            </w:r>
+          </w:p>
+          <w:p>
+            <w:pPr>
+              <w:shd w:val="clear" w:color="auto" w:fill="FFFFFF"/>
+              <w:tabs>
+                <w:tab w:val="left" w:pos="916"/>
+                <w:tab w:val="left" w:pos="1832"/>
+                <w:tab w:val="left" w:pos="2748"/>
+                <w:tab w:val="left" w:pos="3664"/>
+                <w:tab w:val="left" w:pos="4580"/>
+                <w:tab w:val="left" w:pos="5496"/>
+                <w:tab w:val="left" w:pos="6412"/>
+                <w:tab w:val="left" w:pos="7328"/>
+                <w:tab w:val="left" w:pos="8244"/>
+                <w:tab w:val="left" w:pos="9160"/>
+                <w:tab w:val="left" w:pos="10076"/>
+                <w:tab w:val="left" w:pos="10992"/>
+                <w:tab w:val="left" w:pos="11908"/>
+                <w:tab w:val="left" w:pos="12824"/>
+                <w:tab w:val="left" w:pos="13740"/>
+                <w:tab w:val="left" w:pos="14656"/>
+              </w:tabs>
+              <w:spacing w:after="0" w:line="240" w:lineRule="auto"/>
+              <w:rPr>
+                <w:rFonts w:ascii="Consolas" w:eastAsia="Times New Roman" w:hAnsi="Consolas" w:cs="Courier New"/>
+                <w:color w:val="000000"/>
+                <w:lang w:val="en-US" w:eastAsia="nl-BE"/>
+              </w:rPr>
+            </w:pPr>
+          </w:p>
+          <w:p>
+            <w:pPr>
+              <w:shd w:val="clear" w:color="auto" w:fill="FFFFFF"/>
+              <w:tabs>
+                <w:tab w:val="left" w:pos="916"/>
+                <w:tab w:val="left" w:pos="1832"/>
+                <w:tab w:val="left" w:pos="2748"/>
+                <w:tab w:val="left" w:pos="3664"/>
+                <w:tab w:val="left" w:pos="4580"/>
+                <w:tab w:val="left" w:pos="5496"/>
+                <w:tab w:val="left" w:pos="6412"/>
+                <w:tab w:val="left" w:pos="7328"/>
+                <w:tab w:val="left" w:pos="8244"/>
+                <w:tab w:val="left" w:pos="9160"/>
+                <w:tab w:val="left" w:pos="10076"/>
+                <w:tab w:val="left" w:pos="10992"/>
+                <w:tab w:val="left" w:pos="11908"/>
+                <w:tab w:val="left" w:pos="12824"/>
+                <w:tab w:val="left" w:pos="13740"/>
+                <w:tab w:val="left" w:pos="14656"/>
+              </w:tabs>
+              <w:spacing w:after="0" w:line="240" w:lineRule="auto"/>
+              <w:rPr>
+                <w:rFonts w:ascii="Consolas" w:eastAsia="Times New Roman" w:hAnsi="Consolas" w:cs="Courier New"/>
+                <w:color w:val="000000"/>
+                <w:lang w:val="nl-BE" w:eastAsia="nl-BE"/>
+              </w:rPr>
+            </w:pPr>
+            <w:r>
+              <w:rPr>
+                <w:rFonts w:ascii="Consolas" w:eastAsia="Times New Roman" w:hAnsi="Consolas" w:cs="Courier New"/>
+                <w:color w:val="000000"/>
+                <w:lang w:val="nl-BE" w:eastAsia="nl-BE"/>
+              </w:rPr>
+              <w:t>}</w:t>
+            </w:r>
+          </w:p>
+          <w:p>
+            <w:pPr>
+              <w:shd w:val="clear" w:color="auto" w:fill="FFFFFF"/>
+              <w:tabs>
+                <w:tab w:val="left" w:pos="916"/>
+                <w:tab w:val="left" w:pos="1832"/>
+                <w:tab w:val="left" w:pos="2748"/>
+                <w:tab w:val="left" w:pos="3664"/>
+                <w:tab w:val="left" w:pos="4580"/>
+                <w:tab w:val="left" w:pos="5496"/>
+                <w:tab w:val="left" w:pos="6412"/>
+                <w:tab w:val="left" w:pos="7328"/>
+                <w:tab w:val="left" w:pos="8244"/>
+                <w:tab w:val="left" w:pos="9160"/>
+                <w:tab w:val="left" w:pos="10076"/>
+                <w:tab w:val="left" w:pos="10992"/>
+                <w:tab w:val="left" w:pos="11908"/>
+                <w:tab w:val="left" w:pos="12824"/>
+                <w:tab w:val="left" w:pos="13740"/>
+                <w:tab w:val="left" w:pos="14656"/>
+              </w:tabs>
+              <w:spacing w:after="0" w:line="240" w:lineRule="auto"/>
+              <w:rPr>
+                <w:rFonts w:ascii="Consolas" w:eastAsia="Times New Roman" w:hAnsi="Consolas" w:cs="Courier New"/>
+                <w:color w:val="000000"/>
+                <w:lang w:val="en-US" w:eastAsia="nl-BE"/>
+              </w:rPr>
+            </w:pPr>
+          </w:p>
+        </w:tc>
+      </w:tr>
+      <w:tr>
+        <w:tc>
+          <w:tcPr>
+            <w:tcW w:w="9743" w:type="dxa"/>
+          </w:tcPr>
+          <w:p>
+            <w:pPr>
+              <w:shd w:val="clear" w:color="auto" w:fill="FFFFFF"/>
+              <w:tabs>
+                <w:tab w:val="left" w:pos="916"/>
+                <w:tab w:val="left" w:pos="1832"/>
+                <w:tab w:val="left" w:pos="2748"/>
+                <w:tab w:val="left" w:pos="3664"/>
+                <w:tab w:val="left" w:pos="4580"/>
+                <w:tab w:val="left" w:pos="5496"/>
+                <w:tab w:val="left" w:pos="6412"/>
+                <w:tab w:val="left" w:pos="7328"/>
+                <w:tab w:val="left" w:pos="8244"/>
+                <w:tab w:val="left" w:pos="9160"/>
+                <w:tab w:val="left" w:pos="10076"/>
+                <w:tab w:val="left" w:pos="10992"/>
+                <w:tab w:val="left" w:pos="11908"/>
+                <w:tab w:val="left" w:pos="12824"/>
+                <w:tab w:val="left" w:pos="13740"/>
+                <w:tab w:val="left" w:pos="14656"/>
+              </w:tabs>
+              <w:spacing w:after="0" w:line="240" w:lineRule="auto"/>
+              <w:rPr>
+                <w:rFonts w:ascii="Consolas" w:eastAsia="Times New Roman" w:hAnsi="Consolas" w:cs="Courier New"/>
+                <w:color w:val="000000"/>
+                <w:lang w:val="en-US" w:eastAsia="nl-BE"/>
+              </w:rPr>
+            </w:pPr>
+            <w:r>
+              <w:rPr>
+                <w:rFonts w:ascii="Consolas" w:eastAsia="Times New Roman" w:hAnsi="Consolas" w:cs="Courier New"/>
+                <w:color w:val="000000"/>
+                <w:lang w:val="en-US" w:eastAsia="nl-BE"/>
+              </w:rPr>
+              <w:t>Next let’s implement the ‘Given’ step. Here we will have a list of team mates and their values and we want to add them to Goldorak’s list of team mates</w:t>
+            </w:r>
+            <w:r>
+              <w:rPr>
+                <w:rFonts w:ascii="Consolas" w:eastAsia="Times New Roman" w:hAnsi="Consolas" w:cs="Courier New"/>
+                <w:color w:val="000000"/>
+                <w:lang w:val="en-US" w:eastAsia="nl-BE"/>
+              </w:rPr>
+              <w:t>. We will first start with replacing the ‘table’ parameter by an IEnumerable of Team Mates.</w:t>
+            </w:r>
+          </w:p>
+        </w:tc>
+      </w:tr>
+      <w:tr>
+        <w:tc>
+          <w:tcPr>
+            <w:tcW w:w="9743" w:type="dxa"/>
+          </w:tcPr>
+          <w:p>
+            <w:pPr>
+              <w:shd w:val="clear" w:color="auto" w:fill="FFFFFF"/>
+              <w:tabs>
+                <w:tab w:val="left" w:pos="916"/>
+                <w:tab w:val="left" w:pos="1832"/>
+                <w:tab w:val="left" w:pos="2748"/>
+                <w:tab w:val="left" w:pos="3664"/>
+                <w:tab w:val="left" w:pos="4580"/>
+                <w:tab w:val="left" w:pos="5496"/>
+                <w:tab w:val="left" w:pos="6412"/>
+                <w:tab w:val="left" w:pos="7328"/>
+                <w:tab w:val="left" w:pos="8244"/>
+                <w:tab w:val="left" w:pos="9160"/>
+                <w:tab w:val="left" w:pos="10076"/>
+                <w:tab w:val="left" w:pos="10992"/>
+                <w:tab w:val="left" w:pos="11908"/>
+                <w:tab w:val="left" w:pos="12824"/>
+                <w:tab w:val="left" w:pos="13740"/>
+                <w:tab w:val="left" w:pos="14656"/>
+              </w:tabs>
+              <w:spacing w:after="0" w:line="240" w:lineRule="auto"/>
+              <w:rPr>
+                <w:rFonts w:ascii="Consolas" w:eastAsia="Times New Roman" w:hAnsi="Consolas" w:cs="Courier New"/>
+                <w:color w:val="000000"/>
+                <w:lang w:val="en-US" w:eastAsia="nl-BE"/>
+              </w:rPr>
+            </w:pPr>
+            <w:r>
+              <w:rPr>
+                <w:rFonts w:ascii="Consolas" w:eastAsia="Times New Roman" w:hAnsi="Consolas" w:cs="Courier New"/>
+                <w:color w:val="000000"/>
+                <w:lang w:val="en-US" w:eastAsia="nl-BE"/>
+              </w:rPr>
+              <w:t>[</w:t>
+            </w:r>
+            <w:r>
+              <w:rPr>
+                <w:rFonts w:ascii="Consolas" w:eastAsia="Times New Roman" w:hAnsi="Consolas" w:cs="Courier New"/>
+                <w:color w:val="2B91AF"/>
+                <w:lang w:val="en-US" w:eastAsia="nl-BE"/>
+              </w:rPr>
+              <w:t>Given</w:t>
+            </w:r>
+            <w:r>
+              <w:rPr>
+                <w:rFonts w:ascii="Consolas" w:eastAsia="Times New Roman" w:hAnsi="Consolas" w:cs="Courier New"/>
+                <w:color w:val="000000"/>
+                <w:lang w:val="en-US" w:eastAsia="nl-BE"/>
+              </w:rPr>
+              <w:t>(</w:t>
+            </w:r>
+            <w:r>
+              <w:rPr>
+                <w:rFonts w:ascii="Consolas" w:eastAsia="Times New Roman" w:hAnsi="Consolas" w:cs="Courier New"/>
+                <w:color w:val="800000"/>
+                <w:lang w:val="en-US" w:eastAsia="nl-BE"/>
+              </w:rPr>
+              <w:t>@"I have the following team mates"</w:t>
+            </w:r>
+            <w:r>
+              <w:rPr>
+                <w:rFonts w:ascii="Consolas" w:eastAsia="Times New Roman" w:hAnsi="Consolas" w:cs="Courier New"/>
+                <w:color w:val="000000"/>
+                <w:lang w:val="en-US" w:eastAsia="nl-BE"/>
+              </w:rPr>
+              <w:t>)]</w:t>
+            </w:r>
+          </w:p>
+          <w:p>
+            <w:pPr>
+              <w:shd w:val="clear" w:color="auto" w:fill="FFFFFF"/>
+              <w:tabs>
+                <w:tab w:val="left" w:pos="916"/>
+                <w:tab w:val="left" w:pos="1832"/>
+                <w:tab w:val="left" w:pos="2748"/>
+                <w:tab w:val="left" w:pos="3664"/>
+                <w:tab w:val="left" w:pos="4580"/>
+                <w:tab w:val="left" w:pos="5496"/>
+                <w:tab w:val="left" w:pos="6412"/>
+                <w:tab w:val="left" w:pos="7328"/>
+                <w:tab w:val="left" w:pos="8244"/>
+                <w:tab w:val="left" w:pos="9160"/>
+                <w:tab w:val="left" w:pos="10076"/>
+                <w:tab w:val="left" w:pos="10992"/>
+                <w:tab w:val="left" w:pos="11908"/>
+                <w:tab w:val="left" w:pos="12824"/>
+                <w:tab w:val="left" w:pos="13740"/>
+                <w:tab w:val="left" w:pos="14656"/>
+              </w:tabs>
+              <w:spacing w:after="0" w:line="240" w:lineRule="auto"/>
+              <w:rPr>
+                <w:rFonts w:ascii="Consolas" w:eastAsia="Times New Roman" w:hAnsi="Consolas" w:cs="Courier New"/>
+                <w:color w:val="000000"/>
+                <w:lang w:val="en-US" w:eastAsia="nl-BE"/>
+              </w:rPr>
+            </w:pPr>
+            <w:r>
+              <w:rPr>
+                <w:rFonts w:ascii="Consolas" w:eastAsia="Times New Roman" w:hAnsi="Consolas" w:cs="Courier New"/>
+                <w:color w:val="0000FF"/>
+                <w:lang w:val="en-US" w:eastAsia="nl-BE"/>
+              </w:rPr>
+              <w:t>public</w:t>
+            </w:r>
+            <w:r>
+              <w:rPr>
+                <w:rFonts w:ascii="Consolas" w:eastAsia="Times New Roman" w:hAnsi="Consolas" w:cs="Courier New"/>
+                <w:color w:val="000000"/>
+                <w:lang w:val="en-US" w:eastAsia="nl-BE"/>
+              </w:rPr>
+              <w:t> </w:t>
+            </w:r>
+            <w:r>
+              <w:rPr>
+                <w:rFonts w:ascii="Consolas" w:eastAsia="Times New Roman" w:hAnsi="Consolas" w:cs="Courier New"/>
+                <w:color w:val="0000FF"/>
+                <w:lang w:val="en-US" w:eastAsia="nl-BE"/>
+              </w:rPr>
+              <w:t>void</w:t>
+            </w:r>
+            <w:r>
+              <w:rPr>
+                <w:rFonts w:ascii="Consolas" w:eastAsia="Times New Roman" w:hAnsi="Consolas" w:cs="Courier New"/>
+                <w:color w:val="000000"/>
+                <w:lang w:val="en-US" w:eastAsia="nl-BE"/>
+              </w:rPr>
+              <w:t> </w:t>
+            </w:r>
+            <w:r>
+              <w:rPr>
+                <w:rFonts w:ascii="Consolas" w:eastAsia="Times New Roman" w:hAnsi="Consolas" w:cs="Courier New"/>
+                <w:color w:val="74531F"/>
+                <w:lang w:val="en-US" w:eastAsia="nl-BE"/>
+              </w:rPr>
+              <w:t>GivenIHaveTheFollowingTeamMates</w:t>
+            </w:r>
+            <w:r>
+              <w:rPr>
+                <w:rFonts w:ascii="Consolas" w:eastAsia="Times New Roman" w:hAnsi="Consolas" w:cs="Courier New"/>
+                <w:color w:val="000000"/>
+                <w:lang w:val="en-US" w:eastAsia="nl-BE"/>
+              </w:rPr>
+              <w:t>(</w:t>
+            </w:r>
+            <w:r>
+              <w:rPr>
+                <w:rFonts w:ascii="Consolas" w:eastAsia="Times New Roman" w:hAnsi="Consolas" w:cs="Courier New"/>
+                <w:color w:val="2B91AF"/>
+                <w:lang w:val="en-US" w:eastAsia="nl-BE"/>
+              </w:rPr>
+              <w:t>IEnumerable</w:t>
+            </w:r>
+            <w:r>
+              <w:rPr>
+                <w:rFonts w:ascii="Consolas" w:eastAsia="Times New Roman" w:hAnsi="Consolas" w:cs="Courier New"/>
+                <w:color w:val="000000"/>
+                <w:lang w:val="en-US" w:eastAsia="nl-BE"/>
+              </w:rPr>
+              <w:t>&lt;</w:t>
+            </w:r>
+            <w:r>
+              <w:rPr>
+                <w:rFonts w:ascii="Consolas" w:eastAsia="Times New Roman" w:hAnsi="Consolas" w:cs="Courier New"/>
+                <w:color w:val="2B91AF"/>
+                <w:lang w:val="en-US" w:eastAsia="nl-BE"/>
+              </w:rPr>
+              <w:t>TeamMate</w:t>
+            </w:r>
+            <w:r>
+              <w:rPr>
+                <w:rFonts w:ascii="Consolas" w:eastAsia="Times New Roman" w:hAnsi="Consolas" w:cs="Courier New"/>
+                <w:color w:val="000000"/>
+                <w:lang w:val="en-US" w:eastAsia="nl-BE"/>
+              </w:rPr>
+              <w:t>&gt; </w:t>
+            </w:r>
+            <w:r>
+              <w:rPr>
+                <w:rFonts w:ascii="Consolas" w:eastAsia="Times New Roman" w:hAnsi="Consolas" w:cs="Courier New"/>
+                <w:color w:val="1F377F"/>
+                <w:lang w:val="en-US" w:eastAsia="nl-BE"/>
+              </w:rPr>
+              <w:t>teamMates</w:t>
+            </w:r>
+            <w:r>
+              <w:rPr>
+                <w:rFonts w:ascii="Consolas" w:eastAsia="Times New Roman" w:hAnsi="Consolas" w:cs="Courier New"/>
+                <w:color w:val="000000"/>
+                <w:lang w:val="en-US" w:eastAsia="nl-BE"/>
+              </w:rPr>
+              <w:t>)</w:t>
+            </w:r>
+          </w:p>
+          <w:p>
+            <w:pPr>
+              <w:shd w:val="clear" w:color="auto" w:fill="FFFFFF"/>
+              <w:tabs>
+                <w:tab w:val="left" w:pos="916"/>
+                <w:tab w:val="left" w:pos="1832"/>
+                <w:tab w:val="left" w:pos="2748"/>
+                <w:tab w:val="left" w:pos="3664"/>
+                <w:tab w:val="left" w:pos="4580"/>
+                <w:tab w:val="left" w:pos="5496"/>
+                <w:tab w:val="left" w:pos="6412"/>
+                <w:tab w:val="left" w:pos="7328"/>
+                <w:tab w:val="left" w:pos="8244"/>
+                <w:tab w:val="left" w:pos="9160"/>
+                <w:tab w:val="left" w:pos="10076"/>
+                <w:tab w:val="left" w:pos="10992"/>
+                <w:tab w:val="left" w:pos="11908"/>
+                <w:tab w:val="left" w:pos="12824"/>
+                <w:tab w:val="left" w:pos="13740"/>
+                <w:tab w:val="left" w:pos="14656"/>
+              </w:tabs>
+              <w:spacing w:after="0" w:line="240" w:lineRule="auto"/>
+              <w:rPr>
+                <w:rFonts w:ascii="Consolas" w:eastAsia="Times New Roman" w:hAnsi="Consolas" w:cs="Courier New"/>
+                <w:color w:val="000000"/>
+                <w:lang w:val="nl-BE" w:eastAsia="nl-BE"/>
+              </w:rPr>
+            </w:pPr>
+            <w:r>
+              <w:rPr>
+                <w:rFonts w:ascii="Consolas" w:eastAsia="Times New Roman" w:hAnsi="Consolas" w:cs="Courier New"/>
+                <w:color w:val="000000"/>
+                <w:lang w:val="nl-BE" w:eastAsia="nl-BE"/>
+              </w:rPr>
+              <w:t>{</w:t>
+            </w:r>
+          </w:p>
+          <w:p>
+            <w:pPr>
+              <w:shd w:val="clear" w:color="auto" w:fill="FFFFFF"/>
+              <w:tabs>
+                <w:tab w:val="left" w:pos="916"/>
+                <w:tab w:val="left" w:pos="1832"/>
+                <w:tab w:val="left" w:pos="2748"/>
+                <w:tab w:val="left" w:pos="3664"/>
+                <w:tab w:val="left" w:pos="4580"/>
+                <w:tab w:val="left" w:pos="5496"/>
+                <w:tab w:val="left" w:pos="6412"/>
+                <w:tab w:val="left" w:pos="7328"/>
+                <w:tab w:val="left" w:pos="8244"/>
+                <w:tab w:val="left" w:pos="9160"/>
+                <w:tab w:val="left" w:pos="10076"/>
+                <w:tab w:val="left" w:pos="10992"/>
+                <w:tab w:val="left" w:pos="11908"/>
+                <w:tab w:val="left" w:pos="12824"/>
+                <w:tab w:val="left" w:pos="13740"/>
+                <w:tab w:val="left" w:pos="14656"/>
+              </w:tabs>
+              <w:spacing w:after="0" w:line="240" w:lineRule="auto"/>
+              <w:rPr>
+                <w:rFonts w:ascii="Consolas" w:eastAsia="Times New Roman" w:hAnsi="Consolas" w:cs="Courier New"/>
+                <w:color w:val="000000"/>
+                <w:lang w:val="nl-BE" w:eastAsia="nl-BE"/>
+              </w:rPr>
+            </w:pPr>
+            <w:r>
+              <w:rPr>
+                <w:rFonts w:ascii="Consolas" w:eastAsia="Times New Roman" w:hAnsi="Consolas" w:cs="Courier New"/>
+                <w:color w:val="000000"/>
+                <w:lang w:val="nl-BE" w:eastAsia="nl-BE"/>
+              </w:rPr>
+              <w:t>    _goldorak.TeamMates.</w:t>
+            </w:r>
+            <w:r>
+              <w:rPr>
+                <w:rFonts w:ascii="Consolas" w:eastAsia="Times New Roman" w:hAnsi="Consolas" w:cs="Courier New"/>
+                <w:color w:val="74531F"/>
+                <w:lang w:val="nl-BE" w:eastAsia="nl-BE"/>
+              </w:rPr>
+              <w:t>AddRange</w:t>
+            </w:r>
+            <w:r>
+              <w:rPr>
+                <w:rFonts w:ascii="Consolas" w:eastAsia="Times New Roman" w:hAnsi="Consolas" w:cs="Courier New"/>
+                <w:color w:val="000000"/>
+                <w:lang w:val="nl-BE" w:eastAsia="nl-BE"/>
+              </w:rPr>
+              <w:t>(</w:t>
+            </w:r>
+            <w:r>
+              <w:rPr>
+                <w:rFonts w:ascii="Consolas" w:eastAsia="Times New Roman" w:hAnsi="Consolas" w:cs="Courier New"/>
+                <w:color w:val="1F377F"/>
+                <w:lang w:val="nl-BE" w:eastAsia="nl-BE"/>
+              </w:rPr>
+              <w:t>teamMates</w:t>
+            </w:r>
+            <w:r>
+              <w:rPr>
+                <w:rFonts w:ascii="Consolas" w:eastAsia="Times New Roman" w:hAnsi="Consolas" w:cs="Courier New"/>
+                <w:color w:val="000000"/>
+                <w:lang w:val="nl-BE" w:eastAsia="nl-BE"/>
+              </w:rPr>
+              <w:t>);</w:t>
+            </w:r>
+          </w:p>
+          <w:p>
+            <w:pPr>
+              <w:shd w:val="clear" w:color="auto" w:fill="FFFFFF"/>
+              <w:tabs>
+                <w:tab w:val="left" w:pos="916"/>
+                <w:tab w:val="left" w:pos="1832"/>
+                <w:tab w:val="left" w:pos="2748"/>
+                <w:tab w:val="left" w:pos="3664"/>
+                <w:tab w:val="left" w:pos="4580"/>
+                <w:tab w:val="left" w:pos="5496"/>
+                <w:tab w:val="left" w:pos="6412"/>
+                <w:tab w:val="left" w:pos="7328"/>
+                <w:tab w:val="left" w:pos="8244"/>
+                <w:tab w:val="left" w:pos="9160"/>
+                <w:tab w:val="left" w:pos="10076"/>
+                <w:tab w:val="left" w:pos="10992"/>
+                <w:tab w:val="left" w:pos="11908"/>
+                <w:tab w:val="left" w:pos="12824"/>
+                <w:tab w:val="left" w:pos="13740"/>
+                <w:tab w:val="left" w:pos="14656"/>
+              </w:tabs>
+              <w:spacing w:after="0" w:line="240" w:lineRule="auto"/>
+              <w:rPr>
+                <w:rFonts w:ascii="Consolas" w:eastAsia="Times New Roman" w:hAnsi="Consolas" w:cs="Courier New"/>
+                <w:color w:val="000000"/>
+                <w:lang w:val="nl-BE" w:eastAsia="nl-BE"/>
+              </w:rPr>
+            </w:pPr>
+            <w:r>
+              <w:rPr>
+                <w:rFonts w:ascii="Consolas" w:eastAsia="Times New Roman" w:hAnsi="Consolas" w:cs="Courier New"/>
+                <w:color w:val="000000"/>
+                <w:lang w:val="nl-BE" w:eastAsia="nl-BE"/>
+              </w:rPr>
+              <w:lastRenderedPageBreak/>
+              <w:t>}</w:t>
+            </w:r>
+          </w:p>
+          <w:p>
+            <w:pPr>
+              <w:shd w:val="clear" w:color="auto" w:fill="FFFFFF"/>
+              <w:tabs>
+                <w:tab w:val="left" w:pos="916"/>
+                <w:tab w:val="left" w:pos="1832"/>
+                <w:tab w:val="left" w:pos="2748"/>
+                <w:tab w:val="left" w:pos="3664"/>
+                <w:tab w:val="left" w:pos="4580"/>
+                <w:tab w:val="left" w:pos="5496"/>
+                <w:tab w:val="left" w:pos="6412"/>
+                <w:tab w:val="left" w:pos="7328"/>
+                <w:tab w:val="left" w:pos="8244"/>
+                <w:tab w:val="left" w:pos="9160"/>
+                <w:tab w:val="left" w:pos="10076"/>
+                <w:tab w:val="left" w:pos="10992"/>
+                <w:tab w:val="left" w:pos="11908"/>
+                <w:tab w:val="left" w:pos="12824"/>
+                <w:tab w:val="left" w:pos="13740"/>
+                <w:tab w:val="left" w:pos="14656"/>
+              </w:tabs>
+              <w:spacing w:after="0" w:line="240" w:lineRule="auto"/>
+              <w:rPr>
+                <w:rFonts w:ascii="Consolas" w:eastAsia="Times New Roman" w:hAnsi="Consolas" w:cs="Courier New"/>
+                <w:color w:val="000000"/>
+                <w:lang w:val="en-US" w:eastAsia="nl-BE"/>
+              </w:rPr>
+            </w:pPr>
+          </w:p>
+        </w:tc>
+      </w:tr>
+      <w:tr>
+        <w:tc>
+          <w:tcPr>
+            <w:tcW w:w="9743" w:type="dxa"/>
+          </w:tcPr>
+          <w:p>
+            <w:pPr>
+              <w:shd w:val="clear" w:color="auto" w:fill="FFFFFF"/>
+              <w:tabs>
+                <w:tab w:val="left" w:pos="916"/>
+                <w:tab w:val="left" w:pos="1832"/>
+                <w:tab w:val="left" w:pos="2748"/>
+                <w:tab w:val="left" w:pos="3664"/>
+                <w:tab w:val="left" w:pos="4580"/>
+                <w:tab w:val="left" w:pos="5496"/>
+                <w:tab w:val="left" w:pos="6412"/>
+                <w:tab w:val="left" w:pos="7328"/>
+                <w:tab w:val="left" w:pos="8244"/>
+                <w:tab w:val="left" w:pos="9160"/>
+                <w:tab w:val="left" w:pos="10076"/>
+                <w:tab w:val="left" w:pos="10992"/>
+                <w:tab w:val="left" w:pos="11908"/>
+                <w:tab w:val="left" w:pos="12824"/>
+                <w:tab w:val="left" w:pos="13740"/>
+                <w:tab w:val="left" w:pos="14656"/>
+              </w:tabs>
+              <w:spacing w:after="0" w:line="240" w:lineRule="auto"/>
+              <w:jc w:val="both"/>
+              <w:rPr>
+                <w:rFonts w:eastAsia="Times New Roman"/>
+                <w:color w:val="000000"/>
+                <w:lang w:val="en-US" w:eastAsia="nl-BE"/>
+              </w:rPr>
+            </w:pPr>
+            <w:r>
+              <w:rPr>
+                <w:rFonts w:eastAsia="Times New Roman"/>
+                <w:color w:val="000000"/>
+                <w:lang w:val="en-US" w:eastAsia="nl-BE"/>
+              </w:rPr>
+              <w:lastRenderedPageBreak/>
+              <w:t>Because SpecFlow won’t currently be able to do the transformation from ‘table’ to ‘IEnumerable&lt;TeamMate&gt;’ we will have to instruct SpecFlow how to do this by providing a ‘custom conversion’ (like we did already before). So in our already existing ‘CustomerConversion’ class, we have to add this:</w:t>
+            </w:r>
+          </w:p>
+        </w:tc>
+      </w:tr>
+      <w:tr>
+        <w:tc>
+          <w:tcPr>
+            <w:tcW w:w="9743" w:type="dxa"/>
+          </w:tcPr>
+          <w:p>
+            <w:pPr>
+              <w:pStyle w:val="HTMLPreformatted"/>
+              <w:shd w:val="clear" w:color="auto" w:fill="FFFFFF"/>
+              <w:rPr>
+                <w:rFonts w:ascii="Consolas" w:hAnsi="Consolas"/>
+                <w:color w:val="000000"/>
+                <w:lang w:val="en-US"/>
+              </w:rPr>
+            </w:pPr>
+            <w:r>
+              <w:rPr>
+                <w:rFonts w:ascii="Consolas" w:hAnsi="Consolas"/>
+                <w:color w:val="000000"/>
+                <w:lang w:val="en-US"/>
+              </w:rPr>
+              <w:t>[</w:t>
+            </w:r>
+            <w:r>
+              <w:rPr>
+                <w:rFonts w:ascii="Consolas" w:hAnsi="Consolas"/>
+                <w:color w:val="2B91AF"/>
+                <w:lang w:val="en-US"/>
+              </w:rPr>
+              <w:t>StepArgumentTransformation</w:t>
+            </w:r>
+            <w:r>
+              <w:rPr>
+                <w:rFonts w:ascii="Consolas" w:hAnsi="Consolas"/>
+                <w:color w:val="000000"/>
+                <w:lang w:val="en-US"/>
+              </w:rPr>
+              <w:t>]</w:t>
+            </w:r>
+          </w:p>
+          <w:p>
+            <w:pPr>
+              <w:pStyle w:val="HTMLPreformatted"/>
+              <w:shd w:val="clear" w:color="auto" w:fill="FFFFFF"/>
+              <w:rPr>
+                <w:rFonts w:ascii="Consolas" w:hAnsi="Consolas"/>
+                <w:color w:val="000000"/>
+                <w:lang w:val="en-US"/>
+              </w:rPr>
+            </w:pPr>
+            <w:r>
+              <w:rPr>
+                <w:rFonts w:ascii="Consolas" w:hAnsi="Consolas"/>
+                <w:color w:val="0000FF"/>
+                <w:lang w:val="en-US"/>
+              </w:rPr>
+              <w:t>public</w:t>
+            </w:r>
+            <w:r>
+              <w:rPr>
+                <w:rFonts w:ascii="Consolas" w:hAnsi="Consolas"/>
+                <w:color w:val="000000"/>
+                <w:lang w:val="en-US"/>
+              </w:rPr>
+              <w:t> </w:t>
+            </w:r>
+            <w:r>
+              <w:rPr>
+                <w:rFonts w:ascii="Consolas" w:hAnsi="Consolas"/>
+                <w:color w:val="2B91AF"/>
+                <w:lang w:val="en-US"/>
+              </w:rPr>
+              <w:t>IEnumerable</w:t>
+            </w:r>
+            <w:r>
+              <w:rPr>
+                <w:rFonts w:ascii="Consolas" w:hAnsi="Consolas"/>
+                <w:color w:val="000000"/>
+                <w:lang w:val="en-US"/>
+              </w:rPr>
+              <w:t>&lt;</w:t>
+            </w:r>
+            <w:r>
+              <w:rPr>
+                <w:rFonts w:ascii="Consolas" w:hAnsi="Consolas"/>
+                <w:color w:val="2B91AF"/>
+                <w:lang w:val="en-US"/>
+              </w:rPr>
+              <w:t>TeamMate</w:t>
+            </w:r>
+            <w:r>
+              <w:rPr>
+                <w:rFonts w:ascii="Consolas" w:hAnsi="Consolas"/>
+                <w:color w:val="000000"/>
+                <w:lang w:val="en-US"/>
+              </w:rPr>
+              <w:t>&gt; </w:t>
+            </w:r>
+            <w:r>
+              <w:rPr>
+                <w:rFonts w:ascii="Consolas" w:hAnsi="Consolas"/>
+                <w:color w:val="74531F"/>
+                <w:lang w:val="en-US"/>
+              </w:rPr>
+              <w:t>TeamMatesTransformation</w:t>
+            </w:r>
+            <w:r>
+              <w:rPr>
+                <w:rFonts w:ascii="Consolas" w:hAnsi="Consolas"/>
+                <w:color w:val="000000"/>
+                <w:lang w:val="en-US"/>
+              </w:rPr>
+              <w:t>(</w:t>
+            </w:r>
+            <w:r>
+              <w:rPr>
+                <w:rFonts w:ascii="Consolas" w:hAnsi="Consolas"/>
+                <w:color w:val="2B91AF"/>
+                <w:lang w:val="en-US"/>
+              </w:rPr>
+              <w:t>Table</w:t>
+            </w:r>
+            <w:r>
+              <w:rPr>
+                <w:rFonts w:ascii="Consolas" w:hAnsi="Consolas"/>
+                <w:color w:val="000000"/>
+                <w:lang w:val="en-US"/>
+              </w:rPr>
+              <w:t> </w:t>
+            </w:r>
+            <w:r>
+              <w:rPr>
+                <w:rFonts w:ascii="Consolas" w:hAnsi="Consolas"/>
+                <w:color w:val="1F377F"/>
+                <w:lang w:val="en-US"/>
+              </w:rPr>
+              <w:t>table</w:t>
+            </w:r>
+            <w:r>
+              <w:rPr>
+                <w:rFonts w:ascii="Consolas" w:hAnsi="Consolas"/>
+                <w:color w:val="000000"/>
+                <w:lang w:val="en-US"/>
+              </w:rPr>
+              <w:t>)</w:t>
+            </w:r>
+          </w:p>
+          <w:p>
+            <w:pPr>
+              <w:pStyle w:val="HTMLPreformatted"/>
+              <w:shd w:val="clear" w:color="auto" w:fill="FFFFFF"/>
+              <w:rPr>
+                <w:rFonts w:ascii="Consolas" w:hAnsi="Consolas"/>
+                <w:color w:val="000000"/>
+                <w:lang w:val="en-US"/>
+              </w:rPr>
+            </w:pPr>
+            <w:r>
+              <w:rPr>
+                <w:rFonts w:ascii="Consolas" w:hAnsi="Consolas"/>
+                <w:color w:val="000000"/>
+                <w:lang w:val="en-US"/>
+              </w:rPr>
+              <w:t>{</w:t>
+            </w:r>
+          </w:p>
+          <w:p>
+            <w:pPr>
+              <w:pStyle w:val="HTMLPreformatted"/>
+              <w:shd w:val="clear" w:color="auto" w:fill="FFFFFF"/>
+              <w:rPr>
+                <w:rFonts w:ascii="Consolas" w:hAnsi="Consolas"/>
+                <w:color w:val="000000"/>
+                <w:lang w:val="en-US"/>
+              </w:rPr>
+            </w:pPr>
+            <w:r>
+              <w:rPr>
+                <w:rFonts w:ascii="Consolas" w:hAnsi="Consolas"/>
+                <w:color w:val="000000"/>
+                <w:lang w:val="en-US"/>
+              </w:rPr>
+              <w:t>    </w:t>
+            </w:r>
+            <w:r>
+              <w:rPr>
+                <w:rFonts w:ascii="Consolas" w:hAnsi="Consolas"/>
+                <w:color w:val="0000FF"/>
+                <w:lang w:val="en-US"/>
+              </w:rPr>
+              <w:t>var</w:t>
+            </w:r>
+            <w:r>
+              <w:rPr>
+                <w:rFonts w:ascii="Consolas" w:hAnsi="Consolas"/>
+                <w:color w:val="000000"/>
+                <w:lang w:val="en-US"/>
+              </w:rPr>
+              <w:t> </w:t>
+            </w:r>
+            <w:r>
+              <w:rPr>
+                <w:rFonts w:ascii="Consolas" w:hAnsi="Consolas"/>
+                <w:color w:val="1F377F"/>
+                <w:lang w:val="en-US"/>
+              </w:rPr>
+              <w:t>teamMates</w:t>
+            </w:r>
+            <w:r>
+              <w:rPr>
+                <w:rFonts w:ascii="Consolas" w:hAnsi="Consolas"/>
+                <w:color w:val="000000"/>
+                <w:lang w:val="en-US"/>
+              </w:rPr>
+              <w:t> = </w:t>
+            </w:r>
+            <w:r>
+              <w:rPr>
+                <w:rFonts w:ascii="Consolas" w:hAnsi="Consolas"/>
+                <w:color w:val="1F377F"/>
+                <w:lang w:val="en-US"/>
+              </w:rPr>
+              <w:t>table</w:t>
+            </w:r>
+            <w:r>
+              <w:rPr>
+                <w:rFonts w:ascii="Consolas" w:hAnsi="Consolas"/>
+                <w:color w:val="000000"/>
+                <w:lang w:val="en-US"/>
+              </w:rPr>
+              <w:t>.</w:t>
+            </w:r>
+            <w:r>
+              <w:rPr>
+                <w:rFonts w:ascii="Consolas" w:hAnsi="Consolas"/>
+                <w:color w:val="74531F"/>
+                <w:lang w:val="en-US"/>
+              </w:rPr>
+              <w:t>CreateSet</w:t>
+            </w:r>
+            <w:r>
+              <w:rPr>
+                <w:rFonts w:ascii="Consolas" w:hAnsi="Consolas"/>
+                <w:color w:val="000000"/>
+                <w:lang w:val="en-US"/>
+              </w:rPr>
+              <w:t>&lt;</w:t>
+            </w:r>
+            <w:r>
+              <w:rPr>
+                <w:rFonts w:ascii="Consolas" w:hAnsi="Consolas"/>
+                <w:color w:val="2B91AF"/>
+                <w:lang w:val="en-US"/>
+              </w:rPr>
+              <w:t>TeamMate</w:t>
+            </w:r>
+            <w:r>
+              <w:rPr>
+                <w:rFonts w:ascii="Consolas" w:hAnsi="Consolas"/>
+                <w:color w:val="000000"/>
+                <w:lang w:val="en-US"/>
+              </w:rPr>
+              <w:t>&gt;();</w:t>
+            </w:r>
+          </w:p>
+          <w:p>
+            <w:pPr>
+              <w:pStyle w:val="HTMLPreformatted"/>
+              <w:shd w:val="clear" w:color="auto" w:fill="FFFFFF"/>
+              <w:rPr>
+                <w:rFonts w:ascii="Consolas" w:hAnsi="Consolas"/>
+                <w:color w:val="000000"/>
+                <w:lang w:val="en-US"/>
+              </w:rPr>
+            </w:pPr>
+            <w:r>
+              <w:rPr>
+                <w:rFonts w:ascii="Consolas" w:hAnsi="Consolas"/>
+                <w:color w:val="000000"/>
+                <w:lang w:val="en-US"/>
+              </w:rPr>
+              <w:t xml:space="preserve"> </w:t>
+            </w:r>
+          </w:p>
+          <w:p>
+            <w:pPr>
+              <w:pStyle w:val="HTMLPreformatted"/>
+              <w:shd w:val="clear" w:color="auto" w:fill="FFFFFF"/>
+              <w:rPr>
+                <w:rFonts w:ascii="Consolas" w:hAnsi="Consolas"/>
+                <w:color w:val="000000"/>
+                <w:lang w:val="en-US"/>
+              </w:rPr>
+            </w:pPr>
+            <w:r>
+              <w:rPr>
+                <w:rFonts w:ascii="Consolas" w:hAnsi="Consolas"/>
+                <w:color w:val="000000"/>
+                <w:lang w:val="en-US"/>
+              </w:rPr>
+              <w:t>    </w:t>
+            </w:r>
+            <w:r>
+              <w:rPr>
+                <w:rFonts w:ascii="Consolas" w:hAnsi="Consolas"/>
+                <w:color w:val="8F08C4"/>
+                <w:lang w:val="en-US"/>
+              </w:rPr>
+              <w:t>return</w:t>
+            </w:r>
+            <w:r>
+              <w:rPr>
+                <w:rFonts w:ascii="Consolas" w:hAnsi="Consolas"/>
+                <w:color w:val="000000"/>
+                <w:lang w:val="en-US"/>
+              </w:rPr>
+              <w:t> </w:t>
+            </w:r>
+            <w:r>
+              <w:rPr>
+                <w:rFonts w:ascii="Consolas" w:hAnsi="Consolas"/>
+                <w:color w:val="1F377F"/>
+                <w:lang w:val="en-US"/>
+              </w:rPr>
+              <w:t>teamMates</w:t>
+            </w:r>
+            <w:r>
+              <w:rPr>
+                <w:rFonts w:ascii="Consolas" w:hAnsi="Consolas"/>
+                <w:color w:val="000000"/>
+                <w:lang w:val="en-US"/>
+              </w:rPr>
+              <w:t>;</w:t>
+            </w:r>
+          </w:p>
+          <w:p>
+            <w:pPr>
+              <w:pStyle w:val="HTMLPreformatted"/>
+              <w:shd w:val="clear" w:color="auto" w:fill="FFFFFF"/>
+              <w:rPr>
+                <w:rFonts w:ascii="Consolas" w:hAnsi="Consolas"/>
+                <w:color w:val="000000"/>
+                <w:lang w:val="nl-BE" w:eastAsia="nl-BE"/>
+              </w:rPr>
+            </w:pPr>
+            <w:r>
+              <w:rPr>
+                <w:rFonts w:ascii="Consolas" w:hAnsi="Consolas"/>
+                <w:color w:val="000000"/>
+              </w:rPr>
+              <w:t>}</w:t>
+            </w:r>
+          </w:p>
+          <w:p>
+            <w:pPr>
+              <w:shd w:val="clear" w:color="auto" w:fill="FFFFFF"/>
+              <w:tabs>
+                <w:tab w:val="left" w:pos="916"/>
+                <w:tab w:val="left" w:pos="1832"/>
+                <w:tab w:val="left" w:pos="2748"/>
+                <w:tab w:val="left" w:pos="3664"/>
+                <w:tab w:val="left" w:pos="4580"/>
+                <w:tab w:val="left" w:pos="5496"/>
+                <w:tab w:val="left" w:pos="6412"/>
+                <w:tab w:val="left" w:pos="7328"/>
+                <w:tab w:val="left" w:pos="8244"/>
+                <w:tab w:val="left" w:pos="9160"/>
+                <w:tab w:val="left" w:pos="10076"/>
+                <w:tab w:val="left" w:pos="10992"/>
+                <w:tab w:val="left" w:pos="11908"/>
+                <w:tab w:val="left" w:pos="12824"/>
+                <w:tab w:val="left" w:pos="13740"/>
+                <w:tab w:val="left" w:pos="14656"/>
+              </w:tabs>
+              <w:spacing w:after="0" w:line="240" w:lineRule="auto"/>
+              <w:rPr>
+                <w:rFonts w:ascii="Consolas" w:eastAsia="Times New Roman" w:hAnsi="Consolas" w:cs="Courier New"/>
+                <w:color w:val="000000"/>
+                <w:lang w:val="en-US" w:eastAsia="nl-BE"/>
+              </w:rPr>
+            </w:pPr>
+            <w:r>
+              <w:rPr>
+                <w:rFonts w:ascii="Consolas" w:eastAsia="Times New Roman" w:hAnsi="Consolas" w:cs="Courier New"/>
+                <w:color w:val="000000"/>
+                <w:lang w:val="en-US" w:eastAsia="nl-BE"/>
+              </w:rPr>
+              <w:t xml:space="preserve"> </w:t>
+            </w:r>
+          </w:p>
+        </w:tc>
+      </w:tr>
+      <w:tr>
+        <w:tc>
+          <w:tcPr>
+            <w:tcW w:w="9743" w:type="dxa"/>
+          </w:tcPr>
+          <w:p>
+            <w:pPr>
+              <w:shd w:val="clear" w:color="auto" w:fill="FFFFFF"/>
+              <w:tabs>
+                <w:tab w:val="left" w:pos="916"/>
+                <w:tab w:val="left" w:pos="1832"/>
+                <w:tab w:val="left" w:pos="2748"/>
+                <w:tab w:val="left" w:pos="3664"/>
+                <w:tab w:val="left" w:pos="4580"/>
+                <w:tab w:val="left" w:pos="5496"/>
+                <w:tab w:val="left" w:pos="6412"/>
+                <w:tab w:val="left" w:pos="7328"/>
+                <w:tab w:val="left" w:pos="8244"/>
+                <w:tab w:val="left" w:pos="9160"/>
+                <w:tab w:val="left" w:pos="10076"/>
+                <w:tab w:val="left" w:pos="10992"/>
+                <w:tab w:val="left" w:pos="11908"/>
+                <w:tab w:val="left" w:pos="12824"/>
+                <w:tab w:val="left" w:pos="13740"/>
+                <w:tab w:val="left" w:pos="14656"/>
+              </w:tabs>
+              <w:spacing w:after="0" w:line="240" w:lineRule="auto"/>
+              <w:rPr>
+                <w:rFonts w:eastAsia="Times New Roman"/>
+                <w:color w:val="000000"/>
+                <w:lang w:val="en-US" w:eastAsia="nl-BE"/>
+              </w:rPr>
+            </w:pPr>
+            <w:r>
+              <w:rPr>
+                <w:rFonts w:eastAsia="Times New Roman"/>
+                <w:color w:val="000000"/>
+                <w:lang w:val="en-US" w:eastAsia="nl-BE"/>
+              </w:rPr>
+              <w:t xml:space="preserve">Ok, let’s </w:t>
+            </w:r>
+            <w:r>
+              <w:rPr>
+                <w:rFonts w:eastAsia="Times New Roman"/>
+                <w:color w:val="000000"/>
+                <w:lang w:val="en-US" w:eastAsia="nl-BE"/>
+              </w:rPr>
+              <w:t xml:space="preserve">debug &amp; </w:t>
+            </w:r>
+            <w:r>
+              <w:rPr>
+                <w:rFonts w:eastAsia="Times New Roman"/>
+                <w:color w:val="000000"/>
+                <w:lang w:val="en-US" w:eastAsia="nl-BE"/>
+              </w:rPr>
+              <w:t>test :</w:t>
+            </w:r>
+          </w:p>
+        </w:tc>
+      </w:tr>
+      <w:tr>
+        <w:tc>
+          <w:tcPr>
+            <w:tcW w:w="9743" w:type="dxa"/>
+          </w:tcPr>
+          <w:p>
+            <w:pPr>
+              <w:shd w:val="clear" w:color="auto" w:fill="FFFFFF"/>
+              <w:tabs>
+                <w:tab w:val="left" w:pos="916"/>
+                <w:tab w:val="left" w:pos="1832"/>
+                <w:tab w:val="left" w:pos="2748"/>
+                <w:tab w:val="left" w:pos="3664"/>
+                <w:tab w:val="left" w:pos="4580"/>
+                <w:tab w:val="left" w:pos="5496"/>
+                <w:tab w:val="left" w:pos="6412"/>
+                <w:tab w:val="left" w:pos="7328"/>
+                <w:tab w:val="left" w:pos="8244"/>
+                <w:tab w:val="left" w:pos="9160"/>
+                <w:tab w:val="left" w:pos="10076"/>
+                <w:tab w:val="left" w:pos="10992"/>
+                <w:tab w:val="left" w:pos="11908"/>
+                <w:tab w:val="left" w:pos="12824"/>
+                <w:tab w:val="left" w:pos="13740"/>
+                <w:tab w:val="left" w:pos="14656"/>
+              </w:tabs>
+              <w:spacing w:after="0" w:line="240" w:lineRule="auto"/>
+              <w:rPr>
+                <w:rFonts w:eastAsia="Times New Roman"/>
+                <w:color w:val="000000"/>
+                <w:lang w:val="en-US" w:eastAsia="nl-BE"/>
+              </w:rPr>
+            </w:pPr>
+            <w:r>
+              <w:rPr>
+                <w:rFonts w:eastAsia="Times New Roman"/>
+                <w:color w:val="000000"/>
+                <w:lang w:val="en-US" w:eastAsia="nl-BE"/>
+              </w:rPr>
+              <w:drawing>
+                <wp:inline distT="0" distB="0" distL="0" distR="0" wp14:anchorId="415386A0" wp14:editId="5B7848A5">
+                  <wp:extent cx="4541914" cy="3970364"/>
+                  <wp:effectExtent l="0" t="0" r="0" b="0"/>
+                  <wp:docPr id="91" name="Picture 91"/>
+                  <wp:cNvGraphicFramePr>
+                    <a:graphicFrameLocks xmlns:a="http://schemas.openxmlformats.org/drawingml/2006/main" noChangeAspect="1"/>
+                  </wp:cNvGraphicFramePr>
+                  <a:graphic xmlns:a="http://schemas.openxmlformats.org/drawingml/2006/main">
+                    <a:graphicData uri="http://schemas.openxmlformats.org/drawingml/2006/picture">
+                      <pic:pic xmlns:pic="http://schemas.openxmlformats.org/drawingml/2006/picture">
+                        <pic:nvPicPr>
+                          <pic:cNvPr id="1" name=""/>
+                          <pic:cNvPicPr/>
+                        </pic:nvPicPr>
+                        <pic:blipFill>
+                          <a:blip r:embed="rId97"/>
+                          <a:stretch>
+                            <a:fillRect/>
+                          </a:stretch>
+                        </pic:blipFill>
+                        <pic:spPr>
+                          <a:xfrm>
+                            <a:off x="0" y="0"/>
+                            <a:ext cx="4541914" cy="3970364"/>
+                          </a:xfrm>
+                          <a:prstGeom prst="rect">
+                            <a:avLst/>
+                          </a:prstGeom>
+                        </pic:spPr>
+                      </pic:pic>
+                    </a:graphicData>
+                  </a:graphic>
+                </wp:inline>
+              </w:drawing>
+            </w:r>
+          </w:p>
+          <w:p>
+            <w:pPr>
+              <w:shd w:val="clear" w:color="auto" w:fill="FFFFFF"/>
+              <w:tabs>
+                <w:tab w:val="left" w:pos="916"/>
+                <w:tab w:val="left" w:pos="1832"/>
+                <w:tab w:val="left" w:pos="2748"/>
+                <w:tab w:val="left" w:pos="3664"/>
+                <w:tab w:val="left" w:pos="4580"/>
+                <w:tab w:val="left" w:pos="5496"/>
+                <w:tab w:val="left" w:pos="6412"/>
+                <w:tab w:val="left" w:pos="7328"/>
+                <w:tab w:val="left" w:pos="8244"/>
+                <w:tab w:val="left" w:pos="9160"/>
+                <w:tab w:val="left" w:pos="10076"/>
+                <w:tab w:val="left" w:pos="10992"/>
+                <w:tab w:val="left" w:pos="11908"/>
+                <w:tab w:val="left" w:pos="12824"/>
+                <w:tab w:val="left" w:pos="13740"/>
+                <w:tab w:val="left" w:pos="14656"/>
+              </w:tabs>
+              <w:spacing w:after="0" w:line="240" w:lineRule="auto"/>
+              <w:rPr>
+                <w:rFonts w:eastAsia="Times New Roman"/>
+                <w:color w:val="000000"/>
+                <w:lang w:val="en-US" w:eastAsia="nl-BE"/>
+              </w:rPr>
+            </w:pPr>
+          </w:p>
+          <w:p>
+            <w:pPr>
+              <w:shd w:val="clear" w:color="auto" w:fill="FFFFFF"/>
+              <w:tabs>
+                <w:tab w:val="left" w:pos="916"/>
+                <w:tab w:val="left" w:pos="1832"/>
+                <w:tab w:val="left" w:pos="2748"/>
+                <w:tab w:val="left" w:pos="3664"/>
+                <w:tab w:val="left" w:pos="4580"/>
+                <w:tab w:val="left" w:pos="5496"/>
+                <w:tab w:val="left" w:pos="6412"/>
+                <w:tab w:val="left" w:pos="7328"/>
+                <w:tab w:val="left" w:pos="8244"/>
+                <w:tab w:val="left" w:pos="9160"/>
+                <w:tab w:val="left" w:pos="10076"/>
+                <w:tab w:val="left" w:pos="10992"/>
+                <w:tab w:val="left" w:pos="11908"/>
+                <w:tab w:val="left" w:pos="12824"/>
+                <w:tab w:val="left" w:pos="13740"/>
+                <w:tab w:val="left" w:pos="14656"/>
+              </w:tabs>
+              <w:spacing w:after="0" w:line="240" w:lineRule="auto"/>
+              <w:rPr>
+                <w:rFonts w:eastAsia="Times New Roman"/>
+                <w:color w:val="000000"/>
+                <w:lang w:val="en-US" w:eastAsia="nl-BE"/>
+              </w:rPr>
+            </w:pPr>
+            <w:r>
+              <w:rPr>
+                <w:rFonts w:eastAsia="Times New Roman"/>
+                <w:color w:val="000000"/>
+                <w:lang w:val="en-US" w:eastAsia="nl-BE"/>
+              </w:rPr>
+              <w:lastRenderedPageBreak/>
+              <w:drawing>
+                <wp:inline distT="0" distB="0" distL="0" distR="0" wp14:anchorId="0A52B6C5" wp14:editId="31EDE0E5">
+                  <wp:extent cx="5090601" cy="4046571"/>
+                  <wp:effectExtent l="0" t="0" r="0" b="0"/>
+                  <wp:docPr id="92" name="Picture 92"/>
+                  <wp:cNvGraphicFramePr>
+                    <a:graphicFrameLocks xmlns:a="http://schemas.openxmlformats.org/drawingml/2006/main" noChangeAspect="1"/>
+                  </wp:cNvGraphicFramePr>
+                  <a:graphic xmlns:a="http://schemas.openxmlformats.org/drawingml/2006/main">
+                    <a:graphicData uri="http://schemas.openxmlformats.org/drawingml/2006/picture">
+                      <pic:pic xmlns:pic="http://schemas.openxmlformats.org/drawingml/2006/picture">
+                        <pic:nvPicPr>
+                          <pic:cNvPr id="1" name=""/>
+                          <pic:cNvPicPr/>
+                        </pic:nvPicPr>
+                        <pic:blipFill>
+                          <a:blip r:embed="rId98"/>
+                          <a:stretch>
+                            <a:fillRect/>
+                          </a:stretch>
+                        </pic:blipFill>
+                        <pic:spPr>
+                          <a:xfrm>
+                            <a:off x="0" y="0"/>
+                            <a:ext cx="5090601" cy="4046571"/>
+                          </a:xfrm>
+                          <a:prstGeom prst="rect">
+                            <a:avLst/>
+                          </a:prstGeom>
+                        </pic:spPr>
+                      </pic:pic>
+                    </a:graphicData>
+                  </a:graphic>
+                </wp:inline>
+              </w:drawing>
+            </w:r>
+          </w:p>
+        </w:tc>
+      </w:tr>
+      <w:tr>
+        <w:tc>
+          <w:tcPr>
+            <w:tcW w:w="9743" w:type="dxa"/>
+          </w:tcPr>
+          <w:p>
+            <w:pPr>
+              <w:shd w:val="clear" w:color="auto" w:fill="FFFFFF"/>
+              <w:tabs>
+                <w:tab w:val="left" w:pos="916"/>
+                <w:tab w:val="left" w:pos="1832"/>
+                <w:tab w:val="left" w:pos="2748"/>
+                <w:tab w:val="left" w:pos="3664"/>
+                <w:tab w:val="left" w:pos="4580"/>
+                <w:tab w:val="left" w:pos="5496"/>
+                <w:tab w:val="left" w:pos="6412"/>
+                <w:tab w:val="left" w:pos="7328"/>
+                <w:tab w:val="left" w:pos="8244"/>
+                <w:tab w:val="left" w:pos="9160"/>
+                <w:tab w:val="left" w:pos="10076"/>
+                <w:tab w:val="left" w:pos="10992"/>
+                <w:tab w:val="left" w:pos="11908"/>
+                <w:tab w:val="left" w:pos="12824"/>
+                <w:tab w:val="left" w:pos="13740"/>
+                <w:tab w:val="left" w:pos="14656"/>
+              </w:tabs>
+              <w:spacing w:after="0" w:line="240" w:lineRule="auto"/>
+              <w:rPr>
+                <w:rFonts w:eastAsia="Times New Roman"/>
+                <w:color w:val="000000"/>
+                <w:lang w:val="en-US" w:eastAsia="nl-BE"/>
+              </w:rPr>
+            </w:pPr>
+            <w:r>
+              <w:rPr>
+                <w:rFonts w:eastAsia="Times New Roman"/>
+                <w:color w:val="000000"/>
+                <w:lang w:val="en-US" w:eastAsia="nl-BE"/>
+              </w:rPr>
+              <w:lastRenderedPageBreak/>
+              <w:t xml:space="preserve">As you can see from above images, yhe values of our teammates are well transformed by the conversion class and supplied to our step definitions source file ! </w:t>
+            </w:r>
+            <w:r>
+              <w:rPr>
+                <mc:AlternateContent>
+                  <mc:Choice Requires="w16se">
+                    <w:rFonts w:eastAsia="Times New Roman"/>
+                  </mc:Choice>
+                  <mc:Fallback>
+                    <w:rFonts w:ascii="Segoe UI Emoji" w:eastAsia="Segoe UI Emoji" w:hAnsi="Segoe UI Emoji" w:cs="Segoe UI Emoji"/>
+                  </mc:Fallback>
+                </mc:AlternateContent>
+                <w:color w:val="000000"/>
+                <w:lang w:val="en-US" w:eastAsia="nl-BE"/>
+              </w:rPr>
+              <mc:AlternateContent>
+                <mc:Choice Requires="w16se">
+                  <w16se:symEx w16se:font="Segoe UI Emoji" w16se:char="1F60A"/>
+                </mc:Choice>
+                <mc:Fallback>
+                  <w:t>😊</w:t>
+                </mc:Fallback>
+              </mc:AlternateContent>
+            </w:r>
+            <w:r>
+              <w:rPr>
+                <w:rFonts w:eastAsia="Times New Roman"/>
+                <w:color w:val="000000"/>
+                <w:lang w:val="en-US" w:eastAsia="nl-BE"/>
+              </w:rPr>
+              <w:t xml:space="preserve"> And the test succeeds :</w:t>
+            </w:r>
+          </w:p>
+        </w:tc>
+      </w:tr>
+      <w:tr>
+        <w:tc>
+          <w:tcPr>
+            <w:tcW w:w="9743" w:type="dxa"/>
+          </w:tcPr>
+          <w:p>
+            <w:pPr>
+              <w:shd w:val="clear" w:color="auto" w:fill="FFFFFF"/>
+              <w:tabs>
+                <w:tab w:val="left" w:pos="916"/>
+                <w:tab w:val="left" w:pos="1832"/>
+                <w:tab w:val="left" w:pos="2748"/>
+                <w:tab w:val="left" w:pos="3664"/>
+                <w:tab w:val="left" w:pos="4580"/>
+                <w:tab w:val="left" w:pos="5496"/>
+                <w:tab w:val="left" w:pos="6412"/>
+                <w:tab w:val="left" w:pos="7328"/>
+                <w:tab w:val="left" w:pos="8244"/>
+                <w:tab w:val="left" w:pos="9160"/>
+                <w:tab w:val="left" w:pos="10076"/>
+                <w:tab w:val="left" w:pos="10992"/>
+                <w:tab w:val="left" w:pos="11908"/>
+                <w:tab w:val="left" w:pos="12824"/>
+                <w:tab w:val="left" w:pos="13740"/>
+                <w:tab w:val="left" w:pos="14656"/>
+              </w:tabs>
+              <w:spacing w:after="0" w:line="240" w:lineRule="auto"/>
+              <w:rPr>
+                <w:rFonts w:eastAsia="Times New Roman"/>
+                <w:color w:val="000000"/>
+                <w:lang w:val="en-US" w:eastAsia="nl-BE"/>
+              </w:rPr>
+            </w:pPr>
+            <w:r>
+              <w:rPr>
+                <w:rFonts w:eastAsia="Times New Roman"/>
+                <w:color w:val="000000"/>
+                <w:lang w:val="en-US" w:eastAsia="nl-BE"/>
+              </w:rPr>
+              <w:drawing>
+                <wp:inline distT="0" distB="0" distL="0" distR="0" wp14:anchorId="3DD3DE8E" wp14:editId="51615CC8">
+                  <wp:extent cx="2545301" cy="960203"/>
+                  <wp:effectExtent l="0" t="0" r="7620" b="0"/>
+                  <wp:docPr id="93" name="Picture 93"/>
+                  <wp:cNvGraphicFramePr>
+                    <a:graphicFrameLocks xmlns:a="http://schemas.openxmlformats.org/drawingml/2006/main" noChangeAspect="1"/>
+                  </wp:cNvGraphicFramePr>
+                  <a:graphic xmlns:a="http://schemas.openxmlformats.org/drawingml/2006/main">
+                    <a:graphicData uri="http://schemas.openxmlformats.org/drawingml/2006/picture">
+                      <pic:pic xmlns:pic="http://schemas.openxmlformats.org/drawingml/2006/picture">
+                        <pic:nvPicPr>
+                          <pic:cNvPr id="1" name=""/>
+                          <pic:cNvPicPr/>
+                        </pic:nvPicPr>
+                        <pic:blipFill>
+                          <a:blip r:embed="rId99"/>
+                          <a:stretch>
+                            <a:fillRect/>
+                          </a:stretch>
+                        </pic:blipFill>
+                        <pic:spPr>
+                          <a:xfrm>
+                            <a:off x="0" y="0"/>
+                            <a:ext cx="2545301" cy="960203"/>
+                          </a:xfrm>
+                          <a:prstGeom prst="rect">
+                            <a:avLst/>
+                          </a:prstGeom>
+                        </pic:spPr>
+                      </pic:pic>
+                    </a:graphicData>
+                  </a:graphic>
+                </wp:inline>
+              </w:drawing>
+            </w:r>
+            <w:bookmarkStart w:id="16" w:name="_GoBack"/>
+            <w:bookmarkEnd w:id="16"/>
+          </w:p>
+        </w:tc>
+      </w:tr>
+    </w:tbl>
+    <w:p>
+      <w:pPr>
         <w:rPr>
           <w:lang w:val="en-US"/>
         </w:rPr>
@@ -46908,8 +49354,6 @@
           <w:lang w:val="en-US"/>
         </w:rPr>
       </w:pPr>
-      <w:bookmarkStart w:id="16" w:name="_GoBack"/>
-      <w:bookmarkEnd w:id="16"/>
     </w:p>
     <w:p>
       <w:pPr>
@@ -46975,8 +49419,8 @@
       </w:pPr>
     </w:p>
     <w:sectPr>
-      <w:headerReference w:type="default" r:id="rId96"/>
-      <w:footerReference w:type="default" r:id="rId97"/>
+      <w:headerReference w:type="default" r:id="rId100"/>
+      <w:footerReference w:type="default" r:id="rId101"/>
       <w:pgSz w:w="11907" w:h="16839" w:code="9"/>
       <w:pgMar w:top="567" w:right="1077" w:bottom="567" w:left="1077" w:header="720" w:footer="283" w:gutter="0"/>
       <w:pgNumType w:start="0"/>
@@ -51095,7 +53539,7 @@
 </file>
 
 <file path=customXml/itemProps1.xml><?xml version="1.0" encoding="utf-8"?>
-<ds:datastoreItem xmlns:ds="http://schemas.openxmlformats.org/officeDocument/2006/customXml" ds:itemID="{57F37F41-7C0D-4691-AC24-E8E6080A2D55}">
+<ds:datastoreItem xmlns:ds="http://schemas.openxmlformats.org/officeDocument/2006/customXml" ds:itemID="{7D66AA45-863B-4B85-BC35-FBE536B2F186}">
   <ds:schemaRefs>
     <ds:schemaRef ds:uri="http://schemas.openxmlformats.org/officeDocument/2006/bibliography"/>
   </ds:schemaRefs>

</xml_diff>